<commit_message>
adding the json file for the dataset
</commit_message>
<xml_diff>
--- a/neo4j assignment report.docx
+++ b/neo4j assignment report.docx
@@ -361,7 +361,25 @@
           <w:color w:val="000000"/>
           <w:lang w:eastAsia="en-GB"/>
         </w:rPr>
-        <w:t>name, email, password, customerNo as UUID is connected to two different nodes using two kinds of relationships.</w:t>
+        <w:t xml:space="preserve">name, email, password, </w:t>
+      </w:r>
+      <w:proofErr w:type="spellStart"/>
+      <w:r>
+        <w:rPr>
+          <w:rFonts w:asciiTheme="minorBidi" w:eastAsia="Times New Roman" w:hAnsiTheme="minorBidi"/>
+          <w:color w:val="000000"/>
+          <w:lang w:eastAsia="en-GB"/>
+        </w:rPr>
+        <w:t>customerNo</w:t>
+      </w:r>
+      <w:proofErr w:type="spellEnd"/>
+      <w:r>
+        <w:rPr>
+          <w:rFonts w:asciiTheme="minorBidi" w:eastAsia="Times New Roman" w:hAnsiTheme="minorBidi"/>
+          <w:color w:val="000000"/>
+          <w:lang w:eastAsia="en-GB"/>
+        </w:rPr>
+        <w:t xml:space="preserve"> as UUID is connected to two different nodes using two kinds of relationships.</w:t>
       </w:r>
       <w:r>
         <w:rPr>
@@ -379,6 +397,7 @@
         </w:rPr>
         <w:t xml:space="preserve">It has </w:t>
       </w:r>
+      <w:proofErr w:type="spellStart"/>
       <w:r>
         <w:rPr>
           <w:rFonts w:asciiTheme="minorBidi" w:eastAsia="Times New Roman" w:hAnsiTheme="minorBidi"/>
@@ -389,6 +408,7 @@
         </w:rPr>
         <w:t>Lives_In</w:t>
       </w:r>
+      <w:proofErr w:type="spellEnd"/>
       <w:r>
         <w:rPr>
           <w:rFonts w:asciiTheme="minorBidi" w:eastAsia="Times New Roman" w:hAnsiTheme="minorBidi"/>
@@ -498,7 +518,25 @@
           <w:color w:val="000000"/>
           <w:lang w:eastAsia="en-GB"/>
         </w:rPr>
-        <w:t xml:space="preserve"> node which stores only date and orderNo as UUID, while the other properties that must be contained in an order (price, qty, and ISBN of an book) are stored on the relationship PURCHASED between the customer and the order nodes.</w:t>
+        <w:t xml:space="preserve"> node which stores only date and </w:t>
+      </w:r>
+      <w:proofErr w:type="spellStart"/>
+      <w:r>
+        <w:rPr>
+          <w:rFonts w:asciiTheme="minorBidi" w:eastAsia="Times New Roman" w:hAnsiTheme="minorBidi"/>
+          <w:color w:val="000000"/>
+          <w:lang w:eastAsia="en-GB"/>
+        </w:rPr>
+        <w:t>orderNo</w:t>
+      </w:r>
+      <w:proofErr w:type="spellEnd"/>
+      <w:r>
+        <w:rPr>
+          <w:rFonts w:asciiTheme="minorBidi" w:eastAsia="Times New Roman" w:hAnsiTheme="minorBidi"/>
+          <w:color w:val="000000"/>
+          <w:lang w:eastAsia="en-GB"/>
+        </w:rPr>
+        <w:t xml:space="preserve"> as UUID, while the other properties that must be contained in an order (price, qty, and ISBN of an book) are stored on the relationship PURCHASED between the customer and the order nodes.</w:t>
       </w:r>
       <w:r>
         <w:rPr>
@@ -514,7 +552,25 @@
           <w:color w:val="000000"/>
           <w:lang w:eastAsia="en-GB"/>
         </w:rPr>
-        <w:t>So, it is easier to check how many books a customer has bought in a single order by counting the number of purchased relationships between a specific customer and a specific order.In addition it is even easier to check the number of books a customer has bought in a single order through the graph since simply the number of purchased relationships is the number of books.</w:t>
+        <w:t xml:space="preserve">So, it is easier to check how many books a customer has bought in a single order by counting the number of purchased relationships between a specific customer and a specific </w:t>
+      </w:r>
+      <w:proofErr w:type="spellStart"/>
+      <w:r>
+        <w:rPr>
+          <w:rFonts w:asciiTheme="minorBidi" w:eastAsia="Times New Roman" w:hAnsiTheme="minorBidi"/>
+          <w:color w:val="000000"/>
+          <w:lang w:eastAsia="en-GB"/>
+        </w:rPr>
+        <w:t>order.In</w:t>
+      </w:r>
+      <w:proofErr w:type="spellEnd"/>
+      <w:r>
+        <w:rPr>
+          <w:rFonts w:asciiTheme="minorBidi" w:eastAsia="Times New Roman" w:hAnsiTheme="minorBidi"/>
+          <w:color w:val="000000"/>
+          <w:lang w:eastAsia="en-GB"/>
+        </w:rPr>
+        <w:t xml:space="preserve"> addition it is even easier to check the number of books a customer has bought in a single order through the graph since simply the number of purchased relationships is the number of books.</w:t>
       </w:r>
     </w:p>
     <w:p>
@@ -791,6 +847,7 @@
         </w:rPr>
         <w:t xml:space="preserve">A book has one more relationship called </w:t>
       </w:r>
+      <w:proofErr w:type="spellStart"/>
       <w:r>
         <w:rPr>
           <w:rFonts w:asciiTheme="minorBidi" w:eastAsia="Times New Roman" w:hAnsiTheme="minorBidi"/>
@@ -801,6 +858,7 @@
         </w:rPr>
         <w:t>IS_a</w:t>
       </w:r>
+      <w:proofErr w:type="spellEnd"/>
       <w:r>
         <w:rPr>
           <w:rFonts w:asciiTheme="minorBidi" w:eastAsia="Times New Roman" w:hAnsiTheme="minorBidi"/>
@@ -914,7 +972,25 @@
           <w:color w:val="000000"/>
           <w:lang w:eastAsia="en-GB"/>
         </w:rPr>
-        <w:t>It was also a bit strange that group by is not provided on everything in Neo4j as it is only possible to do group by on aggregate functions, so all the exercises that was possible to solve them using group by in relational database and Mongodb has been solved in a different way here in Neo4j.</w:t>
+        <w:t xml:space="preserve">It was also a bit strange that group by is not provided on everything in Neo4j as it is only possible to do group by on aggregate functions, so all the exercises that was possible to solve them using group by in relational database and </w:t>
+      </w:r>
+      <w:proofErr w:type="spellStart"/>
+      <w:r>
+        <w:rPr>
+          <w:rFonts w:asciiTheme="minorBidi" w:eastAsia="Times New Roman" w:hAnsiTheme="minorBidi"/>
+          <w:color w:val="000000"/>
+          <w:lang w:eastAsia="en-GB"/>
+        </w:rPr>
+        <w:t>Mongodb</w:t>
+      </w:r>
+      <w:proofErr w:type="spellEnd"/>
+      <w:r>
+        <w:rPr>
+          <w:rFonts w:asciiTheme="minorBidi" w:eastAsia="Times New Roman" w:hAnsiTheme="minorBidi"/>
+          <w:color w:val="000000"/>
+          <w:lang w:eastAsia="en-GB"/>
+        </w:rPr>
+        <w:t xml:space="preserve"> has been solved in a different way here in Neo4j.</w:t>
       </w:r>
     </w:p>
     <w:p>
@@ -1950,7 +2026,27 @@
           <w:shd w:val="clear" w:color="auto" w:fill="FEFEFE"/>
           <w:lang w:eastAsia="en-GB"/>
         </w:rPr>
-        <w:t xml:space="preserve"> will manage the successful scenario </w:t>
+        <w:t xml:space="preserve"> </w:t>
+      </w:r>
+      <w:proofErr w:type="spellStart"/>
+      <w:r>
+        <w:rPr>
+          <w:rFonts w:asciiTheme="minorBidi" w:eastAsia="Times New Roman" w:hAnsiTheme="minorBidi"/>
+          <w:color w:val="30333A"/>
+          <w:shd w:val="clear" w:color="auto" w:fill="FEFEFE"/>
+          <w:lang w:eastAsia="en-GB"/>
+        </w:rPr>
+        <w:t>will</w:t>
+      </w:r>
+      <w:proofErr w:type="spellEnd"/>
+      <w:r>
+        <w:rPr>
+          <w:rFonts w:asciiTheme="minorBidi" w:eastAsia="Times New Roman" w:hAnsiTheme="minorBidi"/>
+          <w:color w:val="30333A"/>
+          <w:shd w:val="clear" w:color="auto" w:fill="FEFEFE"/>
+          <w:lang w:eastAsia="en-GB"/>
+        </w:rPr>
+        <w:t xml:space="preserve"> manage the successful scenario </w:t>
       </w:r>
       <w:r>
         <w:rPr>
@@ -2250,6 +2346,7 @@
         </w:rPr>
         <w:t xml:space="preserve">First, </w:t>
       </w:r>
+      <w:proofErr w:type="spellStart"/>
       <w:r>
         <w:rPr>
           <w:rFonts w:asciiTheme="minorBidi" w:eastAsia="Times New Roman" w:hAnsiTheme="minorBidi"/>
@@ -2266,7 +2363,17 @@
           <w:shd w:val="clear" w:color="auto" w:fill="FEFEFE"/>
           <w:lang w:eastAsia="en-GB"/>
         </w:rPr>
-        <w:t>ongodb can handle big size data and it is very good at that specially when it comes to multimedia files</w:t>
+        <w:t>ongodb</w:t>
+      </w:r>
+      <w:proofErr w:type="spellEnd"/>
+      <w:r>
+        <w:rPr>
+          <w:rFonts w:asciiTheme="minorBidi" w:eastAsia="Times New Roman" w:hAnsiTheme="minorBidi"/>
+          <w:color w:val="30333A"/>
+          <w:shd w:val="clear" w:color="auto" w:fill="FEFEFE"/>
+          <w:lang w:eastAsia="en-GB"/>
+        </w:rPr>
+        <w:t xml:space="preserve"> can handle big size data and it is very good at that specially when it comes to multimedia files</w:t>
       </w:r>
       <w:r>
         <w:rPr>
@@ -3053,7 +3160,87 @@
           <w:lang w:eastAsia="en-GB"/>
         </w:rPr>
         <w:lastRenderedPageBreak/>
-        <w:t>Example from the assignment: the foreign key CustomerId in the order table points to a primary key CustomerId in a customer's table. The foreign key orderNo and bookISBN points to order and a book. We need several complicated and costly joins just to find out what book a customer bought. But it gets even more complex if you want to ask the database which customers bought a certain book, and to find out which customers bought this book who also bought that book, like Amazon does for finding customer trends.</w:t>
+        <w:t xml:space="preserve">Example from the assignment: the foreign key </w:t>
+      </w:r>
+      <w:proofErr w:type="spellStart"/>
+      <w:r>
+        <w:rPr>
+          <w:rFonts w:asciiTheme="minorBidi" w:eastAsia="Times New Roman" w:hAnsiTheme="minorBidi"/>
+          <w:color w:val="30333A"/>
+          <w:shd w:val="clear" w:color="auto" w:fill="FEFEFE"/>
+          <w:lang w:eastAsia="en-GB"/>
+        </w:rPr>
+        <w:t>CustomerId</w:t>
+      </w:r>
+      <w:proofErr w:type="spellEnd"/>
+      <w:r>
+        <w:rPr>
+          <w:rFonts w:asciiTheme="minorBidi" w:eastAsia="Times New Roman" w:hAnsiTheme="minorBidi"/>
+          <w:color w:val="30333A"/>
+          <w:shd w:val="clear" w:color="auto" w:fill="FEFEFE"/>
+          <w:lang w:eastAsia="en-GB"/>
+        </w:rPr>
+        <w:t xml:space="preserve"> in the order table points to a primary key </w:t>
+      </w:r>
+      <w:proofErr w:type="spellStart"/>
+      <w:r>
+        <w:rPr>
+          <w:rFonts w:asciiTheme="minorBidi" w:eastAsia="Times New Roman" w:hAnsiTheme="minorBidi"/>
+          <w:color w:val="30333A"/>
+          <w:shd w:val="clear" w:color="auto" w:fill="FEFEFE"/>
+          <w:lang w:eastAsia="en-GB"/>
+        </w:rPr>
+        <w:t>CustomerId</w:t>
+      </w:r>
+      <w:proofErr w:type="spellEnd"/>
+      <w:r>
+        <w:rPr>
+          <w:rFonts w:asciiTheme="minorBidi" w:eastAsia="Times New Roman" w:hAnsiTheme="minorBidi"/>
+          <w:color w:val="30333A"/>
+          <w:shd w:val="clear" w:color="auto" w:fill="FEFEFE"/>
+          <w:lang w:eastAsia="en-GB"/>
+        </w:rPr>
+        <w:t xml:space="preserve"> in a customer's table. The foreign key </w:t>
+      </w:r>
+      <w:proofErr w:type="spellStart"/>
+      <w:r>
+        <w:rPr>
+          <w:rFonts w:asciiTheme="minorBidi" w:eastAsia="Times New Roman" w:hAnsiTheme="minorBidi"/>
+          <w:color w:val="30333A"/>
+          <w:shd w:val="clear" w:color="auto" w:fill="FEFEFE"/>
+          <w:lang w:eastAsia="en-GB"/>
+        </w:rPr>
+        <w:t>orderNo</w:t>
+      </w:r>
+      <w:proofErr w:type="spellEnd"/>
+      <w:r>
+        <w:rPr>
+          <w:rFonts w:asciiTheme="minorBidi" w:eastAsia="Times New Roman" w:hAnsiTheme="minorBidi"/>
+          <w:color w:val="30333A"/>
+          <w:shd w:val="clear" w:color="auto" w:fill="FEFEFE"/>
+          <w:lang w:eastAsia="en-GB"/>
+        </w:rPr>
+        <w:t xml:space="preserve"> and </w:t>
+      </w:r>
+      <w:proofErr w:type="spellStart"/>
+      <w:r>
+        <w:rPr>
+          <w:rFonts w:asciiTheme="minorBidi" w:eastAsia="Times New Roman" w:hAnsiTheme="minorBidi"/>
+          <w:color w:val="30333A"/>
+          <w:shd w:val="clear" w:color="auto" w:fill="FEFEFE"/>
+          <w:lang w:eastAsia="en-GB"/>
+        </w:rPr>
+        <w:t>bookISBN</w:t>
+      </w:r>
+      <w:proofErr w:type="spellEnd"/>
+      <w:r>
+        <w:rPr>
+          <w:rFonts w:asciiTheme="minorBidi" w:eastAsia="Times New Roman" w:hAnsiTheme="minorBidi"/>
+          <w:color w:val="30333A"/>
+          <w:shd w:val="clear" w:color="auto" w:fill="FEFEFE"/>
+          <w:lang w:eastAsia="en-GB"/>
+        </w:rPr>
+        <w:t xml:space="preserve"> points to order and a book. We need several complicated and costly joins just to find out what book a customer bought. But it gets even more complex if you want to ask the database which customers bought a certain book, and to find out which customers bought this book who also bought that book, like Amazon does for finding customer trends.</w:t>
       </w:r>
     </w:p>
     <w:p>
@@ -3291,14 +3478,13 @@
       </w:pPr>
       <w:r>
         <w:rPr>
-          <w:rFonts w:asciiTheme="minorBidi" w:hAnsiTheme="minorBidi"/>
           <w:noProof/>
         </w:rPr>
         <w:drawing>
-          <wp:inline distT="0" distB="0" distL="0" distR="0" wp14:anchorId="1E4A2476" wp14:editId="00F97D92">
-            <wp:extent cx="5731510" cy="483235"/>
-            <wp:effectExtent l="0" t="0" r="2540" b="0"/>
-            <wp:docPr id="9" name="Billede 9"/>
+          <wp:inline distT="0" distB="0" distL="0" distR="0" wp14:anchorId="02A54AA1" wp14:editId="0351DBCA">
+            <wp:extent cx="5731510" cy="356870"/>
+            <wp:effectExtent l="0" t="0" r="2540" b="5080"/>
+            <wp:docPr id="10" name="Billede 10"/>
             <wp:cNvGraphicFramePr>
               <a:graphicFrameLocks xmlns:a="http://schemas.openxmlformats.org/drawingml/2006/main" noChangeAspect="1"/>
             </wp:cNvGraphicFramePr>
@@ -3318,7 +3504,7 @@
                   <pic:spPr>
                     <a:xfrm>
                       <a:off x="0" y="0"/>
-                      <a:ext cx="5731510" cy="483235"/>
+                      <a:ext cx="5731510" cy="356870"/>
                     </a:xfrm>
                     <a:prstGeom prst="rect">
                       <a:avLst/>
@@ -3439,7 +3625,27 @@
           <w:shd w:val="clear" w:color="auto" w:fill="FEFEFE"/>
           <w:lang w:eastAsia="en-GB"/>
         </w:rPr>
-        <w:t xml:space="preserve"> difference between mongodb and neo4j for this exercise</w:t>
+        <w:t xml:space="preserve"> difference between </w:t>
+      </w:r>
+      <w:proofErr w:type="spellStart"/>
+      <w:r>
+        <w:rPr>
+          <w:rFonts w:asciiTheme="minorBidi" w:eastAsia="Times New Roman" w:hAnsiTheme="minorBidi"/>
+          <w:color w:val="30333A"/>
+          <w:shd w:val="clear" w:color="auto" w:fill="FEFEFE"/>
+          <w:lang w:eastAsia="en-GB"/>
+        </w:rPr>
+        <w:t>mongodb</w:t>
+      </w:r>
+      <w:proofErr w:type="spellEnd"/>
+      <w:r>
+        <w:rPr>
+          <w:rFonts w:asciiTheme="minorBidi" w:eastAsia="Times New Roman" w:hAnsiTheme="minorBidi"/>
+          <w:color w:val="30333A"/>
+          <w:shd w:val="clear" w:color="auto" w:fill="FEFEFE"/>
+          <w:lang w:eastAsia="en-GB"/>
+        </w:rPr>
+        <w:t xml:space="preserve"> and neo4j for this exercise</w:t>
       </w:r>
       <w:r>
         <w:rPr>
@@ -3565,7 +3771,47 @@
           <w:shd w:val="clear" w:color="auto" w:fill="FEFEFE"/>
           <w:lang w:eastAsia="en-GB"/>
         </w:rPr>
-        <w:t>The writebulk function in mongodb supports multiple statements within one scope, but it does not support rollback in case if one of the queries fails.</w:t>
+        <w:t xml:space="preserve">The </w:t>
+      </w:r>
+      <w:proofErr w:type="spellStart"/>
+      <w:r>
+        <w:rPr>
+          <w:rFonts w:asciiTheme="minorBidi" w:eastAsia="Times New Roman" w:hAnsiTheme="minorBidi"/>
+          <w:color w:val="30333A"/>
+          <w:shd w:val="clear" w:color="auto" w:fill="FEFEFE"/>
+          <w:lang w:eastAsia="en-GB"/>
+        </w:rPr>
+        <w:t>writebulk</w:t>
+      </w:r>
+      <w:proofErr w:type="spellEnd"/>
+      <w:r>
+        <w:rPr>
+          <w:rFonts w:asciiTheme="minorBidi" w:eastAsia="Times New Roman" w:hAnsiTheme="minorBidi"/>
+          <w:color w:val="30333A"/>
+          <w:shd w:val="clear" w:color="auto" w:fill="FEFEFE"/>
+          <w:lang w:eastAsia="en-GB"/>
+        </w:rPr>
+        <w:t xml:space="preserve"> function in </w:t>
+      </w:r>
+      <w:proofErr w:type="spellStart"/>
+      <w:r>
+        <w:rPr>
+          <w:rFonts w:asciiTheme="minorBidi" w:eastAsia="Times New Roman" w:hAnsiTheme="minorBidi"/>
+          <w:color w:val="30333A"/>
+          <w:shd w:val="clear" w:color="auto" w:fill="FEFEFE"/>
+          <w:lang w:eastAsia="en-GB"/>
+        </w:rPr>
+        <w:t>mongodb</w:t>
+      </w:r>
+      <w:proofErr w:type="spellEnd"/>
+      <w:r>
+        <w:rPr>
+          <w:rFonts w:asciiTheme="minorBidi" w:eastAsia="Times New Roman" w:hAnsiTheme="minorBidi"/>
+          <w:color w:val="30333A"/>
+          <w:shd w:val="clear" w:color="auto" w:fill="FEFEFE"/>
+          <w:lang w:eastAsia="en-GB"/>
+        </w:rPr>
+        <w:t xml:space="preserve"> supports multiple statements within one scope, but it does not support rollback in case if one of the queries fails.</w:t>
       </w:r>
     </w:p>
     <w:p>
@@ -3888,7 +4134,7 @@
     </w:p>
     <w:p>
       <w:pPr>
-        <w:pStyle w:val="ListParagraph"/>
+        <w:pStyle w:val="Listeafsnit"/>
         <w:numPr>
           <w:ilvl w:val="0"/>
           <w:numId w:val="2"/>
@@ -3913,7 +4159,7 @@
     </w:p>
     <w:p>
       <w:pPr>
-        <w:pStyle w:val="ListParagraph"/>
+        <w:pStyle w:val="Listeafsnit"/>
         <w:numPr>
           <w:ilvl w:val="2"/>
           <w:numId w:val="3"/>
@@ -3938,7 +4184,7 @@
     </w:p>
     <w:p>
       <w:pPr>
-        <w:pStyle w:val="ListParagraph"/>
+        <w:pStyle w:val="Listeafsnit"/>
         <w:numPr>
           <w:ilvl w:val="2"/>
           <w:numId w:val="3"/>
@@ -3963,7 +4209,7 @@
     </w:p>
     <w:p>
       <w:pPr>
-        <w:pStyle w:val="ListParagraph"/>
+        <w:pStyle w:val="Listeafsnit"/>
         <w:numPr>
           <w:ilvl w:val="0"/>
           <w:numId w:val="2"/>
@@ -3988,7 +4234,7 @@
     </w:p>
     <w:p>
       <w:pPr>
-        <w:pStyle w:val="ListParagraph"/>
+        <w:pStyle w:val="Listeafsnit"/>
         <w:numPr>
           <w:ilvl w:val="0"/>
           <w:numId w:val="2"/>
@@ -4013,7 +4259,7 @@
     </w:p>
     <w:p>
       <w:pPr>
-        <w:pStyle w:val="ListParagraph"/>
+        <w:pStyle w:val="Listeafsnit"/>
         <w:rPr>
           <w:rFonts w:cs="Calibri"/>
           <w:color w:val="000000"/>
@@ -4041,7 +4287,7 @@
     </w:p>
     <w:p>
       <w:pPr>
-        <w:pStyle w:val="ListParagraph"/>
+        <w:pStyle w:val="Listeafsnit"/>
         <w:numPr>
           <w:ilvl w:val="0"/>
           <w:numId w:val="4"/>
@@ -4082,7 +4328,7 @@
     </w:p>
     <w:p>
       <w:pPr>
-        <w:pStyle w:val="ListParagraph"/>
+        <w:pStyle w:val="Listeafsnit"/>
         <w:numPr>
           <w:ilvl w:val="0"/>
           <w:numId w:val="4"/>
@@ -4107,7 +4353,7 @@
     </w:p>
     <w:p>
       <w:pPr>
-        <w:pStyle w:val="ListParagraph"/>
+        <w:pStyle w:val="Listeafsnit"/>
         <w:rPr>
           <w:rFonts w:cs="Calibri"/>
           <w:color w:val="000000"/>
@@ -4120,8 +4366,6 @@
         </w:rPr>
         <w:t xml:space="preserve">This will reduce replication if more than one person lives in the same address also it will save the developer time and effort in case the entire family moved from one address to another. </w:t>
       </w:r>
-      <w:bookmarkStart w:id="0" w:name="_GoBack"/>
-      <w:bookmarkEnd w:id="0"/>
     </w:p>
     <w:p>
       <w:pPr>
@@ -4222,6 +4466,7 @@
         </w:rPr>
         <w:t>(</w:t>
       </w:r>
+      <w:proofErr w:type="spellStart"/>
       <w:proofErr w:type="gramStart"/>
       <w:r>
         <w:rPr>
@@ -4230,13 +4475,46 @@
         </w:rPr>
         <w:t>P:Person</w:t>
       </w:r>
+      <w:proofErr w:type="spellEnd"/>
       <w:proofErr w:type="gramEnd"/>
       <w:r>
         <w:rPr>
           <w:rFonts w:cs="Calibri"/>
           <w:color w:val="000000"/>
         </w:rPr>
-        <w:t xml:space="preserve">)-[r:eats]-&gt;(c:Car). </w:t>
+        <w:t>)-[</w:t>
+      </w:r>
+      <w:proofErr w:type="spellStart"/>
+      <w:r>
+        <w:rPr>
+          <w:rFonts w:cs="Calibri"/>
+          <w:color w:val="000000"/>
+        </w:rPr>
+        <w:t>r:eats</w:t>
+      </w:r>
+      <w:proofErr w:type="spellEnd"/>
+      <w:r>
+        <w:rPr>
+          <w:rFonts w:cs="Calibri"/>
+          <w:color w:val="000000"/>
+        </w:rPr>
+        <w:t>]-&gt;(</w:t>
+      </w:r>
+      <w:proofErr w:type="spellStart"/>
+      <w:r>
+        <w:rPr>
+          <w:rFonts w:cs="Calibri"/>
+          <w:color w:val="000000"/>
+        </w:rPr>
+        <w:t>c:Car</w:t>
+      </w:r>
+      <w:proofErr w:type="spellEnd"/>
+      <w:r>
+        <w:rPr>
+          <w:rFonts w:cs="Calibri"/>
+          <w:color w:val="000000"/>
+        </w:rPr>
+        <w:t xml:space="preserve">). </w:t>
       </w:r>
     </w:p>
     <w:p>
@@ -4381,7 +4659,7 @@
     </w:p>
     <w:p>
       <w:pPr>
-        <w:pStyle w:val="ListParagraph"/>
+        <w:pStyle w:val="Listeafsnit"/>
         <w:ind w:left="1080"/>
         <w:rPr>
           <w:rFonts w:cs="Calibri"/>
@@ -4391,7 +4669,7 @@
     </w:p>
     <w:p>
       <w:pPr>
-        <w:pStyle w:val="ListParagraph"/>
+        <w:pStyle w:val="Listeafsnit"/>
         <w:ind w:left="1080"/>
         <w:rPr>
           <w:rFonts w:cs="Calibri"/>
@@ -4401,7 +4679,7 @@
     </w:p>
     <w:p>
       <w:pPr>
-        <w:pStyle w:val="ListParagraph"/>
+        <w:pStyle w:val="Listeafsnit"/>
         <w:ind w:left="1080"/>
         <w:rPr>
           <w:rFonts w:cs="Calibri"/>
@@ -4411,7 +4689,7 @@
     </w:p>
     <w:p>
       <w:pPr>
-        <w:pStyle w:val="ListParagraph"/>
+        <w:pStyle w:val="Listeafsnit"/>
         <w:ind w:left="1080"/>
         <w:rPr>
           <w:rFonts w:cs="Calibri"/>
@@ -4421,7 +4699,7 @@
     </w:p>
     <w:p>
       <w:pPr>
-        <w:pStyle w:val="ListParagraph"/>
+        <w:pStyle w:val="Listeafsnit"/>
         <w:ind w:left="1080"/>
         <w:rPr>
           <w:rFonts w:cs="Calibri"/>
@@ -5312,7 +5590,7 @@
       </w:pPr>
     </w:pPrDefault>
   </w:docDefaults>
-  <w:latentStyles w:defLockedState="0" w:defUIPriority="99" w:defSemiHidden="0" w:defUnhideWhenUsed="0" w:defQFormat="0" w:count="377">
+  <w:latentStyles w:defLockedState="0" w:defUIPriority="99" w:defSemiHidden="0" w:defUnhideWhenUsed="0" w:defQFormat="0" w:count="376">
     <w:lsdException w:name="Normal" w:uiPriority="0" w:qFormat="1"/>
     <w:lsdException w:name="heading 1" w:uiPriority="9" w:qFormat="1"/>
     <w:lsdException w:name="heading 2" w:semiHidden="1" w:uiPriority="9" w:unhideWhenUsed="1" w:qFormat="1"/>
@@ -5418,6 +5696,7 @@
     <w:lsdException w:name="HTML Sample" w:semiHidden="1" w:unhideWhenUsed="1"/>
     <w:lsdException w:name="HTML Typewriter" w:semiHidden="1" w:unhideWhenUsed="1"/>
     <w:lsdException w:name="HTML Variable" w:semiHidden="1" w:unhideWhenUsed="1"/>
+    <w:lsdException w:name="Normal Table" w:semiHidden="1" w:unhideWhenUsed="1"/>
     <w:lsdException w:name="annotation subject" w:semiHidden="1" w:unhideWhenUsed="1"/>
     <w:lsdException w:name="No List" w:semiHidden="1" w:unhideWhenUsed="1"/>
     <w:lsdException w:name="Outline List 1" w:semiHidden="1" w:unhideWhenUsed="1"/>
@@ -5464,8 +5743,10 @@
     <w:lsdException w:name="Table Subtle 2" w:semiHidden="1" w:unhideWhenUsed="1"/>
     <w:lsdException w:name="Table Web 1" w:semiHidden="1" w:unhideWhenUsed="1"/>
     <w:lsdException w:name="Table Web 2" w:semiHidden="1" w:unhideWhenUsed="1"/>
+    <w:lsdException w:name="Table Web 3" w:semiHidden="1" w:unhideWhenUsed="1"/>
     <w:lsdException w:name="Balloon Text" w:semiHidden="1" w:unhideWhenUsed="1"/>
     <w:lsdException w:name="Table Grid" w:uiPriority="39"/>
+    <w:lsdException w:name="Table Theme" w:semiHidden="1" w:unhideWhenUsed="1"/>
     <w:lsdException w:name="Placeholder Text" w:semiHidden="1"/>
     <w:lsdException w:name="No Spacing" w:uiPriority="1" w:qFormat="1"/>
     <w:lsdException w:name="Light Shading" w:uiPriority="60"/>
@@ -5686,19 +5967,18 @@
     <w:lsdException w:name="Hashtag" w:semiHidden="1" w:unhideWhenUsed="1"/>
     <w:lsdException w:name="Unresolved Mention" w:semiHidden="1" w:unhideWhenUsed="1"/>
     <w:lsdException w:name="Smart Link" w:semiHidden="1" w:unhideWhenUsed="1"/>
-    <w:lsdException w:name="Smart Link Error" w:semiHidden="1" w:unhideWhenUsed="1"/>
   </w:latentStyles>
   <w:style w:type="paragraph" w:default="1" w:styleId="Normal">
     <w:name w:val="Normal"/>
     <w:qFormat/>
   </w:style>
-  <w:style w:type="character" w:default="1" w:styleId="DefaultParagraphFont">
+  <w:style w:type="character" w:default="1" w:styleId="Standardskrifttypeiafsnit">
     <w:name w:val="Default Paragraph Font"/>
     <w:uiPriority w:val="1"/>
     <w:semiHidden/>
     <w:unhideWhenUsed/>
   </w:style>
-  <w:style w:type="table" w:default="1" w:styleId="TableNormal">
+  <w:style w:type="table" w:default="1" w:styleId="Tabel-Normal">
     <w:name w:val="Normal Table"/>
     <w:uiPriority w:val="99"/>
     <w:semiHidden/>
@@ -5713,16 +5993,16 @@
       </w:tblCellMar>
     </w:tblPr>
   </w:style>
-  <w:style w:type="numbering" w:default="1" w:styleId="NoList">
+  <w:style w:type="numbering" w:default="1" w:styleId="Ingenoversigt">
     <w:name w:val="No List"/>
     <w:uiPriority w:val="99"/>
     <w:semiHidden/>
     <w:unhideWhenUsed/>
   </w:style>
-  <w:style w:type="paragraph" w:styleId="HTMLPreformatted">
+  <w:style w:type="paragraph" w:styleId="FormateretHTML">
     <w:name w:val="HTML Preformatted"/>
     <w:basedOn w:val="Normal"/>
-    <w:link w:val="HTMLPreformattedChar"/>
+    <w:link w:val="FormateretHTMLTegn"/>
     <w:uiPriority w:val="99"/>
     <w:semiHidden/>
     <w:unhideWhenUsed/>
@@ -5755,10 +6035,10 @@
       <w:lang w:eastAsia="en-GB"/>
     </w:rPr>
   </w:style>
-  <w:style w:type="character" w:customStyle="1" w:styleId="HTMLPreformattedChar">
-    <w:name w:val="HTML Preformatted Char"/>
-    <w:basedOn w:val="DefaultParagraphFont"/>
-    <w:link w:val="HTMLPreformatted"/>
+  <w:style w:type="character" w:customStyle="1" w:styleId="FormateretHTMLTegn">
+    <w:name w:val="Formateret HTML Tegn"/>
+    <w:basedOn w:val="Standardskrifttypeiafsnit"/>
+    <w:link w:val="FormateretHTML"/>
     <w:uiPriority w:val="99"/>
     <w:semiHidden/>
     <w:rsid w:val="002C6C5B"/>
@@ -5769,9 +6049,9 @@
       <w:lang w:eastAsia="en-GB"/>
     </w:rPr>
   </w:style>
-  <w:style w:type="character" w:styleId="HTMLCode">
+  <w:style w:type="character" w:styleId="HTML-kode">
     <w:name w:val="HTML Code"/>
-    <w:basedOn w:val="DefaultParagraphFont"/>
+    <w:basedOn w:val="Standardskrifttypeiafsnit"/>
     <w:uiPriority w:val="99"/>
     <w:semiHidden/>
     <w:unhideWhenUsed/>
@@ -5784,27 +6064,27 @@
   </w:style>
   <w:style w:type="character" w:customStyle="1" w:styleId="cm-keyword">
     <w:name w:val="cm-keyword"/>
-    <w:basedOn w:val="DefaultParagraphFont"/>
+    <w:basedOn w:val="Standardskrifttypeiafsnit"/>
     <w:rsid w:val="002C6C5B"/>
   </w:style>
   <w:style w:type="character" w:customStyle="1" w:styleId="cm-node">
     <w:name w:val="cm-node"/>
-    <w:basedOn w:val="DefaultParagraphFont"/>
+    <w:basedOn w:val="Standardskrifttypeiafsnit"/>
     <w:rsid w:val="002C6C5B"/>
   </w:style>
   <w:style w:type="character" w:customStyle="1" w:styleId="cm-atom">
     <w:name w:val="cm-atom"/>
-    <w:basedOn w:val="DefaultParagraphFont"/>
+    <w:basedOn w:val="Standardskrifttypeiafsnit"/>
     <w:rsid w:val="002C6C5B"/>
   </w:style>
   <w:style w:type="character" w:customStyle="1" w:styleId="cm-variable">
     <w:name w:val="cm-variable"/>
-    <w:basedOn w:val="DefaultParagraphFont"/>
+    <w:basedOn w:val="Standardskrifttypeiafsnit"/>
     <w:rsid w:val="002C6C5B"/>
   </w:style>
-  <w:style w:type="character" w:styleId="Emphasis">
+  <w:style w:type="character" w:styleId="Fremhv">
     <w:name w:val="Emphasis"/>
-    <w:basedOn w:val="DefaultParagraphFont"/>
+    <w:basedOn w:val="Standardskrifttypeiafsnit"/>
     <w:uiPriority w:val="20"/>
     <w:qFormat/>
     <w:rsid w:val="00952B5E"/>
@@ -5844,9 +6124,9 @@
       <w:lang w:eastAsia="en-GB"/>
     </w:rPr>
   </w:style>
-  <w:style w:type="character" w:styleId="Strong">
+  <w:style w:type="character" w:styleId="Strk">
     <w:name w:val="Strong"/>
-    <w:basedOn w:val="DefaultParagraphFont"/>
+    <w:basedOn w:val="Standardskrifttypeiafsnit"/>
     <w:uiPriority w:val="22"/>
     <w:qFormat/>
     <w:rsid w:val="00F84F8D"/>
@@ -5855,7 +6135,7 @@
       <w:bCs/>
     </w:rPr>
   </w:style>
-  <w:style w:type="paragraph" w:styleId="ListParagraph">
+  <w:style w:type="paragraph" w:styleId="Listeafsnit">
     <w:name w:val="List Paragraph"/>
     <w:basedOn w:val="Normal"/>
     <w:qFormat/>
@@ -5867,7 +6147,7 @@
   </w:style>
   <w:style w:type="character" w:styleId="Hyperlink">
     <w:name w:val="Hyperlink"/>
-    <w:basedOn w:val="DefaultParagraphFont"/>
+    <w:basedOn w:val="Standardskrifttypeiafsnit"/>
     <w:uiPriority w:val="99"/>
     <w:semiHidden/>
     <w:unhideWhenUsed/>

</xml_diff>

<commit_message>
Update neo4j assignment report.docx
</commit_message>
<xml_diff>
--- a/neo4j assignment report.docx
+++ b/neo4j assignment report.docx
@@ -3761,6 +3761,8 @@
         <w:spacing w:before="240" w:after="240" w:line="240" w:lineRule="auto"/>
         <w:rPr>
           <w:rFonts w:asciiTheme="minorBidi" w:eastAsia="Times New Roman" w:hAnsiTheme="minorBidi"/>
+          <w:color w:val="30333A"/>
+          <w:shd w:val="clear" w:color="auto" w:fill="FEFEFE"/>
           <w:lang w:eastAsia="en-GB"/>
         </w:rPr>
       </w:pPr>
@@ -3813,6 +3815,1423 @@
         </w:rPr>
         <w:t xml:space="preserve"> supports multiple statements within one scope, but it does not support rollback in case if one of the queries fails.</w:t>
       </w:r>
+    </w:p>
+    <w:p>
+      <w:pPr>
+        <w:spacing w:before="240" w:after="240" w:line="240" w:lineRule="auto"/>
+        <w:rPr>
+          <w:rFonts w:asciiTheme="minorBidi" w:eastAsia="Times New Roman" w:hAnsiTheme="minorBidi"/>
+          <w:color w:val="30333A"/>
+          <w:shd w:val="clear" w:color="auto" w:fill="FEFEFE"/>
+          <w:lang w:eastAsia="en-GB"/>
+        </w:rPr>
+      </w:pPr>
+    </w:p>
+    <w:p>
+      <w:pPr>
+        <w:rPr>
+          <w:rFonts w:eastAsia="Times New Roman" w:cs="Calibri"/>
+          <w:b/>
+          <w:bCs/>
+          <w:color w:val="000000"/>
+          <w:sz w:val="24"/>
+          <w:szCs w:val="24"/>
+          <w:lang w:eastAsia="en-GB"/>
+        </w:rPr>
+      </w:pPr>
+      <w:r>
+        <w:rPr>
+          <w:rFonts w:ascii="Calibri" w:hAnsi="Calibri" w:cs="Calibri"/>
+          <w:color w:val="000000"/>
+          <w:sz w:val="24"/>
+          <w:szCs w:val="24"/>
+        </w:rPr>
+        <w:br w:type="page"/>
+      </w:r>
+    </w:p>
+    <w:tbl>
+      <w:tblPr>
+        <w:tblStyle w:val="TableGrid"/>
+        <w:tblpPr w:leftFromText="180" w:rightFromText="180" w:tblpY="951"/>
+        <w:tblW w:w="0" w:type="auto"/>
+        <w:tblLook w:val="04A0" w:firstRow="1" w:lastRow="0" w:firstColumn="1" w:lastColumn="0" w:noHBand="0" w:noVBand="1"/>
+      </w:tblPr>
+      <w:tblGrid>
+        <w:gridCol w:w="2616"/>
+        <w:gridCol w:w="1942"/>
+        <w:gridCol w:w="2274"/>
+        <w:gridCol w:w="2184"/>
+      </w:tblGrid>
+      <w:tr>
+        <w:tc>
+          <w:tcPr>
+            <w:tcW w:w="2300" w:type="dxa"/>
+          </w:tcPr>
+          <w:p>
+            <w:pPr>
+              <w:pStyle w:val="Heading2"/>
+              <w:spacing w:before="0" w:after="300" w:line="600" w:lineRule="atLeast"/>
+              <w:jc w:val="center"/>
+              <w:outlineLvl w:val="1"/>
+              <w:rPr>
+                <w:rFonts w:ascii="Calibri" w:hAnsi="Calibri" w:cs="Calibri"/>
+                <w:color w:val="000000"/>
+                <w:sz w:val="24"/>
+                <w:szCs w:val="24"/>
+              </w:rPr>
+            </w:pPr>
+          </w:p>
+        </w:tc>
+        <w:tc>
+          <w:tcPr>
+            <w:tcW w:w="2060" w:type="dxa"/>
+          </w:tcPr>
+          <w:p>
+            <w:pPr>
+              <w:pStyle w:val="Heading2"/>
+              <w:spacing w:before="0" w:after="300" w:line="600" w:lineRule="atLeast"/>
+              <w:jc w:val="center"/>
+              <w:outlineLvl w:val="1"/>
+              <w:rPr>
+                <w:rFonts w:ascii="Calibri" w:hAnsi="Calibri" w:cs="Calibri"/>
+                <w:color w:val="000000"/>
+                <w:sz w:val="24"/>
+                <w:szCs w:val="24"/>
+              </w:rPr>
+            </w:pPr>
+            <w:r>
+              <w:rPr>
+                <w:rFonts w:ascii="Calibri" w:hAnsi="Calibri" w:cs="Calibri"/>
+                <w:color w:val="000000"/>
+                <w:sz w:val="24"/>
+                <w:szCs w:val="24"/>
+              </w:rPr>
+              <w:t>SQL</w:t>
+            </w:r>
+          </w:p>
+        </w:tc>
+        <w:tc>
+          <w:tcPr>
+            <w:tcW w:w="2397" w:type="dxa"/>
+          </w:tcPr>
+          <w:p>
+            <w:pPr>
+              <w:pStyle w:val="Heading2"/>
+              <w:spacing w:before="0" w:after="300" w:line="600" w:lineRule="atLeast"/>
+              <w:jc w:val="center"/>
+              <w:outlineLvl w:val="1"/>
+              <w:rPr>
+                <w:rFonts w:ascii="Calibri" w:hAnsi="Calibri" w:cs="Calibri"/>
+                <w:color w:val="000000"/>
+                <w:sz w:val="24"/>
+                <w:szCs w:val="24"/>
+              </w:rPr>
+            </w:pPr>
+            <w:r>
+              <w:rPr>
+                <w:rFonts w:ascii="Calibri" w:hAnsi="Calibri" w:cs="Calibri"/>
+                <w:color w:val="000000"/>
+                <w:sz w:val="24"/>
+                <w:szCs w:val="24"/>
+              </w:rPr>
+              <w:t>MongoDB</w:t>
+            </w:r>
+          </w:p>
+        </w:tc>
+        <w:tc>
+          <w:tcPr>
+            <w:tcW w:w="2259" w:type="dxa"/>
+          </w:tcPr>
+          <w:p>
+            <w:pPr>
+              <w:pStyle w:val="Heading2"/>
+              <w:spacing w:before="0" w:after="300" w:line="600" w:lineRule="atLeast"/>
+              <w:jc w:val="center"/>
+              <w:outlineLvl w:val="1"/>
+              <w:rPr>
+                <w:rFonts w:ascii="Calibri" w:hAnsi="Calibri" w:cs="Calibri"/>
+                <w:color w:val="000000"/>
+                <w:sz w:val="24"/>
+                <w:szCs w:val="24"/>
+              </w:rPr>
+            </w:pPr>
+            <w:r>
+              <w:rPr>
+                <w:rFonts w:ascii="Calibri" w:hAnsi="Calibri" w:cs="Calibri"/>
+                <w:color w:val="000000"/>
+                <w:sz w:val="24"/>
+                <w:szCs w:val="24"/>
+              </w:rPr>
+              <w:t>Neo4j</w:t>
+            </w:r>
+          </w:p>
+        </w:tc>
+      </w:tr>
+      <w:tr>
+        <w:tc>
+          <w:tcPr>
+            <w:tcW w:w="2300" w:type="dxa"/>
+          </w:tcPr>
+          <w:p>
+            <w:pPr>
+              <w:pStyle w:val="Heading2"/>
+              <w:spacing w:before="0" w:after="300" w:line="600" w:lineRule="atLeast"/>
+              <w:outlineLvl w:val="1"/>
+              <w:rPr>
+                <w:rFonts w:ascii="Calibri" w:hAnsi="Calibri" w:cs="Calibri"/>
+                <w:color w:val="000000"/>
+                <w:sz w:val="24"/>
+                <w:szCs w:val="24"/>
+              </w:rPr>
+            </w:pPr>
+            <w:r>
+              <w:rPr>
+                <w:rFonts w:ascii="Calibri" w:hAnsi="Calibri" w:cs="Calibri"/>
+                <w:color w:val="000000"/>
+                <w:sz w:val="24"/>
+                <w:szCs w:val="24"/>
+              </w:rPr>
+              <w:t xml:space="preserve">ACID </w:t>
+            </w:r>
+          </w:p>
+        </w:tc>
+        <w:tc>
+          <w:tcPr>
+            <w:tcW w:w="2060" w:type="dxa"/>
+          </w:tcPr>
+          <w:p>
+            <w:pPr>
+              <w:pStyle w:val="Heading2"/>
+              <w:spacing w:before="0" w:after="0"/>
+              <w:outlineLvl w:val="1"/>
+              <w:rPr>
+                <w:rFonts w:asciiTheme="minorBidi" w:hAnsiTheme="minorBidi" w:cstheme="minorBidi"/>
+                <w:b w:val="0"/>
+                <w:bCs w:val="0"/>
+                <w:color w:val="000000"/>
+                <w:sz w:val="16"/>
+                <w:szCs w:val="16"/>
+              </w:rPr>
+            </w:pPr>
+          </w:p>
+          <w:p>
+            <w:pPr>
+              <w:pStyle w:val="Heading2"/>
+              <w:spacing w:before="0" w:after="0"/>
+              <w:outlineLvl w:val="1"/>
+              <w:rPr>
+                <w:rFonts w:asciiTheme="minorBidi" w:hAnsiTheme="minorBidi" w:cstheme="minorBidi"/>
+                <w:b w:val="0"/>
+                <w:bCs w:val="0"/>
+                <w:color w:val="000000"/>
+                <w:sz w:val="16"/>
+                <w:szCs w:val="16"/>
+              </w:rPr>
+            </w:pPr>
+            <w:r>
+              <w:rPr>
+                <w:rFonts w:asciiTheme="minorBidi" w:hAnsiTheme="minorBidi" w:cstheme="minorBidi"/>
+                <w:b w:val="0"/>
+                <w:bCs w:val="0"/>
+                <w:color w:val="000000"/>
+                <w:sz w:val="16"/>
+                <w:szCs w:val="16"/>
+              </w:rPr>
+              <w:t>Follows the ACID (Atomic, Consist</w:t>
+            </w:r>
+            <w:r>
+              <w:rPr>
+                <w:rFonts w:asciiTheme="minorBidi" w:hAnsiTheme="minorBidi" w:cstheme="minorBidi"/>
+                <w:b w:val="0"/>
+                <w:bCs w:val="0"/>
+                <w:color w:val="000000"/>
+                <w:sz w:val="16"/>
+                <w:szCs w:val="16"/>
+              </w:rPr>
+              <w:t>ent</w:t>
+            </w:r>
+            <w:r>
+              <w:rPr>
+                <w:rFonts w:asciiTheme="minorBidi" w:hAnsiTheme="minorBidi" w:cstheme="minorBidi"/>
+                <w:b w:val="0"/>
+                <w:bCs w:val="0"/>
+                <w:color w:val="000000"/>
+                <w:sz w:val="16"/>
+                <w:szCs w:val="16"/>
+              </w:rPr>
+              <w:t>, Isola</w:t>
+            </w:r>
+            <w:r>
+              <w:rPr>
+                <w:rFonts w:asciiTheme="minorBidi" w:hAnsiTheme="minorBidi" w:cstheme="minorBidi"/>
+                <w:b w:val="0"/>
+                <w:bCs w:val="0"/>
+                <w:color w:val="000000"/>
+                <w:sz w:val="16"/>
+                <w:szCs w:val="16"/>
+              </w:rPr>
+              <w:t>ted</w:t>
+            </w:r>
+            <w:r>
+              <w:rPr>
+                <w:rFonts w:asciiTheme="minorBidi" w:hAnsiTheme="minorBidi" w:cstheme="minorBidi"/>
+                <w:b w:val="0"/>
+                <w:bCs w:val="0"/>
+                <w:color w:val="000000"/>
+                <w:sz w:val="16"/>
+                <w:szCs w:val="16"/>
+              </w:rPr>
+              <w:t xml:space="preserve"> and durable</w:t>
+            </w:r>
+            <w:r>
+              <w:rPr>
+                <w:rFonts w:asciiTheme="minorBidi" w:hAnsiTheme="minorBidi" w:cstheme="minorBidi"/>
+                <w:b w:val="0"/>
+                <w:bCs w:val="0"/>
+                <w:color w:val="000000"/>
+                <w:sz w:val="16"/>
+                <w:szCs w:val="16"/>
+              </w:rPr>
+              <w:t xml:space="preserve">). This means that once a transaction is completed, the data remains consistent and stable. </w:t>
+            </w:r>
+          </w:p>
+          <w:p>
+            <w:pPr>
+              <w:pStyle w:val="Heading2"/>
+              <w:spacing w:before="0" w:after="0"/>
+              <w:outlineLvl w:val="1"/>
+              <w:rPr>
+                <w:rFonts w:asciiTheme="minorBidi" w:hAnsiTheme="minorBidi" w:cstheme="minorBidi"/>
+                <w:b w:val="0"/>
+                <w:bCs w:val="0"/>
+                <w:color w:val="000000"/>
+                <w:sz w:val="16"/>
+                <w:szCs w:val="16"/>
+              </w:rPr>
+            </w:pPr>
+          </w:p>
+        </w:tc>
+        <w:tc>
+          <w:tcPr>
+            <w:tcW w:w="2397" w:type="dxa"/>
+          </w:tcPr>
+          <w:p>
+            <w:pPr>
+              <w:pStyle w:val="NormalWeb"/>
+              <w:shd w:val="clear" w:color="auto" w:fill="FFFFFF"/>
+              <w:spacing w:before="0"/>
+              <w:rPr>
+                <w:rFonts w:asciiTheme="minorBidi" w:hAnsiTheme="minorBidi" w:cstheme="minorBidi"/>
+                <w:sz w:val="16"/>
+                <w:szCs w:val="16"/>
+              </w:rPr>
+            </w:pPr>
+            <w:r>
+              <w:rPr>
+                <w:rFonts w:asciiTheme="minorBidi" w:hAnsiTheme="minorBidi" w:cstheme="minorBidi"/>
+                <w:color w:val="000000"/>
+                <w:sz w:val="16"/>
+                <w:szCs w:val="16"/>
+              </w:rPr>
+              <w:t>F</w:t>
+            </w:r>
+            <w:r>
+              <w:rPr>
+                <w:rFonts w:asciiTheme="minorBidi" w:hAnsiTheme="minorBidi" w:cstheme="minorBidi"/>
+                <w:color w:val="000000"/>
+                <w:sz w:val="16"/>
+                <w:szCs w:val="16"/>
+              </w:rPr>
+              <w:t>ollows the </w:t>
+            </w:r>
+            <w:r>
+              <w:rPr>
+                <w:rStyle w:val="Strong"/>
+                <w:rFonts w:asciiTheme="minorBidi" w:hAnsiTheme="minorBidi" w:cstheme="minorBidi"/>
+                <w:b w:val="0"/>
+                <w:bCs w:val="0"/>
+                <w:color w:val="000000"/>
+                <w:sz w:val="16"/>
+                <w:szCs w:val="16"/>
+              </w:rPr>
+              <w:t>BASE (Basic Availability, Soft-state and Eventual consistency)</w:t>
+            </w:r>
+            <w:r>
+              <w:rPr>
+                <w:rFonts w:asciiTheme="minorBidi" w:hAnsiTheme="minorBidi" w:cstheme="minorBidi"/>
+                <w:b/>
+                <w:bCs/>
+                <w:color w:val="000000"/>
+                <w:sz w:val="16"/>
+                <w:szCs w:val="16"/>
+              </w:rPr>
+              <w:t> </w:t>
+            </w:r>
+            <w:r>
+              <w:rPr>
+                <w:rFonts w:asciiTheme="minorBidi" w:hAnsiTheme="minorBidi" w:cstheme="minorBidi"/>
+                <w:color w:val="000000"/>
+                <w:sz w:val="16"/>
+                <w:szCs w:val="16"/>
+              </w:rPr>
+              <w:t>model.</w:t>
+            </w:r>
+          </w:p>
+          <w:p>
+            <w:pPr>
+              <w:pStyle w:val="NormalWeb"/>
+              <w:shd w:val="clear" w:color="auto" w:fill="FFFFFF"/>
+              <w:spacing w:before="0"/>
+              <w:rPr>
+                <w:rFonts w:asciiTheme="minorBidi" w:hAnsiTheme="minorBidi" w:cstheme="minorBidi"/>
+                <w:sz w:val="16"/>
+                <w:szCs w:val="16"/>
+              </w:rPr>
+            </w:pPr>
+            <w:r>
+              <w:rPr>
+                <w:rFonts w:asciiTheme="minorBidi" w:hAnsiTheme="minorBidi" w:cstheme="minorBidi"/>
+                <w:color w:val="000000"/>
+                <w:sz w:val="16"/>
+                <w:szCs w:val="16"/>
+              </w:rPr>
+              <w:t>It supports </w:t>
+            </w:r>
+            <w:r>
+              <w:rPr>
+                <w:rStyle w:val="Strong"/>
+                <w:rFonts w:asciiTheme="minorBidi" w:hAnsiTheme="minorBidi" w:cstheme="minorBidi"/>
+                <w:b w:val="0"/>
+                <w:bCs w:val="0"/>
+                <w:color w:val="000000"/>
+                <w:sz w:val="16"/>
+                <w:szCs w:val="16"/>
+              </w:rPr>
+              <w:t>atomic updates on a single document level</w:t>
+            </w:r>
+            <w:r>
+              <w:rPr>
+                <w:rFonts w:asciiTheme="minorBidi" w:hAnsiTheme="minorBidi" w:cstheme="minorBidi"/>
+                <w:color w:val="000000"/>
+                <w:sz w:val="16"/>
+                <w:szCs w:val="16"/>
+              </w:rPr>
+              <w:t xml:space="preserve">. </w:t>
+            </w:r>
+          </w:p>
+          <w:p>
+            <w:pPr>
+              <w:pStyle w:val="NormalWeb"/>
+              <w:shd w:val="clear" w:color="auto" w:fill="FFFFFF"/>
+              <w:spacing w:before="0"/>
+              <w:rPr>
+                <w:rFonts w:asciiTheme="minorBidi" w:hAnsiTheme="minorBidi" w:cstheme="minorBidi"/>
+                <w:color w:val="000000"/>
+                <w:sz w:val="16"/>
+                <w:szCs w:val="16"/>
+              </w:rPr>
+            </w:pPr>
+            <w:r>
+              <w:rPr>
+                <w:rFonts w:asciiTheme="minorBidi" w:hAnsiTheme="minorBidi" w:cstheme="minorBidi"/>
+                <w:color w:val="000000"/>
+                <w:sz w:val="16"/>
+                <w:szCs w:val="16"/>
+              </w:rPr>
+              <w:t xml:space="preserve">MongoDB supports atomic modifications. </w:t>
+            </w:r>
+            <w:r>
+              <w:rPr>
+                <w:rFonts w:asciiTheme="minorBidi" w:hAnsiTheme="minorBidi" w:cstheme="minorBidi"/>
+                <w:color w:val="000000"/>
+                <w:sz w:val="16"/>
+                <w:szCs w:val="16"/>
+              </w:rPr>
+              <w:t>Meaning</w:t>
+            </w:r>
+            <w:r>
+              <w:rPr>
+                <w:rFonts w:asciiTheme="minorBidi" w:hAnsiTheme="minorBidi" w:cstheme="minorBidi"/>
+                <w:color w:val="000000"/>
+                <w:sz w:val="16"/>
+                <w:szCs w:val="16"/>
+              </w:rPr>
+              <w:t xml:space="preserve">, </w:t>
+            </w:r>
+            <w:r>
+              <w:rPr>
+                <w:rFonts w:asciiTheme="minorBidi" w:hAnsiTheme="minorBidi" w:cstheme="minorBidi"/>
+                <w:color w:val="000000"/>
+                <w:sz w:val="16"/>
+                <w:szCs w:val="16"/>
+              </w:rPr>
+              <w:t>when</w:t>
+            </w:r>
+            <w:r>
+              <w:rPr>
+                <w:rFonts w:asciiTheme="minorBidi" w:hAnsiTheme="minorBidi" w:cstheme="minorBidi"/>
+                <w:color w:val="000000"/>
+                <w:sz w:val="16"/>
+                <w:szCs w:val="16"/>
+              </w:rPr>
+              <w:t xml:space="preserve"> updating two values within a document, either all two are updated successfully or remains unchanged.</w:t>
+            </w:r>
+          </w:p>
+          <w:p>
+            <w:pPr>
+              <w:pStyle w:val="p1"/>
+              <w:shd w:val="clear" w:color="auto" w:fill="FFFFFF"/>
+              <w:spacing w:before="0"/>
+              <w:rPr>
+                <w:rFonts w:asciiTheme="minorBidi" w:hAnsiTheme="minorBidi" w:cstheme="minorBidi"/>
+                <w:color w:val="000000"/>
+                <w:sz w:val="16"/>
+                <w:szCs w:val="16"/>
+              </w:rPr>
+            </w:pPr>
+            <w:r>
+              <w:rPr>
+                <w:rFonts w:asciiTheme="minorBidi" w:hAnsiTheme="minorBidi" w:cstheme="minorBidi"/>
+                <w:color w:val="000000"/>
+                <w:sz w:val="16"/>
+                <w:szCs w:val="16"/>
+              </w:rPr>
+              <w:t xml:space="preserve">MongoDB provides tenable consistency model through the </w:t>
+            </w:r>
+            <w:proofErr w:type="spellStart"/>
+            <w:r>
+              <w:rPr>
+                <w:rFonts w:asciiTheme="minorBidi" w:hAnsiTheme="minorBidi" w:cstheme="minorBidi"/>
+                <w:color w:val="000000"/>
+                <w:sz w:val="16"/>
+                <w:szCs w:val="16"/>
+              </w:rPr>
+              <w:t>readConcern</w:t>
+            </w:r>
+            <w:proofErr w:type="spellEnd"/>
+            <w:r>
+              <w:rPr>
+                <w:rFonts w:asciiTheme="minorBidi" w:hAnsiTheme="minorBidi" w:cstheme="minorBidi"/>
+                <w:color w:val="000000"/>
+                <w:sz w:val="16"/>
+                <w:szCs w:val="16"/>
+              </w:rPr>
+              <w:t xml:space="preserve"> and </w:t>
+            </w:r>
+            <w:proofErr w:type="spellStart"/>
+            <w:r>
+              <w:rPr>
+                <w:rFonts w:asciiTheme="minorBidi" w:hAnsiTheme="minorBidi" w:cstheme="minorBidi"/>
+                <w:color w:val="000000"/>
+                <w:sz w:val="16"/>
+                <w:szCs w:val="16"/>
+              </w:rPr>
+              <w:t>writeConcern</w:t>
+            </w:r>
+            <w:proofErr w:type="spellEnd"/>
+            <w:r>
+              <w:rPr>
+                <w:rFonts w:asciiTheme="minorBidi" w:hAnsiTheme="minorBidi" w:cstheme="minorBidi"/>
+                <w:color w:val="000000"/>
+                <w:sz w:val="16"/>
+                <w:szCs w:val="16"/>
+              </w:rPr>
+              <w:t xml:space="preserve"> parameters</w:t>
+            </w:r>
+            <w:r>
+              <w:rPr>
+                <w:rFonts w:asciiTheme="minorBidi" w:hAnsiTheme="minorBidi" w:cstheme="minorBidi"/>
+                <w:color w:val="000000"/>
+                <w:sz w:val="16"/>
+                <w:szCs w:val="16"/>
+              </w:rPr>
+              <w:t>.</w:t>
+            </w:r>
+          </w:p>
+        </w:tc>
+        <w:tc>
+          <w:tcPr>
+            <w:tcW w:w="2259" w:type="dxa"/>
+          </w:tcPr>
+          <w:p>
+            <w:pPr>
+              <w:pStyle w:val="Heading2"/>
+              <w:spacing w:before="0" w:after="0"/>
+              <w:outlineLvl w:val="1"/>
+              <w:rPr>
+                <w:rFonts w:asciiTheme="minorBidi" w:hAnsiTheme="minorBidi" w:cstheme="minorBidi"/>
+                <w:b w:val="0"/>
+                <w:bCs w:val="0"/>
+                <w:spacing w:val="5"/>
+                <w:sz w:val="16"/>
+                <w:szCs w:val="16"/>
+              </w:rPr>
+            </w:pPr>
+          </w:p>
+          <w:p>
+            <w:pPr>
+              <w:pStyle w:val="Heading2"/>
+              <w:spacing w:before="0" w:after="0"/>
+              <w:outlineLvl w:val="1"/>
+              <w:rPr>
+                <w:rFonts w:asciiTheme="minorBidi" w:hAnsiTheme="minorBidi" w:cstheme="minorBidi"/>
+                <w:b w:val="0"/>
+                <w:bCs w:val="0"/>
+                <w:spacing w:val="5"/>
+                <w:sz w:val="16"/>
+                <w:szCs w:val="16"/>
+              </w:rPr>
+            </w:pPr>
+            <w:r>
+              <w:rPr>
+                <w:rFonts w:asciiTheme="minorBidi" w:hAnsiTheme="minorBidi" w:cstheme="minorBidi"/>
+                <w:b w:val="0"/>
+                <w:bCs w:val="0"/>
+                <w:spacing w:val="5"/>
+                <w:sz w:val="16"/>
+                <w:szCs w:val="16"/>
+              </w:rPr>
+              <w:t>supports properties of ACID</w:t>
+            </w:r>
+            <w:r>
+              <w:rPr>
+                <w:rFonts w:asciiTheme="minorBidi" w:hAnsiTheme="minorBidi" w:cstheme="minorBidi"/>
+                <w:b w:val="0"/>
+                <w:bCs w:val="0"/>
+                <w:spacing w:val="5"/>
+                <w:sz w:val="16"/>
+                <w:szCs w:val="16"/>
+              </w:rPr>
+              <w:t>:</w:t>
+            </w:r>
+            <w:r>
+              <w:rPr>
+                <w:rFonts w:asciiTheme="minorBidi" w:hAnsiTheme="minorBidi" w:cstheme="minorBidi"/>
+                <w:b w:val="0"/>
+                <w:bCs w:val="0"/>
+                <w:spacing w:val="5"/>
+                <w:sz w:val="16"/>
+                <w:szCs w:val="16"/>
+              </w:rPr>
+              <w:t> </w:t>
+            </w:r>
+          </w:p>
+          <w:p>
+            <w:pPr>
+              <w:pStyle w:val="Heading2"/>
+              <w:spacing w:before="0" w:after="0"/>
+              <w:outlineLvl w:val="1"/>
+              <w:rPr>
+                <w:rFonts w:asciiTheme="minorBidi" w:hAnsiTheme="minorBidi" w:cstheme="minorBidi"/>
+                <w:b w:val="0"/>
+                <w:bCs w:val="0"/>
+                <w:spacing w:val="5"/>
+                <w:sz w:val="16"/>
+                <w:szCs w:val="16"/>
+              </w:rPr>
+            </w:pPr>
+          </w:p>
+          <w:p>
+            <w:pPr>
+              <w:numPr>
+                <w:ilvl w:val="0"/>
+                <w:numId w:val="5"/>
+              </w:numPr>
+              <w:shd w:val="clear" w:color="auto" w:fill="FFFFFF"/>
+              <w:tabs>
+                <w:tab w:val="left" w:pos="720"/>
+              </w:tabs>
+              <w:suppressAutoHyphens/>
+              <w:ind w:left="0"/>
+              <w:rPr>
+                <w:rFonts w:asciiTheme="minorBidi" w:eastAsia="Times New Roman" w:hAnsiTheme="minorBidi" w:cstheme="minorBidi"/>
+                <w:spacing w:val="5"/>
+                <w:sz w:val="16"/>
+                <w:szCs w:val="16"/>
+                <w:lang w:eastAsia="en-GB"/>
+              </w:rPr>
+            </w:pPr>
+            <w:r>
+              <w:rPr>
+                <w:rFonts w:asciiTheme="minorBidi" w:eastAsia="Times New Roman" w:hAnsiTheme="minorBidi" w:cstheme="minorBidi"/>
+                <w:spacing w:val="5"/>
+                <w:sz w:val="16"/>
+                <w:szCs w:val="16"/>
+                <w:lang w:eastAsia="en-GB"/>
+              </w:rPr>
+              <w:t>READ_COMMITTED is the default isolation level.</w:t>
+            </w:r>
+          </w:p>
+          <w:p>
+            <w:pPr>
+              <w:numPr>
+                <w:ilvl w:val="0"/>
+                <w:numId w:val="5"/>
+              </w:numPr>
+              <w:shd w:val="clear" w:color="auto" w:fill="FFFFFF"/>
+              <w:tabs>
+                <w:tab w:val="left" w:pos="720"/>
+              </w:tabs>
+              <w:suppressAutoHyphens/>
+              <w:ind w:left="0"/>
+              <w:rPr>
+                <w:rFonts w:asciiTheme="minorBidi" w:eastAsia="Times New Roman" w:hAnsiTheme="minorBidi" w:cstheme="minorBidi"/>
+                <w:spacing w:val="5"/>
+                <w:sz w:val="16"/>
+                <w:szCs w:val="16"/>
+                <w:lang w:eastAsia="en-GB"/>
+              </w:rPr>
+            </w:pPr>
+          </w:p>
+          <w:p>
+            <w:pPr>
+              <w:numPr>
+                <w:ilvl w:val="0"/>
+                <w:numId w:val="5"/>
+              </w:numPr>
+              <w:shd w:val="clear" w:color="auto" w:fill="FFFFFF"/>
+              <w:tabs>
+                <w:tab w:val="left" w:pos="720"/>
+              </w:tabs>
+              <w:suppressAutoHyphens/>
+              <w:ind w:left="0"/>
+              <w:rPr>
+                <w:rFonts w:asciiTheme="minorBidi" w:eastAsia="Times New Roman" w:hAnsiTheme="minorBidi" w:cstheme="minorBidi"/>
+                <w:spacing w:val="5"/>
+                <w:sz w:val="16"/>
+                <w:szCs w:val="16"/>
+                <w:lang w:eastAsia="en-GB"/>
+              </w:rPr>
+            </w:pPr>
+            <w:r>
+              <w:rPr>
+                <w:rFonts w:asciiTheme="minorBidi" w:eastAsia="Times New Roman" w:hAnsiTheme="minorBidi" w:cstheme="minorBidi"/>
+                <w:spacing w:val="5"/>
+                <w:sz w:val="16"/>
+                <w:szCs w:val="16"/>
+                <w:lang w:eastAsia="en-GB"/>
+              </w:rPr>
+              <w:t>Non-repeated reads could happen (example: write locks are only acquired and held until the end point of a transaction).</w:t>
+            </w:r>
+          </w:p>
+          <w:p>
+            <w:pPr>
+              <w:numPr>
+                <w:ilvl w:val="0"/>
+                <w:numId w:val="5"/>
+              </w:numPr>
+              <w:shd w:val="clear" w:color="auto" w:fill="FFFFFF"/>
+              <w:tabs>
+                <w:tab w:val="left" w:pos="720"/>
+              </w:tabs>
+              <w:suppressAutoHyphens/>
+              <w:ind w:left="0"/>
+              <w:rPr>
+                <w:rFonts w:asciiTheme="minorBidi" w:eastAsia="Times New Roman" w:hAnsiTheme="minorBidi" w:cstheme="minorBidi"/>
+                <w:spacing w:val="5"/>
+                <w:sz w:val="16"/>
+                <w:szCs w:val="16"/>
+                <w:lang w:eastAsia="en-GB"/>
+              </w:rPr>
+            </w:pPr>
+          </w:p>
+          <w:p>
+            <w:pPr>
+              <w:numPr>
+                <w:ilvl w:val="0"/>
+                <w:numId w:val="5"/>
+              </w:numPr>
+              <w:shd w:val="clear" w:color="auto" w:fill="FFFFFF"/>
+              <w:tabs>
+                <w:tab w:val="left" w:pos="720"/>
+              </w:tabs>
+              <w:suppressAutoHyphens/>
+              <w:ind w:left="0"/>
+              <w:rPr>
+                <w:rFonts w:asciiTheme="minorBidi" w:eastAsia="Times New Roman" w:hAnsiTheme="minorBidi" w:cstheme="minorBidi"/>
+                <w:spacing w:val="5"/>
+                <w:sz w:val="16"/>
+                <w:szCs w:val="16"/>
+                <w:lang w:eastAsia="en-GB"/>
+              </w:rPr>
+            </w:pPr>
+            <w:r>
+              <w:rPr>
+                <w:rFonts w:asciiTheme="minorBidi" w:eastAsia="Times New Roman" w:hAnsiTheme="minorBidi" w:cstheme="minorBidi"/>
+                <w:spacing w:val="5"/>
+                <w:sz w:val="16"/>
+                <w:szCs w:val="16"/>
+                <w:lang w:eastAsia="en-GB"/>
+              </w:rPr>
+              <w:t>Write locks can be acquired manually on relationships and nodes to acquire higher isolation level.</w:t>
+            </w:r>
+          </w:p>
+          <w:p>
+            <w:pPr>
+              <w:numPr>
+                <w:ilvl w:val="0"/>
+                <w:numId w:val="5"/>
+              </w:numPr>
+              <w:shd w:val="clear" w:color="auto" w:fill="FFFFFF"/>
+              <w:tabs>
+                <w:tab w:val="left" w:pos="720"/>
+              </w:tabs>
+              <w:suppressAutoHyphens/>
+              <w:ind w:left="0"/>
+              <w:rPr>
+                <w:rFonts w:asciiTheme="minorBidi" w:eastAsia="Times New Roman" w:hAnsiTheme="minorBidi" w:cstheme="minorBidi"/>
+                <w:spacing w:val="5"/>
+                <w:sz w:val="16"/>
+                <w:szCs w:val="16"/>
+                <w:lang w:eastAsia="en-GB"/>
+              </w:rPr>
+            </w:pPr>
+          </w:p>
+          <w:p>
+            <w:pPr>
+              <w:numPr>
+                <w:ilvl w:val="0"/>
+                <w:numId w:val="5"/>
+              </w:numPr>
+              <w:shd w:val="clear" w:color="auto" w:fill="FFFFFF"/>
+              <w:tabs>
+                <w:tab w:val="left" w:pos="720"/>
+              </w:tabs>
+              <w:suppressAutoHyphens/>
+              <w:ind w:left="0"/>
+              <w:rPr>
+                <w:rFonts w:asciiTheme="minorBidi" w:eastAsia="Times New Roman" w:hAnsiTheme="minorBidi" w:cstheme="minorBidi"/>
+                <w:spacing w:val="5"/>
+                <w:sz w:val="16"/>
+                <w:szCs w:val="16"/>
+                <w:lang w:eastAsia="en-GB"/>
+              </w:rPr>
+            </w:pPr>
+            <w:r>
+              <w:rPr>
+                <w:rFonts w:asciiTheme="minorBidi" w:eastAsia="Times New Roman" w:hAnsiTheme="minorBidi" w:cstheme="minorBidi"/>
+                <w:spacing w:val="5"/>
+                <w:sz w:val="16"/>
+                <w:szCs w:val="16"/>
+                <w:lang w:eastAsia="en-GB"/>
+              </w:rPr>
+              <w:t>Locks can be acquired only at the node and relationship level.</w:t>
+            </w:r>
+          </w:p>
+          <w:p>
+            <w:pPr>
+              <w:pStyle w:val="Heading2"/>
+              <w:spacing w:before="0" w:after="0"/>
+              <w:outlineLvl w:val="1"/>
+              <w:rPr>
+                <w:rFonts w:asciiTheme="minorBidi" w:hAnsiTheme="minorBidi" w:cstheme="minorBidi"/>
+                <w:b w:val="0"/>
+                <w:bCs w:val="0"/>
+                <w:spacing w:val="5"/>
+                <w:sz w:val="16"/>
+                <w:szCs w:val="16"/>
+              </w:rPr>
+            </w:pPr>
+          </w:p>
+          <w:p>
+            <w:pPr>
+              <w:pStyle w:val="Heading2"/>
+              <w:spacing w:before="0" w:after="0"/>
+              <w:outlineLvl w:val="1"/>
+              <w:rPr>
+                <w:rFonts w:asciiTheme="minorBidi" w:hAnsiTheme="minorBidi" w:cstheme="minorBidi"/>
+                <w:b w:val="0"/>
+                <w:bCs w:val="0"/>
+                <w:spacing w:val="5"/>
+                <w:sz w:val="16"/>
+                <w:szCs w:val="16"/>
+              </w:rPr>
+            </w:pPr>
+          </w:p>
+        </w:tc>
+      </w:tr>
+      <w:tr>
+        <w:tc>
+          <w:tcPr>
+            <w:tcW w:w="2300" w:type="dxa"/>
+          </w:tcPr>
+          <w:p>
+            <w:pPr>
+              <w:pStyle w:val="Heading2"/>
+              <w:spacing w:before="0" w:after="300" w:line="600" w:lineRule="atLeast"/>
+              <w:outlineLvl w:val="1"/>
+              <w:rPr>
+                <w:rFonts w:ascii="Calibri" w:hAnsi="Calibri" w:cs="Calibri"/>
+                <w:color w:val="000000"/>
+                <w:sz w:val="24"/>
+                <w:szCs w:val="24"/>
+              </w:rPr>
+            </w:pPr>
+            <w:r>
+              <w:rPr>
+                <w:rFonts w:ascii="Calibri" w:hAnsi="Calibri" w:cs="Calibri"/>
+                <w:color w:val="000000"/>
+                <w:sz w:val="24"/>
+                <w:szCs w:val="24"/>
+              </w:rPr>
+              <w:t xml:space="preserve">CAP Theron </w:t>
+            </w:r>
+          </w:p>
+          <w:p>
+            <w:pPr>
+              <w:pStyle w:val="Heading2"/>
+              <w:spacing w:before="0" w:after="300" w:line="600" w:lineRule="atLeast"/>
+              <w:outlineLvl w:val="1"/>
+              <w:rPr>
+                <w:rFonts w:ascii="Calibri" w:hAnsi="Calibri" w:cs="Calibri"/>
+                <w:color w:val="000000"/>
+                <w:sz w:val="24"/>
+                <w:szCs w:val="24"/>
+              </w:rPr>
+            </w:pPr>
+            <w:r>
+              <w:rPr>
+                <w:rFonts w:ascii="Calibri" w:hAnsi="Calibri" w:cs="Calibri"/>
+                <w:noProof/>
+                <w:color w:val="000000"/>
+                <w:sz w:val="24"/>
+                <w:szCs w:val="24"/>
+              </w:rPr>
+              <w:drawing>
+                <wp:inline distT="0" distB="0" distL="0" distR="0" wp14:anchorId="39391F8D" wp14:editId="78C10CD9">
+                  <wp:extent cx="1516241" cy="1263535"/>
+                  <wp:effectExtent l="0" t="0" r="8255" b="0"/>
+                  <wp:docPr id="9" name="Picture 9" descr="A picture containing text, map&#10;&#10;Description automatically generated"/>
+                  <wp:cNvGraphicFramePr>
+                    <a:graphicFrameLocks xmlns:a="http://schemas.openxmlformats.org/drawingml/2006/main" noChangeAspect="1"/>
+                  </wp:cNvGraphicFramePr>
+                  <a:graphic xmlns:a="http://schemas.openxmlformats.org/drawingml/2006/main">
+                    <a:graphicData uri="http://schemas.openxmlformats.org/drawingml/2006/picture">
+                      <pic:pic xmlns:pic="http://schemas.openxmlformats.org/drawingml/2006/picture">
+                        <pic:nvPicPr>
+                          <pic:cNvPr id="9" name="Capture.PNG"/>
+                          <pic:cNvPicPr/>
+                        </pic:nvPicPr>
+                        <pic:blipFill>
+                          <a:blip r:embed="rId14" cstate="print">
+                            <a:extLst>
+                              <a:ext uri="{28A0092B-C50C-407E-A947-70E740481C1C}">
+                                <a14:useLocalDpi xmlns:a14="http://schemas.microsoft.com/office/drawing/2010/main" val="0"/>
+                              </a:ext>
+                            </a:extLst>
+                          </a:blip>
+                          <a:stretch>
+                            <a:fillRect/>
+                          </a:stretch>
+                        </pic:blipFill>
+                        <pic:spPr>
+                          <a:xfrm>
+                            <a:off x="0" y="0"/>
+                            <a:ext cx="1532101" cy="1276751"/>
+                          </a:xfrm>
+                          <a:prstGeom prst="rect">
+                            <a:avLst/>
+                          </a:prstGeom>
+                        </pic:spPr>
+                      </pic:pic>
+                    </a:graphicData>
+                  </a:graphic>
+                </wp:inline>
+              </w:drawing>
+            </w:r>
+          </w:p>
+        </w:tc>
+        <w:tc>
+          <w:tcPr>
+            <w:tcW w:w="2060" w:type="dxa"/>
+          </w:tcPr>
+          <w:p>
+            <w:pPr>
+              <w:pStyle w:val="NormalWeb"/>
+              <w:shd w:val="clear" w:color="auto" w:fill="FFFFFF"/>
+              <w:spacing w:before="0" w:after="0"/>
+              <w:rPr>
+                <w:rFonts w:asciiTheme="minorBidi" w:hAnsiTheme="minorBidi" w:cstheme="minorBidi"/>
+                <w:color w:val="000000"/>
+                <w:sz w:val="16"/>
+                <w:szCs w:val="16"/>
+              </w:rPr>
+            </w:pPr>
+          </w:p>
+          <w:p>
+            <w:pPr>
+              <w:pStyle w:val="NormalWeb"/>
+              <w:shd w:val="clear" w:color="auto" w:fill="FFFFFF"/>
+              <w:spacing w:before="0" w:after="0"/>
+              <w:rPr>
+                <w:rFonts w:asciiTheme="minorBidi" w:hAnsiTheme="minorBidi" w:cstheme="minorBidi"/>
+                <w:sz w:val="16"/>
+                <w:szCs w:val="16"/>
+              </w:rPr>
+            </w:pPr>
+            <w:r>
+              <w:rPr>
+                <w:rFonts w:asciiTheme="minorBidi" w:hAnsiTheme="minorBidi" w:cstheme="minorBidi"/>
+                <w:color w:val="000000"/>
+                <w:sz w:val="16"/>
+                <w:szCs w:val="16"/>
+              </w:rPr>
+              <w:t xml:space="preserve">It </w:t>
+            </w:r>
+            <w:r>
+              <w:rPr>
+                <w:rFonts w:asciiTheme="minorBidi" w:hAnsiTheme="minorBidi" w:cstheme="minorBidi"/>
+                <w:color w:val="000000"/>
+                <w:sz w:val="16"/>
+                <w:szCs w:val="16"/>
+              </w:rPr>
+              <w:t>opts for </w:t>
+            </w:r>
+            <w:r>
+              <w:rPr>
+                <w:rStyle w:val="Strong"/>
+                <w:rFonts w:asciiTheme="minorBidi" w:hAnsiTheme="minorBidi" w:cstheme="minorBidi"/>
+                <w:color w:val="000000"/>
+                <w:sz w:val="16"/>
+                <w:szCs w:val="16"/>
+              </w:rPr>
+              <w:t>C</w:t>
+            </w:r>
+            <w:r>
+              <w:rPr>
+                <w:rFonts w:asciiTheme="minorBidi" w:hAnsiTheme="minorBidi" w:cstheme="minorBidi"/>
+                <w:color w:val="000000"/>
+                <w:sz w:val="16"/>
+                <w:szCs w:val="16"/>
+              </w:rPr>
+              <w:t xml:space="preserve">onsistency </w:t>
+            </w:r>
+            <w:r>
+              <w:rPr>
+                <w:rFonts w:asciiTheme="minorBidi" w:hAnsiTheme="minorBidi" w:cstheme="minorBidi"/>
+                <w:color w:val="000000"/>
+                <w:sz w:val="16"/>
+                <w:szCs w:val="16"/>
+              </w:rPr>
+              <w:t>and</w:t>
+            </w:r>
+            <w:r>
+              <w:rPr>
+                <w:rFonts w:asciiTheme="minorBidi" w:hAnsiTheme="minorBidi" w:cstheme="minorBidi"/>
+                <w:color w:val="000000"/>
+                <w:sz w:val="16"/>
+                <w:szCs w:val="16"/>
+              </w:rPr>
+              <w:t> </w:t>
+            </w:r>
+            <w:r>
+              <w:rPr>
+                <w:rStyle w:val="Strong"/>
+                <w:rFonts w:asciiTheme="minorBidi" w:hAnsiTheme="minorBidi" w:cstheme="minorBidi"/>
+                <w:color w:val="000000"/>
+                <w:sz w:val="16"/>
+                <w:szCs w:val="16"/>
+              </w:rPr>
+              <w:t>A</w:t>
+            </w:r>
+            <w:r>
+              <w:rPr>
+                <w:rFonts w:asciiTheme="minorBidi" w:hAnsiTheme="minorBidi" w:cstheme="minorBidi"/>
+                <w:color w:val="000000"/>
+                <w:sz w:val="16"/>
+                <w:szCs w:val="16"/>
+              </w:rPr>
+              <w:t>vailability (</w:t>
+            </w:r>
+            <w:r>
+              <w:rPr>
+                <w:rStyle w:val="Strong"/>
+                <w:rFonts w:asciiTheme="minorBidi" w:hAnsiTheme="minorBidi" w:cstheme="minorBidi"/>
+                <w:color w:val="000000"/>
+                <w:sz w:val="16"/>
+                <w:szCs w:val="16"/>
+              </w:rPr>
+              <w:t>CA</w:t>
+            </w:r>
+            <w:r>
+              <w:rPr>
+                <w:rFonts w:asciiTheme="minorBidi" w:hAnsiTheme="minorBidi" w:cstheme="minorBidi"/>
+                <w:color w:val="000000"/>
+                <w:sz w:val="16"/>
+                <w:szCs w:val="16"/>
+              </w:rPr>
+              <w:t xml:space="preserve">). This means that data will be consistent between all nodes </w:t>
+            </w:r>
+            <w:proofErr w:type="gramStart"/>
+            <w:r>
+              <w:rPr>
+                <w:rFonts w:asciiTheme="minorBidi" w:hAnsiTheme="minorBidi" w:cstheme="minorBidi"/>
+                <w:color w:val="000000"/>
+                <w:sz w:val="16"/>
+                <w:szCs w:val="16"/>
+              </w:rPr>
+              <w:t>as long as</w:t>
+            </w:r>
+            <w:proofErr w:type="gramEnd"/>
+            <w:r>
+              <w:rPr>
+                <w:rFonts w:asciiTheme="minorBidi" w:hAnsiTheme="minorBidi" w:cstheme="minorBidi"/>
+                <w:color w:val="000000"/>
+                <w:sz w:val="16"/>
+                <w:szCs w:val="16"/>
+              </w:rPr>
+              <w:t xml:space="preserve"> nodes are online.</w:t>
+            </w:r>
+          </w:p>
+          <w:p>
+            <w:pPr>
+              <w:pStyle w:val="NormalWeb"/>
+              <w:shd w:val="clear" w:color="auto" w:fill="FFFFFF"/>
+              <w:spacing w:before="0" w:after="0"/>
+              <w:rPr>
+                <w:rFonts w:asciiTheme="minorBidi" w:hAnsiTheme="minorBidi" w:cstheme="minorBidi"/>
+                <w:color w:val="000000"/>
+                <w:sz w:val="16"/>
+                <w:szCs w:val="16"/>
+              </w:rPr>
+            </w:pPr>
+            <w:r>
+              <w:rPr>
+                <w:rFonts w:asciiTheme="minorBidi" w:hAnsiTheme="minorBidi" w:cstheme="minorBidi"/>
+                <w:color w:val="000000"/>
+                <w:sz w:val="16"/>
+                <w:szCs w:val="16"/>
+              </w:rPr>
+              <w:t xml:space="preserve">This will also allow </w:t>
+            </w:r>
+            <w:r>
+              <w:rPr>
+                <w:rFonts w:asciiTheme="minorBidi" w:hAnsiTheme="minorBidi" w:cstheme="minorBidi"/>
+                <w:color w:val="000000"/>
+                <w:sz w:val="16"/>
+                <w:szCs w:val="16"/>
+              </w:rPr>
+              <w:t>developer</w:t>
+            </w:r>
+            <w:r>
+              <w:rPr>
+                <w:rFonts w:asciiTheme="minorBidi" w:hAnsiTheme="minorBidi" w:cstheme="minorBidi"/>
+                <w:color w:val="000000"/>
+                <w:sz w:val="16"/>
+                <w:szCs w:val="16"/>
+              </w:rPr>
+              <w:t xml:space="preserve"> to read/write from any node and be sure that the data is consistent. If ever a partition between node is developed, the data will be out of sync and won’t resolve until the partition is resolved.</w:t>
+            </w:r>
+          </w:p>
+          <w:p>
+            <w:pPr>
+              <w:pStyle w:val="NormalWeb"/>
+              <w:shd w:val="clear" w:color="auto" w:fill="FFFFFF"/>
+              <w:spacing w:before="0" w:after="0"/>
+              <w:rPr>
+                <w:rFonts w:asciiTheme="minorBidi" w:hAnsiTheme="minorBidi" w:cstheme="minorBidi"/>
+                <w:color w:val="000000"/>
+                <w:sz w:val="16"/>
+                <w:szCs w:val="16"/>
+              </w:rPr>
+            </w:pPr>
+          </w:p>
+        </w:tc>
+        <w:tc>
+          <w:tcPr>
+            <w:tcW w:w="2397" w:type="dxa"/>
+          </w:tcPr>
+          <w:p>
+            <w:pPr>
+              <w:pStyle w:val="p1"/>
+              <w:shd w:val="clear" w:color="auto" w:fill="FFFFFF"/>
+              <w:spacing w:before="0" w:after="0"/>
+              <w:rPr>
+                <w:rFonts w:asciiTheme="minorBidi" w:hAnsiTheme="minorBidi" w:cstheme="minorBidi"/>
+                <w:color w:val="000000"/>
+                <w:sz w:val="16"/>
+                <w:szCs w:val="16"/>
+              </w:rPr>
+            </w:pPr>
+          </w:p>
+          <w:p>
+            <w:pPr>
+              <w:pStyle w:val="p1"/>
+              <w:shd w:val="clear" w:color="auto" w:fill="FFFFFF"/>
+              <w:spacing w:before="0" w:after="0"/>
+              <w:rPr>
+                <w:rFonts w:asciiTheme="minorBidi" w:hAnsiTheme="minorBidi" w:cstheme="minorBidi"/>
+                <w:color w:val="000000"/>
+                <w:sz w:val="16"/>
+                <w:szCs w:val="16"/>
+              </w:rPr>
+            </w:pPr>
+            <w:r>
+              <w:rPr>
+                <w:rFonts w:asciiTheme="minorBidi" w:hAnsiTheme="minorBidi" w:cstheme="minorBidi"/>
+                <w:color w:val="000000"/>
+                <w:sz w:val="16"/>
+                <w:szCs w:val="16"/>
+              </w:rPr>
+              <w:t>opts for </w:t>
+            </w:r>
+            <w:r>
+              <w:rPr>
+                <w:rStyle w:val="Strong"/>
+                <w:rFonts w:asciiTheme="minorBidi" w:hAnsiTheme="minorBidi" w:cstheme="minorBidi"/>
+                <w:color w:val="000000"/>
+                <w:sz w:val="16"/>
+                <w:szCs w:val="16"/>
+              </w:rPr>
+              <w:t>C</w:t>
+            </w:r>
+            <w:r>
+              <w:rPr>
+                <w:rFonts w:asciiTheme="minorBidi" w:hAnsiTheme="minorBidi" w:cstheme="minorBidi"/>
+                <w:color w:val="000000"/>
+                <w:sz w:val="16"/>
+                <w:szCs w:val="16"/>
+              </w:rPr>
+              <w:t xml:space="preserve">onsistency </w:t>
+            </w:r>
+            <w:r>
+              <w:rPr>
+                <w:rFonts w:asciiTheme="minorBidi" w:hAnsiTheme="minorBidi" w:cstheme="minorBidi"/>
+                <w:color w:val="000000"/>
+                <w:sz w:val="16"/>
+                <w:szCs w:val="16"/>
+              </w:rPr>
+              <w:t>and</w:t>
+            </w:r>
+            <w:r>
+              <w:rPr>
+                <w:rFonts w:asciiTheme="minorBidi" w:hAnsiTheme="minorBidi" w:cstheme="minorBidi"/>
+                <w:color w:val="000000"/>
+                <w:sz w:val="16"/>
+                <w:szCs w:val="16"/>
+              </w:rPr>
+              <w:t> </w:t>
+            </w:r>
+            <w:r>
+              <w:rPr>
+                <w:rStyle w:val="Strong"/>
+                <w:rFonts w:asciiTheme="minorBidi" w:hAnsiTheme="minorBidi" w:cstheme="minorBidi"/>
+                <w:color w:val="000000"/>
+                <w:sz w:val="16"/>
+                <w:szCs w:val="16"/>
+              </w:rPr>
+              <w:t>P</w:t>
+            </w:r>
+            <w:r>
+              <w:rPr>
+                <w:rFonts w:asciiTheme="minorBidi" w:hAnsiTheme="minorBidi" w:cstheme="minorBidi"/>
+                <w:color w:val="000000"/>
+                <w:sz w:val="16"/>
+                <w:szCs w:val="16"/>
+              </w:rPr>
+              <w:t>artition tolerance (</w:t>
+            </w:r>
+            <w:r>
+              <w:rPr>
+                <w:rStyle w:val="Strong"/>
+                <w:rFonts w:asciiTheme="minorBidi" w:hAnsiTheme="minorBidi" w:cstheme="minorBidi"/>
+                <w:color w:val="000000"/>
+                <w:sz w:val="16"/>
+                <w:szCs w:val="16"/>
+              </w:rPr>
+              <w:t>CP</w:t>
+            </w:r>
+            <w:r>
+              <w:rPr>
+                <w:rFonts w:asciiTheme="minorBidi" w:hAnsiTheme="minorBidi" w:cstheme="minorBidi"/>
+                <w:color w:val="000000"/>
+                <w:sz w:val="16"/>
+                <w:szCs w:val="16"/>
+              </w:rPr>
+              <w:t xml:space="preserve">). This means that the consistent view of the database will be available for all the clients to </w:t>
+            </w:r>
+            <w:r>
+              <w:rPr>
+                <w:rFonts w:asciiTheme="minorBidi" w:hAnsiTheme="minorBidi" w:cstheme="minorBidi"/>
+                <w:color w:val="000000"/>
+                <w:sz w:val="16"/>
+                <w:szCs w:val="16"/>
+              </w:rPr>
+              <w:t>see. Though</w:t>
+            </w:r>
+            <w:bookmarkStart w:id="0" w:name="_GoBack"/>
+            <w:bookmarkEnd w:id="0"/>
+            <w:r>
+              <w:rPr>
+                <w:rFonts w:asciiTheme="minorBidi" w:hAnsiTheme="minorBidi" w:cstheme="minorBidi"/>
+                <w:color w:val="000000"/>
+                <w:sz w:val="16"/>
+                <w:szCs w:val="16"/>
+              </w:rPr>
+              <w:t xml:space="preserve"> the users of one node will have to wait for any other nodes to come to an agreement before being able to read or write to the database. In this case, </w:t>
+            </w:r>
+            <w:r>
+              <w:rPr>
+                <w:rStyle w:val="Strong"/>
+                <w:rFonts w:asciiTheme="minorBidi" w:hAnsiTheme="minorBidi" w:cstheme="minorBidi"/>
+                <w:b w:val="0"/>
+                <w:bCs w:val="0"/>
+                <w:color w:val="000000"/>
+                <w:sz w:val="16"/>
+                <w:szCs w:val="16"/>
+              </w:rPr>
+              <w:t>the availability takes a backseat to consistency.</w:t>
+            </w:r>
+          </w:p>
+        </w:tc>
+        <w:tc>
+          <w:tcPr>
+            <w:tcW w:w="2259" w:type="dxa"/>
+          </w:tcPr>
+          <w:p>
+            <w:pPr>
+              <w:pStyle w:val="Heading2"/>
+              <w:spacing w:after="300"/>
+              <w:outlineLvl w:val="1"/>
+              <w:rPr>
+                <w:rFonts w:asciiTheme="minorBidi" w:hAnsiTheme="minorBidi" w:cstheme="minorBidi"/>
+                <w:b w:val="0"/>
+                <w:bCs w:val="0"/>
+                <w:color w:val="000000"/>
+                <w:sz w:val="16"/>
+                <w:szCs w:val="16"/>
+              </w:rPr>
+            </w:pPr>
+            <w:r>
+              <w:rPr>
+                <w:rFonts w:ascii="Segoe UI" w:hAnsi="Segoe UI" w:cs="Segoe UI"/>
+                <w:color w:val="282829"/>
+                <w:sz w:val="23"/>
+                <w:szCs w:val="23"/>
+                <w:shd w:val="clear" w:color="auto" w:fill="FFFFFF"/>
+              </w:rPr>
+              <w:t> </w:t>
+            </w:r>
+            <w:r>
+              <w:rPr>
+                <w:rFonts w:asciiTheme="minorBidi" w:hAnsiTheme="minorBidi" w:cstheme="minorBidi"/>
+                <w:b w:val="0"/>
+                <w:bCs w:val="0"/>
+                <w:color w:val="282829"/>
+                <w:sz w:val="16"/>
+                <w:szCs w:val="16"/>
+                <w:shd w:val="clear" w:color="auto" w:fill="FFFFFF"/>
+              </w:rPr>
+              <w:t xml:space="preserve">Neo4j has no facility for partitioning or </w:t>
+            </w:r>
+            <w:proofErr w:type="spellStart"/>
+            <w:r>
+              <w:rPr>
+                <w:rFonts w:asciiTheme="minorBidi" w:hAnsiTheme="minorBidi" w:cstheme="minorBidi"/>
+                <w:b w:val="0"/>
+                <w:bCs w:val="0"/>
+                <w:color w:val="282829"/>
+                <w:sz w:val="16"/>
+                <w:szCs w:val="16"/>
+                <w:shd w:val="clear" w:color="auto" w:fill="FFFFFF"/>
+              </w:rPr>
+              <w:t>sharding</w:t>
+            </w:r>
+            <w:proofErr w:type="spellEnd"/>
+            <w:r>
+              <w:rPr>
+                <w:rFonts w:asciiTheme="minorBidi" w:hAnsiTheme="minorBidi" w:cstheme="minorBidi"/>
+                <w:b w:val="0"/>
+                <w:bCs w:val="0"/>
+                <w:color w:val="282829"/>
+                <w:sz w:val="16"/>
+                <w:szCs w:val="16"/>
+                <w:shd w:val="clear" w:color="auto" w:fill="FFFFFF"/>
+              </w:rPr>
+              <w:t xml:space="preserve"> and so is not a distributed database.</w:t>
+            </w:r>
+          </w:p>
+        </w:tc>
+      </w:tr>
+    </w:tbl>
+    <w:p>
+      <w:pPr>
+        <w:pStyle w:val="Heading2"/>
+        <w:shd w:val="clear" w:color="auto" w:fill="FFFFFF"/>
+        <w:spacing w:before="0" w:after="300" w:line="600" w:lineRule="atLeast"/>
+        <w:jc w:val="center"/>
+        <w:rPr>
+          <w:rFonts w:ascii="Calibri" w:hAnsi="Calibri" w:cs="Calibri"/>
+          <w:color w:val="000000"/>
+          <w:sz w:val="24"/>
+          <w:szCs w:val="24"/>
+        </w:rPr>
+      </w:pPr>
+      <w:r>
+        <w:rPr>
+          <w:rFonts w:ascii="Calibri" w:hAnsi="Calibri" w:cs="Calibri"/>
+          <w:color w:val="000000"/>
+          <w:sz w:val="24"/>
+          <w:szCs w:val="24"/>
+        </w:rPr>
+        <w:t>SQL /NoSQL Comparison</w:t>
+      </w:r>
+    </w:p>
+    <w:p>
+      <w:pPr>
+        <w:pStyle w:val="Heading2"/>
+        <w:shd w:val="clear" w:color="auto" w:fill="FFFFFF"/>
+        <w:spacing w:before="0" w:after="300" w:line="600" w:lineRule="atLeast"/>
+        <w:rPr>
+          <w:rFonts w:ascii="Calibri" w:hAnsi="Calibri" w:cs="Calibri"/>
+          <w:color w:val="000000"/>
+        </w:rPr>
+      </w:pPr>
+    </w:p>
+    <w:p>
+      <w:pPr>
+        <w:spacing w:before="240" w:after="240" w:line="240" w:lineRule="auto"/>
+        <w:rPr>
+          <w:rFonts w:asciiTheme="minorBidi" w:eastAsia="Times New Roman" w:hAnsiTheme="minorBidi"/>
+          <w:lang w:eastAsia="en-GB"/>
+        </w:rPr>
+      </w:pPr>
+    </w:p>
+    <w:p>
+      <w:pPr>
+        <w:spacing w:before="240" w:after="240" w:line="240" w:lineRule="auto"/>
+        <w:rPr>
+          <w:rFonts w:asciiTheme="minorBidi" w:eastAsia="Times New Roman" w:hAnsiTheme="minorBidi"/>
+          <w:lang w:eastAsia="en-GB"/>
+        </w:rPr>
+      </w:pPr>
+    </w:p>
+    <w:p>
+      <w:pPr>
+        <w:spacing w:before="240" w:after="240" w:line="240" w:lineRule="auto"/>
+        <w:rPr>
+          <w:rFonts w:asciiTheme="minorBidi" w:eastAsia="Times New Roman" w:hAnsiTheme="minorBidi"/>
+          <w:lang w:eastAsia="en-GB"/>
+        </w:rPr>
+      </w:pPr>
+    </w:p>
+    <w:p>
+      <w:pPr>
+        <w:spacing w:before="240" w:after="240" w:line="240" w:lineRule="auto"/>
+        <w:rPr>
+          <w:rFonts w:asciiTheme="minorBidi" w:eastAsia="Times New Roman" w:hAnsiTheme="minorBidi"/>
+          <w:lang w:eastAsia="en-GB"/>
+        </w:rPr>
+      </w:pPr>
+    </w:p>
+    <w:p>
+      <w:pPr>
+        <w:spacing w:before="240" w:after="240" w:line="240" w:lineRule="auto"/>
+        <w:rPr>
+          <w:rFonts w:asciiTheme="minorBidi" w:eastAsia="Times New Roman" w:hAnsiTheme="minorBidi"/>
+          <w:lang w:eastAsia="en-GB"/>
+        </w:rPr>
+      </w:pPr>
     </w:p>
     <w:p>
       <w:pPr>
@@ -4080,8 +5499,6 @@
           <w:color w:val="000000"/>
         </w:rPr>
       </w:pPr>
-      <w:bookmarkStart w:id="0" w:name="_GoBack"/>
-      <w:bookmarkEnd w:id="0"/>
     </w:p>
     <w:p>
       <w:pPr>
@@ -4151,6 +5568,7 @@
           <w:rFonts w:cs="Calibri"/>
           <w:color w:val="000000"/>
         </w:rPr>
+        <w:lastRenderedPageBreak/>
         <w:t xml:space="preserve"> </w:t>
       </w:r>
     </w:p>
@@ -4515,97 +5933,97 @@
           <w:shd w:val="clear" w:color="auto" w:fill="FEFEFE"/>
           <w:lang w:eastAsia="en-GB"/>
         </w:rPr>
+        <w:t> </w:t>
+      </w:r>
+    </w:p>
+    <w:p>
+      <w:pPr>
+        <w:spacing w:before="240" w:after="240" w:line="240" w:lineRule="auto"/>
+        <w:rPr>
+          <w:rFonts w:asciiTheme="minorBidi" w:eastAsia="Times New Roman" w:hAnsiTheme="minorBidi"/>
+          <w:lang w:eastAsia="en-GB"/>
+        </w:rPr>
+      </w:pPr>
+      <w:r>
+        <w:rPr>
+          <w:rFonts w:asciiTheme="minorBidi" w:eastAsia="Times New Roman" w:hAnsiTheme="minorBidi"/>
+          <w:color w:val="30333A"/>
+          <w:shd w:val="clear" w:color="auto" w:fill="FEFEFE"/>
+          <w:lang w:eastAsia="en-GB"/>
+        </w:rPr>
+        <w:t> </w:t>
+      </w:r>
+    </w:p>
+    <w:p>
+      <w:pPr>
+        <w:spacing w:before="240" w:after="240" w:line="240" w:lineRule="auto"/>
+        <w:rPr>
+          <w:rFonts w:asciiTheme="minorBidi" w:eastAsia="Times New Roman" w:hAnsiTheme="minorBidi"/>
+          <w:lang w:eastAsia="en-GB"/>
+        </w:rPr>
+      </w:pPr>
+      <w:r>
+        <w:rPr>
+          <w:rFonts w:asciiTheme="minorBidi" w:eastAsia="Times New Roman" w:hAnsiTheme="minorBidi"/>
+          <w:color w:val="30333A"/>
+          <w:shd w:val="clear" w:color="auto" w:fill="FEFEFE"/>
+          <w:lang w:eastAsia="en-GB"/>
+        </w:rPr>
+        <w:t> </w:t>
+      </w:r>
+    </w:p>
+    <w:p>
+      <w:pPr>
+        <w:spacing w:before="240" w:after="240" w:line="240" w:lineRule="auto"/>
+        <w:rPr>
+          <w:rFonts w:asciiTheme="minorBidi" w:eastAsia="Times New Roman" w:hAnsiTheme="minorBidi"/>
+          <w:lang w:eastAsia="en-GB"/>
+        </w:rPr>
+      </w:pPr>
+      <w:r>
+        <w:rPr>
+          <w:rFonts w:asciiTheme="minorBidi" w:eastAsia="Times New Roman" w:hAnsiTheme="minorBidi"/>
+          <w:color w:val="30333A"/>
+          <w:shd w:val="clear" w:color="auto" w:fill="FEFEFE"/>
+          <w:lang w:eastAsia="en-GB"/>
+        </w:rPr>
+        <w:t> </w:t>
+      </w:r>
+    </w:p>
+    <w:p>
+      <w:pPr>
+        <w:spacing w:before="240" w:after="240" w:line="240" w:lineRule="auto"/>
+        <w:rPr>
+          <w:rFonts w:asciiTheme="minorBidi" w:eastAsia="Times New Roman" w:hAnsiTheme="minorBidi"/>
+          <w:lang w:eastAsia="en-GB"/>
+        </w:rPr>
+      </w:pPr>
+      <w:r>
+        <w:rPr>
+          <w:rFonts w:asciiTheme="minorBidi" w:eastAsia="Times New Roman" w:hAnsiTheme="minorBidi"/>
+          <w:color w:val="30333A"/>
+          <w:shd w:val="clear" w:color="auto" w:fill="FEFEFE"/>
+          <w:lang w:eastAsia="en-GB"/>
+        </w:rPr>
+        <w:t> </w:t>
+      </w:r>
+    </w:p>
+    <w:p>
+      <w:pPr>
+        <w:spacing w:before="240" w:after="240" w:line="240" w:lineRule="auto"/>
+        <w:rPr>
+          <w:rFonts w:asciiTheme="minorBidi" w:eastAsia="Times New Roman" w:hAnsiTheme="minorBidi"/>
+          <w:lang w:eastAsia="en-GB"/>
+        </w:rPr>
+      </w:pPr>
+      <w:r>
+        <w:rPr>
+          <w:rFonts w:asciiTheme="minorBidi" w:eastAsia="Times New Roman" w:hAnsiTheme="minorBidi"/>
+          <w:color w:val="30333A"/>
+          <w:shd w:val="clear" w:color="auto" w:fill="FEFEFE"/>
+          <w:lang w:eastAsia="en-GB"/>
+        </w:rPr>
         <w:lastRenderedPageBreak/>
-        <w:t> </w:t>
-      </w:r>
-    </w:p>
-    <w:p>
-      <w:pPr>
-        <w:spacing w:before="240" w:after="240" w:line="240" w:lineRule="auto"/>
-        <w:rPr>
-          <w:rFonts w:asciiTheme="minorBidi" w:eastAsia="Times New Roman" w:hAnsiTheme="minorBidi"/>
-          <w:lang w:eastAsia="en-GB"/>
-        </w:rPr>
-      </w:pPr>
-      <w:r>
-        <w:rPr>
-          <w:rFonts w:asciiTheme="minorBidi" w:eastAsia="Times New Roman" w:hAnsiTheme="minorBidi"/>
-          <w:color w:val="30333A"/>
-          <w:shd w:val="clear" w:color="auto" w:fill="FEFEFE"/>
-          <w:lang w:eastAsia="en-GB"/>
-        </w:rPr>
-        <w:t> </w:t>
-      </w:r>
-    </w:p>
-    <w:p>
-      <w:pPr>
-        <w:spacing w:before="240" w:after="240" w:line="240" w:lineRule="auto"/>
-        <w:rPr>
-          <w:rFonts w:asciiTheme="minorBidi" w:eastAsia="Times New Roman" w:hAnsiTheme="minorBidi"/>
-          <w:lang w:eastAsia="en-GB"/>
-        </w:rPr>
-      </w:pPr>
-      <w:r>
-        <w:rPr>
-          <w:rFonts w:asciiTheme="minorBidi" w:eastAsia="Times New Roman" w:hAnsiTheme="minorBidi"/>
-          <w:color w:val="30333A"/>
-          <w:shd w:val="clear" w:color="auto" w:fill="FEFEFE"/>
-          <w:lang w:eastAsia="en-GB"/>
-        </w:rPr>
-        <w:t> </w:t>
-      </w:r>
-    </w:p>
-    <w:p>
-      <w:pPr>
-        <w:spacing w:before="240" w:after="240" w:line="240" w:lineRule="auto"/>
-        <w:rPr>
-          <w:rFonts w:asciiTheme="minorBidi" w:eastAsia="Times New Roman" w:hAnsiTheme="minorBidi"/>
-          <w:lang w:eastAsia="en-GB"/>
-        </w:rPr>
-      </w:pPr>
-      <w:r>
-        <w:rPr>
-          <w:rFonts w:asciiTheme="minorBidi" w:eastAsia="Times New Roman" w:hAnsiTheme="minorBidi"/>
-          <w:color w:val="30333A"/>
-          <w:shd w:val="clear" w:color="auto" w:fill="FEFEFE"/>
-          <w:lang w:eastAsia="en-GB"/>
-        </w:rPr>
-        <w:t> </w:t>
-      </w:r>
-    </w:p>
-    <w:p>
-      <w:pPr>
-        <w:spacing w:before="240" w:after="240" w:line="240" w:lineRule="auto"/>
-        <w:rPr>
-          <w:rFonts w:asciiTheme="minorBidi" w:eastAsia="Times New Roman" w:hAnsiTheme="minorBidi"/>
-          <w:lang w:eastAsia="en-GB"/>
-        </w:rPr>
-      </w:pPr>
-      <w:r>
-        <w:rPr>
-          <w:rFonts w:asciiTheme="minorBidi" w:eastAsia="Times New Roman" w:hAnsiTheme="minorBidi"/>
-          <w:color w:val="30333A"/>
-          <w:shd w:val="clear" w:color="auto" w:fill="FEFEFE"/>
-          <w:lang w:eastAsia="en-GB"/>
-        </w:rPr>
-        <w:t> </w:t>
-      </w:r>
-    </w:p>
-    <w:p>
-      <w:pPr>
-        <w:spacing w:before="240" w:after="240" w:line="240" w:lineRule="auto"/>
-        <w:rPr>
-          <w:rFonts w:asciiTheme="minorBidi" w:eastAsia="Times New Roman" w:hAnsiTheme="minorBidi"/>
-          <w:lang w:eastAsia="en-GB"/>
-        </w:rPr>
-      </w:pPr>
-      <w:r>
-        <w:rPr>
-          <w:rFonts w:asciiTheme="minorBidi" w:eastAsia="Times New Roman" w:hAnsiTheme="minorBidi"/>
-          <w:color w:val="30333A"/>
-          <w:shd w:val="clear" w:color="auto" w:fill="FEFEFE"/>
-          <w:lang w:eastAsia="en-GB"/>
-        </w:rPr>
         <w:t> </w:t>
       </w:r>
     </w:p>
@@ -4820,6 +6238,119 @@
     </w:lvl>
   </w:abstractNum>
   <w:abstractNum w:abstractNumId="1" w15:restartNumberingAfterBreak="0">
+    <w:nsid w:val="1EE0209E"/>
+    <w:multiLevelType w:val="multilevel"/>
+    <w:tmpl w:val="E93EA424"/>
+    <w:lvl w:ilvl="0">
+      <w:numFmt w:val="bullet"/>
+      <w:lvlText w:val=""/>
+      <w:lvlJc w:val="left"/>
+      <w:pPr>
+        <w:ind w:left="720" w:hanging="360"/>
+      </w:pPr>
+      <w:rPr>
+        <w:rFonts w:ascii="Wingdings" w:hAnsi="Wingdings"/>
+        <w:sz w:val="20"/>
+      </w:rPr>
+    </w:lvl>
+    <w:lvl w:ilvl="1">
+      <w:numFmt w:val="bullet"/>
+      <w:lvlText w:val=""/>
+      <w:lvlJc w:val="left"/>
+      <w:pPr>
+        <w:ind w:left="1440" w:hanging="360"/>
+      </w:pPr>
+      <w:rPr>
+        <w:rFonts w:ascii="Wingdings" w:hAnsi="Wingdings"/>
+        <w:sz w:val="20"/>
+      </w:rPr>
+    </w:lvl>
+    <w:lvl w:ilvl="2">
+      <w:numFmt w:val="bullet"/>
+      <w:lvlText w:val=""/>
+      <w:lvlJc w:val="left"/>
+      <w:pPr>
+        <w:ind w:left="2160" w:hanging="360"/>
+      </w:pPr>
+      <w:rPr>
+        <w:rFonts w:ascii="Wingdings" w:hAnsi="Wingdings"/>
+        <w:sz w:val="20"/>
+      </w:rPr>
+    </w:lvl>
+    <w:lvl w:ilvl="3">
+      <w:numFmt w:val="bullet"/>
+      <w:lvlText w:val=""/>
+      <w:lvlJc w:val="left"/>
+      <w:pPr>
+        <w:ind w:left="2880" w:hanging="360"/>
+      </w:pPr>
+      <w:rPr>
+        <w:rFonts w:ascii="Wingdings" w:hAnsi="Wingdings"/>
+        <w:sz w:val="20"/>
+      </w:rPr>
+    </w:lvl>
+    <w:lvl w:ilvl="4">
+      <w:numFmt w:val="bullet"/>
+      <w:lvlText w:val=""/>
+      <w:lvlJc w:val="left"/>
+      <w:pPr>
+        <w:ind w:left="3600" w:hanging="360"/>
+      </w:pPr>
+      <w:rPr>
+        <w:rFonts w:ascii="Wingdings" w:hAnsi="Wingdings"/>
+        <w:sz w:val="20"/>
+      </w:rPr>
+    </w:lvl>
+    <w:lvl w:ilvl="5">
+      <w:numFmt w:val="bullet"/>
+      <w:lvlText w:val=""/>
+      <w:lvlJc w:val="left"/>
+      <w:pPr>
+        <w:ind w:left="4320" w:hanging="360"/>
+      </w:pPr>
+      <w:rPr>
+        <w:rFonts w:ascii="Wingdings" w:hAnsi="Wingdings"/>
+        <w:sz w:val="20"/>
+      </w:rPr>
+    </w:lvl>
+    <w:lvl w:ilvl="6">
+      <w:numFmt w:val="bullet"/>
+      <w:lvlText w:val=""/>
+      <w:lvlJc w:val="left"/>
+      <w:pPr>
+        <w:ind w:left="5040" w:hanging="360"/>
+      </w:pPr>
+      <w:rPr>
+        <w:rFonts w:ascii="Wingdings" w:hAnsi="Wingdings"/>
+        <w:sz w:val="20"/>
+      </w:rPr>
+    </w:lvl>
+    <w:lvl w:ilvl="7">
+      <w:numFmt w:val="bullet"/>
+      <w:lvlText w:val=""/>
+      <w:lvlJc w:val="left"/>
+      <w:pPr>
+        <w:ind w:left="5760" w:hanging="360"/>
+      </w:pPr>
+      <w:rPr>
+        <w:rFonts w:ascii="Wingdings" w:hAnsi="Wingdings"/>
+        <w:sz w:val="20"/>
+      </w:rPr>
+    </w:lvl>
+    <w:lvl w:ilvl="8">
+      <w:numFmt w:val="bullet"/>
+      <w:lvlText w:val=""/>
+      <w:lvlJc w:val="left"/>
+      <w:pPr>
+        <w:ind w:left="6480" w:hanging="360"/>
+      </w:pPr>
+      <w:rPr>
+        <w:rFonts w:ascii="Wingdings" w:hAnsi="Wingdings"/>
+        <w:sz w:val="20"/>
+      </w:rPr>
+    </w:lvl>
+  </w:abstractNum>
+  <w:abstractNum w:abstractNumId="2" w15:restartNumberingAfterBreak="0">
     <w:nsid w:val="2D9E49E7"/>
     <w:multiLevelType w:val="multilevel"/>
     <w:tmpl w:val="B226FA4C"/>
@@ -4923,7 +6454,7 @@
       </w:rPr>
     </w:lvl>
   </w:abstractNum>
-  <w:abstractNum w:abstractNumId="2" w15:restartNumberingAfterBreak="0">
+  <w:abstractNum w:abstractNumId="3" w15:restartNumberingAfterBreak="0">
     <w:nsid w:val="307F448C"/>
     <w:multiLevelType w:val="multilevel"/>
     <w:tmpl w:val="EFA092BE"/>
@@ -5027,7 +6558,7 @@
       </w:rPr>
     </w:lvl>
   </w:abstractNum>
-  <w:abstractNum w:abstractNumId="3" w15:restartNumberingAfterBreak="0">
+  <w:abstractNum w:abstractNumId="4" w15:restartNumberingAfterBreak="0">
     <w:nsid w:val="6C4843CA"/>
     <w:multiLevelType w:val="hybridMultilevel"/>
     <w:tmpl w:val="34DEA12E"/>
@@ -5117,16 +6648,19 @@
     </w:lvl>
   </w:abstractNum>
   <w:num w:numId="1">
-    <w:abstractNumId w:val="3"/>
+    <w:abstractNumId w:val="4"/>
   </w:num>
   <w:num w:numId="2">
     <w:abstractNumId w:val="0"/>
   </w:num>
   <w:num w:numId="3">
-    <w:abstractNumId w:val="1"/>
+    <w:abstractNumId w:val="2"/>
   </w:num>
   <w:num w:numId="4">
-    <w:abstractNumId w:val="2"/>
+    <w:abstractNumId w:val="3"/>
+  </w:num>
+  <w:num w:numId="5">
+    <w:abstractNumId w:val="1"/>
   </w:num>
 </w:numbering>
 </file>
@@ -5236,14 +6770,14 @@
     <w:lsdException w:name="Block Text" w:semiHidden="1" w:unhideWhenUsed="1"/>
     <w:lsdException w:name="Hyperlink" w:semiHidden="1" w:unhideWhenUsed="1"/>
     <w:lsdException w:name="FollowedHyperlink" w:semiHidden="1" w:unhideWhenUsed="1"/>
-    <w:lsdException w:name="Strong" w:uiPriority="22" w:qFormat="1"/>
+    <w:lsdException w:name="Strong" w:uiPriority="0" w:qFormat="1"/>
     <w:lsdException w:name="Emphasis" w:uiPriority="20" w:qFormat="1"/>
     <w:lsdException w:name="Document Map" w:semiHidden="1" w:unhideWhenUsed="1"/>
     <w:lsdException w:name="Plain Text" w:semiHidden="1" w:unhideWhenUsed="1"/>
     <w:lsdException w:name="E-mail Signature" w:semiHidden="1" w:unhideWhenUsed="1"/>
     <w:lsdException w:name="HTML Top of Form" w:semiHidden="1" w:unhideWhenUsed="1"/>
     <w:lsdException w:name="HTML Bottom of Form" w:semiHidden="1" w:unhideWhenUsed="1"/>
-    <w:lsdException w:name="Normal (Web)" w:semiHidden="1" w:unhideWhenUsed="1"/>
+    <w:lsdException w:name="Normal (Web)" w:semiHidden="1" w:uiPriority="0" w:unhideWhenUsed="1"/>
     <w:lsdException w:name="HTML Acronym" w:semiHidden="1" w:unhideWhenUsed="1"/>
     <w:lsdException w:name="HTML Address" w:semiHidden="1" w:unhideWhenUsed="1"/>
     <w:lsdException w:name="HTML Cite" w:semiHidden="1" w:unhideWhenUsed="1"/>
@@ -5254,6 +6788,7 @@
     <w:lsdException w:name="HTML Sample" w:semiHidden="1" w:unhideWhenUsed="1"/>
     <w:lsdException w:name="HTML Typewriter" w:semiHidden="1" w:unhideWhenUsed="1"/>
     <w:lsdException w:name="HTML Variable" w:semiHidden="1" w:unhideWhenUsed="1"/>
+    <w:lsdException w:name="Normal Table" w:semiHidden="1" w:unhideWhenUsed="1"/>
     <w:lsdException w:name="annotation subject" w:semiHidden="1" w:unhideWhenUsed="1"/>
     <w:lsdException w:name="No List" w:semiHidden="1" w:unhideWhenUsed="1"/>
     <w:lsdException w:name="Outline List 1" w:semiHidden="1" w:unhideWhenUsed="1"/>
@@ -5300,8 +6835,10 @@
     <w:lsdException w:name="Table Subtle 2" w:semiHidden="1" w:unhideWhenUsed="1"/>
     <w:lsdException w:name="Table Web 1" w:semiHidden="1" w:unhideWhenUsed="1"/>
     <w:lsdException w:name="Table Web 2" w:semiHidden="1" w:unhideWhenUsed="1"/>
+    <w:lsdException w:name="Table Web 3" w:semiHidden="1" w:unhideWhenUsed="1"/>
     <w:lsdException w:name="Balloon Text" w:semiHidden="1" w:unhideWhenUsed="1"/>
     <w:lsdException w:name="Table Grid" w:uiPriority="39"/>
+    <w:lsdException w:name="Table Theme" w:semiHidden="1" w:unhideWhenUsed="1"/>
     <w:lsdException w:name="Placeholder Text" w:semiHidden="1"/>
     <w:lsdException w:name="No Spacing" w:uiPriority="1" w:qFormat="1"/>
     <w:lsdException w:name="Light Shading" w:uiPriority="60"/>
@@ -5528,6 +7065,30 @@
     <w:name w:val="Normal"/>
     <w:qFormat/>
   </w:style>
+  <w:style w:type="paragraph" w:styleId="Heading2">
+    <w:name w:val="heading 2"/>
+    <w:basedOn w:val="Normal"/>
+    <w:link w:val="Heading2Char"/>
+    <w:uiPriority w:val="9"/>
+    <w:unhideWhenUsed/>
+    <w:qFormat/>
+    <w:rsid w:val="00032AB9"/>
+    <w:pPr>
+      <w:suppressAutoHyphens/>
+      <w:autoSpaceDN w:val="0"/>
+      <w:spacing w:before="100" w:after="100" w:line="240" w:lineRule="auto"/>
+      <w:textAlignment w:val="baseline"/>
+      <w:outlineLvl w:val="1"/>
+    </w:pPr>
+    <w:rPr>
+      <w:rFonts w:ascii="Times New Roman" w:eastAsia="Times New Roman" w:hAnsi="Times New Roman" w:cs="Times New Roman"/>
+      <w:b/>
+      <w:bCs/>
+      <w:sz w:val="36"/>
+      <w:szCs w:val="36"/>
+      <w:lang w:eastAsia="en-GB"/>
+    </w:rPr>
+  </w:style>
   <w:style w:type="character" w:default="1" w:styleId="DefaultParagraphFont">
     <w:name w:val="Default Paragraph Font"/>
     <w:uiPriority w:val="1"/>
@@ -5666,8 +7227,6 @@
   <w:style w:type="paragraph" w:styleId="NormalWeb">
     <w:name w:val="Normal (Web)"/>
     <w:basedOn w:val="Normal"/>
-    <w:uiPriority w:val="99"/>
-    <w:semiHidden/>
     <w:unhideWhenUsed/>
     <w:rsid w:val="00F84F8D"/>
     <w:pPr>
@@ -5683,7 +7242,6 @@
   <w:style w:type="character" w:styleId="Strong">
     <w:name w:val="Strong"/>
     <w:basedOn w:val="DefaultParagraphFont"/>
-    <w:uiPriority w:val="22"/>
     <w:qFormat/>
     <w:rsid w:val="00F84F8D"/>
     <w:rPr>
@@ -5712,6 +7270,62 @@
       <w:color w:val="0000FF"/>
       <w:u w:val="single"/>
     </w:rPr>
+  </w:style>
+  <w:style w:type="character" w:customStyle="1" w:styleId="Heading2Char">
+    <w:name w:val="Heading 2 Char"/>
+    <w:basedOn w:val="DefaultParagraphFont"/>
+    <w:link w:val="Heading2"/>
+    <w:uiPriority w:val="9"/>
+    <w:rsid w:val="00032AB9"/>
+    <w:rPr>
+      <w:rFonts w:ascii="Times New Roman" w:eastAsia="Times New Roman" w:hAnsi="Times New Roman" w:cs="Times New Roman"/>
+      <w:b/>
+      <w:bCs/>
+      <w:sz w:val="36"/>
+      <w:szCs w:val="36"/>
+      <w:lang w:eastAsia="en-GB"/>
+    </w:rPr>
+  </w:style>
+  <w:style w:type="paragraph" w:customStyle="1" w:styleId="p1">
+    <w:name w:val="p1"/>
+    <w:basedOn w:val="Normal"/>
+    <w:rsid w:val="00032AB9"/>
+    <w:pPr>
+      <w:suppressAutoHyphens/>
+      <w:autoSpaceDN w:val="0"/>
+      <w:spacing w:before="100" w:after="100" w:line="240" w:lineRule="auto"/>
+      <w:textAlignment w:val="baseline"/>
+    </w:pPr>
+    <w:rPr>
+      <w:rFonts w:ascii="Times New Roman" w:eastAsia="Times New Roman" w:hAnsi="Times New Roman" w:cs="Times New Roman"/>
+      <w:sz w:val="24"/>
+      <w:szCs w:val="24"/>
+      <w:lang w:eastAsia="en-GB"/>
+    </w:rPr>
+  </w:style>
+  <w:style w:type="table" w:styleId="TableGrid">
+    <w:name w:val="Table Grid"/>
+    <w:basedOn w:val="TableNormal"/>
+    <w:uiPriority w:val="39"/>
+    <w:rsid w:val="00032AB9"/>
+    <w:pPr>
+      <w:autoSpaceDN w:val="0"/>
+      <w:spacing w:after="0" w:line="240" w:lineRule="auto"/>
+      <w:textAlignment w:val="baseline"/>
+    </w:pPr>
+    <w:rPr>
+      <w:rFonts w:ascii="Calibri" w:eastAsia="Calibri" w:hAnsi="Calibri" w:cs="Arial"/>
+    </w:rPr>
+    <w:tblPr>
+      <w:tblBorders>
+        <w:top w:val="single" w:sz="4" w:space="0" w:color="auto"/>
+        <w:left w:val="single" w:sz="4" w:space="0" w:color="auto"/>
+        <w:bottom w:val="single" w:sz="4" w:space="0" w:color="auto"/>
+        <w:right w:val="single" w:sz="4" w:space="0" w:color="auto"/>
+        <w:insideH w:val="single" w:sz="4" w:space="0" w:color="auto"/>
+        <w:insideV w:val="single" w:sz="4" w:space="0" w:color="auto"/>
+      </w:tblBorders>
+    </w:tblPr>
   </w:style>
 </w:styles>
 </file>

</xml_diff>

<commit_message>
Revert "Update neo4j assignment report.docx"
This reverts commit 8c18e05ae513f5508c4e1896ea62ea3bde3b7f99.
</commit_message>
<xml_diff>
--- a/neo4j assignment report.docx
+++ b/neo4j assignment report.docx
@@ -3761,8 +3761,6 @@
         <w:spacing w:before="240" w:after="240" w:line="240" w:lineRule="auto"/>
         <w:rPr>
           <w:rFonts w:asciiTheme="minorBidi" w:eastAsia="Times New Roman" w:hAnsiTheme="minorBidi"/>
-          <w:color w:val="30333A"/>
-          <w:shd w:val="clear" w:color="auto" w:fill="FEFEFE"/>
           <w:lang w:eastAsia="en-GB"/>
         </w:rPr>
       </w:pPr>
@@ -3815,1423 +3813,6 @@
         </w:rPr>
         <w:t xml:space="preserve"> supports multiple statements within one scope, but it does not support rollback in case if one of the queries fails.</w:t>
       </w:r>
-    </w:p>
-    <w:p>
-      <w:pPr>
-        <w:spacing w:before="240" w:after="240" w:line="240" w:lineRule="auto"/>
-        <w:rPr>
-          <w:rFonts w:asciiTheme="minorBidi" w:eastAsia="Times New Roman" w:hAnsiTheme="minorBidi"/>
-          <w:color w:val="30333A"/>
-          <w:shd w:val="clear" w:color="auto" w:fill="FEFEFE"/>
-          <w:lang w:eastAsia="en-GB"/>
-        </w:rPr>
-      </w:pPr>
-    </w:p>
-    <w:p>
-      <w:pPr>
-        <w:rPr>
-          <w:rFonts w:eastAsia="Times New Roman" w:cs="Calibri"/>
-          <w:b/>
-          <w:bCs/>
-          <w:color w:val="000000"/>
-          <w:sz w:val="24"/>
-          <w:szCs w:val="24"/>
-          <w:lang w:eastAsia="en-GB"/>
-        </w:rPr>
-      </w:pPr>
-      <w:r>
-        <w:rPr>
-          <w:rFonts w:ascii="Calibri" w:hAnsi="Calibri" w:cs="Calibri"/>
-          <w:color w:val="000000"/>
-          <w:sz w:val="24"/>
-          <w:szCs w:val="24"/>
-        </w:rPr>
-        <w:br w:type="page"/>
-      </w:r>
-    </w:p>
-    <w:tbl>
-      <w:tblPr>
-        <w:tblStyle w:val="TableGrid"/>
-        <w:tblpPr w:leftFromText="180" w:rightFromText="180" w:tblpY="951"/>
-        <w:tblW w:w="0" w:type="auto"/>
-        <w:tblLook w:val="04A0" w:firstRow="1" w:lastRow="0" w:firstColumn="1" w:lastColumn="0" w:noHBand="0" w:noVBand="1"/>
-      </w:tblPr>
-      <w:tblGrid>
-        <w:gridCol w:w="2616"/>
-        <w:gridCol w:w="1942"/>
-        <w:gridCol w:w="2274"/>
-        <w:gridCol w:w="2184"/>
-      </w:tblGrid>
-      <w:tr>
-        <w:tc>
-          <w:tcPr>
-            <w:tcW w:w="2300" w:type="dxa"/>
-          </w:tcPr>
-          <w:p>
-            <w:pPr>
-              <w:pStyle w:val="Heading2"/>
-              <w:spacing w:before="0" w:after="300" w:line="600" w:lineRule="atLeast"/>
-              <w:jc w:val="center"/>
-              <w:outlineLvl w:val="1"/>
-              <w:rPr>
-                <w:rFonts w:ascii="Calibri" w:hAnsi="Calibri" w:cs="Calibri"/>
-                <w:color w:val="000000"/>
-                <w:sz w:val="24"/>
-                <w:szCs w:val="24"/>
-              </w:rPr>
-            </w:pPr>
-          </w:p>
-        </w:tc>
-        <w:tc>
-          <w:tcPr>
-            <w:tcW w:w="2060" w:type="dxa"/>
-          </w:tcPr>
-          <w:p>
-            <w:pPr>
-              <w:pStyle w:val="Heading2"/>
-              <w:spacing w:before="0" w:after="300" w:line="600" w:lineRule="atLeast"/>
-              <w:jc w:val="center"/>
-              <w:outlineLvl w:val="1"/>
-              <w:rPr>
-                <w:rFonts w:ascii="Calibri" w:hAnsi="Calibri" w:cs="Calibri"/>
-                <w:color w:val="000000"/>
-                <w:sz w:val="24"/>
-                <w:szCs w:val="24"/>
-              </w:rPr>
-            </w:pPr>
-            <w:r>
-              <w:rPr>
-                <w:rFonts w:ascii="Calibri" w:hAnsi="Calibri" w:cs="Calibri"/>
-                <w:color w:val="000000"/>
-                <w:sz w:val="24"/>
-                <w:szCs w:val="24"/>
-              </w:rPr>
-              <w:t>SQL</w:t>
-            </w:r>
-          </w:p>
-        </w:tc>
-        <w:tc>
-          <w:tcPr>
-            <w:tcW w:w="2397" w:type="dxa"/>
-          </w:tcPr>
-          <w:p>
-            <w:pPr>
-              <w:pStyle w:val="Heading2"/>
-              <w:spacing w:before="0" w:after="300" w:line="600" w:lineRule="atLeast"/>
-              <w:jc w:val="center"/>
-              <w:outlineLvl w:val="1"/>
-              <w:rPr>
-                <w:rFonts w:ascii="Calibri" w:hAnsi="Calibri" w:cs="Calibri"/>
-                <w:color w:val="000000"/>
-                <w:sz w:val="24"/>
-                <w:szCs w:val="24"/>
-              </w:rPr>
-            </w:pPr>
-            <w:r>
-              <w:rPr>
-                <w:rFonts w:ascii="Calibri" w:hAnsi="Calibri" w:cs="Calibri"/>
-                <w:color w:val="000000"/>
-                <w:sz w:val="24"/>
-                <w:szCs w:val="24"/>
-              </w:rPr>
-              <w:t>MongoDB</w:t>
-            </w:r>
-          </w:p>
-        </w:tc>
-        <w:tc>
-          <w:tcPr>
-            <w:tcW w:w="2259" w:type="dxa"/>
-          </w:tcPr>
-          <w:p>
-            <w:pPr>
-              <w:pStyle w:val="Heading2"/>
-              <w:spacing w:before="0" w:after="300" w:line="600" w:lineRule="atLeast"/>
-              <w:jc w:val="center"/>
-              <w:outlineLvl w:val="1"/>
-              <w:rPr>
-                <w:rFonts w:ascii="Calibri" w:hAnsi="Calibri" w:cs="Calibri"/>
-                <w:color w:val="000000"/>
-                <w:sz w:val="24"/>
-                <w:szCs w:val="24"/>
-              </w:rPr>
-            </w:pPr>
-            <w:r>
-              <w:rPr>
-                <w:rFonts w:ascii="Calibri" w:hAnsi="Calibri" w:cs="Calibri"/>
-                <w:color w:val="000000"/>
-                <w:sz w:val="24"/>
-                <w:szCs w:val="24"/>
-              </w:rPr>
-              <w:t>Neo4j</w:t>
-            </w:r>
-          </w:p>
-        </w:tc>
-      </w:tr>
-      <w:tr>
-        <w:tc>
-          <w:tcPr>
-            <w:tcW w:w="2300" w:type="dxa"/>
-          </w:tcPr>
-          <w:p>
-            <w:pPr>
-              <w:pStyle w:val="Heading2"/>
-              <w:spacing w:before="0" w:after="300" w:line="600" w:lineRule="atLeast"/>
-              <w:outlineLvl w:val="1"/>
-              <w:rPr>
-                <w:rFonts w:ascii="Calibri" w:hAnsi="Calibri" w:cs="Calibri"/>
-                <w:color w:val="000000"/>
-                <w:sz w:val="24"/>
-                <w:szCs w:val="24"/>
-              </w:rPr>
-            </w:pPr>
-            <w:r>
-              <w:rPr>
-                <w:rFonts w:ascii="Calibri" w:hAnsi="Calibri" w:cs="Calibri"/>
-                <w:color w:val="000000"/>
-                <w:sz w:val="24"/>
-                <w:szCs w:val="24"/>
-              </w:rPr>
-              <w:t xml:space="preserve">ACID </w:t>
-            </w:r>
-          </w:p>
-        </w:tc>
-        <w:tc>
-          <w:tcPr>
-            <w:tcW w:w="2060" w:type="dxa"/>
-          </w:tcPr>
-          <w:p>
-            <w:pPr>
-              <w:pStyle w:val="Heading2"/>
-              <w:spacing w:before="0" w:after="0"/>
-              <w:outlineLvl w:val="1"/>
-              <w:rPr>
-                <w:rFonts w:asciiTheme="minorBidi" w:hAnsiTheme="minorBidi" w:cstheme="minorBidi"/>
-                <w:b w:val="0"/>
-                <w:bCs w:val="0"/>
-                <w:color w:val="000000"/>
-                <w:sz w:val="16"/>
-                <w:szCs w:val="16"/>
-              </w:rPr>
-            </w:pPr>
-          </w:p>
-          <w:p>
-            <w:pPr>
-              <w:pStyle w:val="Heading2"/>
-              <w:spacing w:before="0" w:after="0"/>
-              <w:outlineLvl w:val="1"/>
-              <w:rPr>
-                <w:rFonts w:asciiTheme="minorBidi" w:hAnsiTheme="minorBidi" w:cstheme="minorBidi"/>
-                <w:b w:val="0"/>
-                <w:bCs w:val="0"/>
-                <w:color w:val="000000"/>
-                <w:sz w:val="16"/>
-                <w:szCs w:val="16"/>
-              </w:rPr>
-            </w:pPr>
-            <w:r>
-              <w:rPr>
-                <w:rFonts w:asciiTheme="minorBidi" w:hAnsiTheme="minorBidi" w:cstheme="minorBidi"/>
-                <w:b w:val="0"/>
-                <w:bCs w:val="0"/>
-                <w:color w:val="000000"/>
-                <w:sz w:val="16"/>
-                <w:szCs w:val="16"/>
-              </w:rPr>
-              <w:t>Follows the ACID (Atomic, Consist</w:t>
-            </w:r>
-            <w:r>
-              <w:rPr>
-                <w:rFonts w:asciiTheme="minorBidi" w:hAnsiTheme="minorBidi" w:cstheme="minorBidi"/>
-                <w:b w:val="0"/>
-                <w:bCs w:val="0"/>
-                <w:color w:val="000000"/>
-                <w:sz w:val="16"/>
-                <w:szCs w:val="16"/>
-              </w:rPr>
-              <w:t>ent</w:t>
-            </w:r>
-            <w:r>
-              <w:rPr>
-                <w:rFonts w:asciiTheme="minorBidi" w:hAnsiTheme="minorBidi" w:cstheme="minorBidi"/>
-                <w:b w:val="0"/>
-                <w:bCs w:val="0"/>
-                <w:color w:val="000000"/>
-                <w:sz w:val="16"/>
-                <w:szCs w:val="16"/>
-              </w:rPr>
-              <w:t>, Isola</w:t>
-            </w:r>
-            <w:r>
-              <w:rPr>
-                <w:rFonts w:asciiTheme="minorBidi" w:hAnsiTheme="minorBidi" w:cstheme="minorBidi"/>
-                <w:b w:val="0"/>
-                <w:bCs w:val="0"/>
-                <w:color w:val="000000"/>
-                <w:sz w:val="16"/>
-                <w:szCs w:val="16"/>
-              </w:rPr>
-              <w:t>ted</w:t>
-            </w:r>
-            <w:r>
-              <w:rPr>
-                <w:rFonts w:asciiTheme="minorBidi" w:hAnsiTheme="minorBidi" w:cstheme="minorBidi"/>
-                <w:b w:val="0"/>
-                <w:bCs w:val="0"/>
-                <w:color w:val="000000"/>
-                <w:sz w:val="16"/>
-                <w:szCs w:val="16"/>
-              </w:rPr>
-              <w:t xml:space="preserve"> and durable</w:t>
-            </w:r>
-            <w:r>
-              <w:rPr>
-                <w:rFonts w:asciiTheme="minorBidi" w:hAnsiTheme="minorBidi" w:cstheme="minorBidi"/>
-                <w:b w:val="0"/>
-                <w:bCs w:val="0"/>
-                <w:color w:val="000000"/>
-                <w:sz w:val="16"/>
-                <w:szCs w:val="16"/>
-              </w:rPr>
-              <w:t xml:space="preserve">). This means that once a transaction is completed, the data remains consistent and stable. </w:t>
-            </w:r>
-          </w:p>
-          <w:p>
-            <w:pPr>
-              <w:pStyle w:val="Heading2"/>
-              <w:spacing w:before="0" w:after="0"/>
-              <w:outlineLvl w:val="1"/>
-              <w:rPr>
-                <w:rFonts w:asciiTheme="minorBidi" w:hAnsiTheme="minorBidi" w:cstheme="minorBidi"/>
-                <w:b w:val="0"/>
-                <w:bCs w:val="0"/>
-                <w:color w:val="000000"/>
-                <w:sz w:val="16"/>
-                <w:szCs w:val="16"/>
-              </w:rPr>
-            </w:pPr>
-          </w:p>
-        </w:tc>
-        <w:tc>
-          <w:tcPr>
-            <w:tcW w:w="2397" w:type="dxa"/>
-          </w:tcPr>
-          <w:p>
-            <w:pPr>
-              <w:pStyle w:val="NormalWeb"/>
-              <w:shd w:val="clear" w:color="auto" w:fill="FFFFFF"/>
-              <w:spacing w:before="0"/>
-              <w:rPr>
-                <w:rFonts w:asciiTheme="minorBidi" w:hAnsiTheme="minorBidi" w:cstheme="minorBidi"/>
-                <w:sz w:val="16"/>
-                <w:szCs w:val="16"/>
-              </w:rPr>
-            </w:pPr>
-            <w:r>
-              <w:rPr>
-                <w:rFonts w:asciiTheme="minorBidi" w:hAnsiTheme="minorBidi" w:cstheme="minorBidi"/>
-                <w:color w:val="000000"/>
-                <w:sz w:val="16"/>
-                <w:szCs w:val="16"/>
-              </w:rPr>
-              <w:t>F</w:t>
-            </w:r>
-            <w:r>
-              <w:rPr>
-                <w:rFonts w:asciiTheme="minorBidi" w:hAnsiTheme="minorBidi" w:cstheme="minorBidi"/>
-                <w:color w:val="000000"/>
-                <w:sz w:val="16"/>
-                <w:szCs w:val="16"/>
-              </w:rPr>
-              <w:t>ollows the </w:t>
-            </w:r>
-            <w:r>
-              <w:rPr>
-                <w:rStyle w:val="Strong"/>
-                <w:rFonts w:asciiTheme="minorBidi" w:hAnsiTheme="minorBidi" w:cstheme="minorBidi"/>
-                <w:b w:val="0"/>
-                <w:bCs w:val="0"/>
-                <w:color w:val="000000"/>
-                <w:sz w:val="16"/>
-                <w:szCs w:val="16"/>
-              </w:rPr>
-              <w:t>BASE (Basic Availability, Soft-state and Eventual consistency)</w:t>
-            </w:r>
-            <w:r>
-              <w:rPr>
-                <w:rFonts w:asciiTheme="minorBidi" w:hAnsiTheme="minorBidi" w:cstheme="minorBidi"/>
-                <w:b/>
-                <w:bCs/>
-                <w:color w:val="000000"/>
-                <w:sz w:val="16"/>
-                <w:szCs w:val="16"/>
-              </w:rPr>
-              <w:t> </w:t>
-            </w:r>
-            <w:r>
-              <w:rPr>
-                <w:rFonts w:asciiTheme="minorBidi" w:hAnsiTheme="minorBidi" w:cstheme="minorBidi"/>
-                <w:color w:val="000000"/>
-                <w:sz w:val="16"/>
-                <w:szCs w:val="16"/>
-              </w:rPr>
-              <w:t>model.</w:t>
-            </w:r>
-          </w:p>
-          <w:p>
-            <w:pPr>
-              <w:pStyle w:val="NormalWeb"/>
-              <w:shd w:val="clear" w:color="auto" w:fill="FFFFFF"/>
-              <w:spacing w:before="0"/>
-              <w:rPr>
-                <w:rFonts w:asciiTheme="minorBidi" w:hAnsiTheme="minorBidi" w:cstheme="minorBidi"/>
-                <w:sz w:val="16"/>
-                <w:szCs w:val="16"/>
-              </w:rPr>
-            </w:pPr>
-            <w:r>
-              <w:rPr>
-                <w:rFonts w:asciiTheme="minorBidi" w:hAnsiTheme="minorBidi" w:cstheme="minorBidi"/>
-                <w:color w:val="000000"/>
-                <w:sz w:val="16"/>
-                <w:szCs w:val="16"/>
-              </w:rPr>
-              <w:t>It supports </w:t>
-            </w:r>
-            <w:r>
-              <w:rPr>
-                <w:rStyle w:val="Strong"/>
-                <w:rFonts w:asciiTheme="minorBidi" w:hAnsiTheme="minorBidi" w:cstheme="minorBidi"/>
-                <w:b w:val="0"/>
-                <w:bCs w:val="0"/>
-                <w:color w:val="000000"/>
-                <w:sz w:val="16"/>
-                <w:szCs w:val="16"/>
-              </w:rPr>
-              <w:t>atomic updates on a single document level</w:t>
-            </w:r>
-            <w:r>
-              <w:rPr>
-                <w:rFonts w:asciiTheme="minorBidi" w:hAnsiTheme="minorBidi" w:cstheme="minorBidi"/>
-                <w:color w:val="000000"/>
-                <w:sz w:val="16"/>
-                <w:szCs w:val="16"/>
-              </w:rPr>
-              <w:t xml:space="preserve">. </w:t>
-            </w:r>
-          </w:p>
-          <w:p>
-            <w:pPr>
-              <w:pStyle w:val="NormalWeb"/>
-              <w:shd w:val="clear" w:color="auto" w:fill="FFFFFF"/>
-              <w:spacing w:before="0"/>
-              <w:rPr>
-                <w:rFonts w:asciiTheme="minorBidi" w:hAnsiTheme="minorBidi" w:cstheme="minorBidi"/>
-                <w:color w:val="000000"/>
-                <w:sz w:val="16"/>
-                <w:szCs w:val="16"/>
-              </w:rPr>
-            </w:pPr>
-            <w:r>
-              <w:rPr>
-                <w:rFonts w:asciiTheme="minorBidi" w:hAnsiTheme="minorBidi" w:cstheme="minorBidi"/>
-                <w:color w:val="000000"/>
-                <w:sz w:val="16"/>
-                <w:szCs w:val="16"/>
-              </w:rPr>
-              <w:t xml:space="preserve">MongoDB supports atomic modifications. </w:t>
-            </w:r>
-            <w:r>
-              <w:rPr>
-                <w:rFonts w:asciiTheme="minorBidi" w:hAnsiTheme="minorBidi" w:cstheme="minorBidi"/>
-                <w:color w:val="000000"/>
-                <w:sz w:val="16"/>
-                <w:szCs w:val="16"/>
-              </w:rPr>
-              <w:t>Meaning</w:t>
-            </w:r>
-            <w:r>
-              <w:rPr>
-                <w:rFonts w:asciiTheme="minorBidi" w:hAnsiTheme="minorBidi" w:cstheme="minorBidi"/>
-                <w:color w:val="000000"/>
-                <w:sz w:val="16"/>
-                <w:szCs w:val="16"/>
-              </w:rPr>
-              <w:t xml:space="preserve">, </w:t>
-            </w:r>
-            <w:r>
-              <w:rPr>
-                <w:rFonts w:asciiTheme="minorBidi" w:hAnsiTheme="minorBidi" w:cstheme="minorBidi"/>
-                <w:color w:val="000000"/>
-                <w:sz w:val="16"/>
-                <w:szCs w:val="16"/>
-              </w:rPr>
-              <w:t>when</w:t>
-            </w:r>
-            <w:r>
-              <w:rPr>
-                <w:rFonts w:asciiTheme="minorBidi" w:hAnsiTheme="minorBidi" w:cstheme="minorBidi"/>
-                <w:color w:val="000000"/>
-                <w:sz w:val="16"/>
-                <w:szCs w:val="16"/>
-              </w:rPr>
-              <w:t xml:space="preserve"> updating two values within a document, either all two are updated successfully or remains unchanged.</w:t>
-            </w:r>
-          </w:p>
-          <w:p>
-            <w:pPr>
-              <w:pStyle w:val="p1"/>
-              <w:shd w:val="clear" w:color="auto" w:fill="FFFFFF"/>
-              <w:spacing w:before="0"/>
-              <w:rPr>
-                <w:rFonts w:asciiTheme="minorBidi" w:hAnsiTheme="minorBidi" w:cstheme="minorBidi"/>
-                <w:color w:val="000000"/>
-                <w:sz w:val="16"/>
-                <w:szCs w:val="16"/>
-              </w:rPr>
-            </w:pPr>
-            <w:r>
-              <w:rPr>
-                <w:rFonts w:asciiTheme="minorBidi" w:hAnsiTheme="minorBidi" w:cstheme="minorBidi"/>
-                <w:color w:val="000000"/>
-                <w:sz w:val="16"/>
-                <w:szCs w:val="16"/>
-              </w:rPr>
-              <w:t xml:space="preserve">MongoDB provides tenable consistency model through the </w:t>
-            </w:r>
-            <w:proofErr w:type="spellStart"/>
-            <w:r>
-              <w:rPr>
-                <w:rFonts w:asciiTheme="minorBidi" w:hAnsiTheme="minorBidi" w:cstheme="minorBidi"/>
-                <w:color w:val="000000"/>
-                <w:sz w:val="16"/>
-                <w:szCs w:val="16"/>
-              </w:rPr>
-              <w:t>readConcern</w:t>
-            </w:r>
-            <w:proofErr w:type="spellEnd"/>
-            <w:r>
-              <w:rPr>
-                <w:rFonts w:asciiTheme="minorBidi" w:hAnsiTheme="minorBidi" w:cstheme="minorBidi"/>
-                <w:color w:val="000000"/>
-                <w:sz w:val="16"/>
-                <w:szCs w:val="16"/>
-              </w:rPr>
-              <w:t xml:space="preserve"> and </w:t>
-            </w:r>
-            <w:proofErr w:type="spellStart"/>
-            <w:r>
-              <w:rPr>
-                <w:rFonts w:asciiTheme="minorBidi" w:hAnsiTheme="minorBidi" w:cstheme="minorBidi"/>
-                <w:color w:val="000000"/>
-                <w:sz w:val="16"/>
-                <w:szCs w:val="16"/>
-              </w:rPr>
-              <w:t>writeConcern</w:t>
-            </w:r>
-            <w:proofErr w:type="spellEnd"/>
-            <w:r>
-              <w:rPr>
-                <w:rFonts w:asciiTheme="minorBidi" w:hAnsiTheme="minorBidi" w:cstheme="minorBidi"/>
-                <w:color w:val="000000"/>
-                <w:sz w:val="16"/>
-                <w:szCs w:val="16"/>
-              </w:rPr>
-              <w:t xml:space="preserve"> parameters</w:t>
-            </w:r>
-            <w:r>
-              <w:rPr>
-                <w:rFonts w:asciiTheme="minorBidi" w:hAnsiTheme="minorBidi" w:cstheme="minorBidi"/>
-                <w:color w:val="000000"/>
-                <w:sz w:val="16"/>
-                <w:szCs w:val="16"/>
-              </w:rPr>
-              <w:t>.</w:t>
-            </w:r>
-          </w:p>
-        </w:tc>
-        <w:tc>
-          <w:tcPr>
-            <w:tcW w:w="2259" w:type="dxa"/>
-          </w:tcPr>
-          <w:p>
-            <w:pPr>
-              <w:pStyle w:val="Heading2"/>
-              <w:spacing w:before="0" w:after="0"/>
-              <w:outlineLvl w:val="1"/>
-              <w:rPr>
-                <w:rFonts w:asciiTheme="minorBidi" w:hAnsiTheme="minorBidi" w:cstheme="minorBidi"/>
-                <w:b w:val="0"/>
-                <w:bCs w:val="0"/>
-                <w:spacing w:val="5"/>
-                <w:sz w:val="16"/>
-                <w:szCs w:val="16"/>
-              </w:rPr>
-            </w:pPr>
-          </w:p>
-          <w:p>
-            <w:pPr>
-              <w:pStyle w:val="Heading2"/>
-              <w:spacing w:before="0" w:after="0"/>
-              <w:outlineLvl w:val="1"/>
-              <w:rPr>
-                <w:rFonts w:asciiTheme="minorBidi" w:hAnsiTheme="minorBidi" w:cstheme="minorBidi"/>
-                <w:b w:val="0"/>
-                <w:bCs w:val="0"/>
-                <w:spacing w:val="5"/>
-                <w:sz w:val="16"/>
-                <w:szCs w:val="16"/>
-              </w:rPr>
-            </w:pPr>
-            <w:r>
-              <w:rPr>
-                <w:rFonts w:asciiTheme="minorBidi" w:hAnsiTheme="minorBidi" w:cstheme="minorBidi"/>
-                <w:b w:val="0"/>
-                <w:bCs w:val="0"/>
-                <w:spacing w:val="5"/>
-                <w:sz w:val="16"/>
-                <w:szCs w:val="16"/>
-              </w:rPr>
-              <w:t>supports properties of ACID</w:t>
-            </w:r>
-            <w:r>
-              <w:rPr>
-                <w:rFonts w:asciiTheme="minorBidi" w:hAnsiTheme="minorBidi" w:cstheme="minorBidi"/>
-                <w:b w:val="0"/>
-                <w:bCs w:val="0"/>
-                <w:spacing w:val="5"/>
-                <w:sz w:val="16"/>
-                <w:szCs w:val="16"/>
-              </w:rPr>
-              <w:t>:</w:t>
-            </w:r>
-            <w:r>
-              <w:rPr>
-                <w:rFonts w:asciiTheme="minorBidi" w:hAnsiTheme="minorBidi" w:cstheme="minorBidi"/>
-                <w:b w:val="0"/>
-                <w:bCs w:val="0"/>
-                <w:spacing w:val="5"/>
-                <w:sz w:val="16"/>
-                <w:szCs w:val="16"/>
-              </w:rPr>
-              <w:t> </w:t>
-            </w:r>
-          </w:p>
-          <w:p>
-            <w:pPr>
-              <w:pStyle w:val="Heading2"/>
-              <w:spacing w:before="0" w:after="0"/>
-              <w:outlineLvl w:val="1"/>
-              <w:rPr>
-                <w:rFonts w:asciiTheme="minorBidi" w:hAnsiTheme="minorBidi" w:cstheme="minorBidi"/>
-                <w:b w:val="0"/>
-                <w:bCs w:val="0"/>
-                <w:spacing w:val="5"/>
-                <w:sz w:val="16"/>
-                <w:szCs w:val="16"/>
-              </w:rPr>
-            </w:pPr>
-          </w:p>
-          <w:p>
-            <w:pPr>
-              <w:numPr>
-                <w:ilvl w:val="0"/>
-                <w:numId w:val="5"/>
-              </w:numPr>
-              <w:shd w:val="clear" w:color="auto" w:fill="FFFFFF"/>
-              <w:tabs>
-                <w:tab w:val="left" w:pos="720"/>
-              </w:tabs>
-              <w:suppressAutoHyphens/>
-              <w:ind w:left="0"/>
-              <w:rPr>
-                <w:rFonts w:asciiTheme="minorBidi" w:eastAsia="Times New Roman" w:hAnsiTheme="minorBidi" w:cstheme="minorBidi"/>
-                <w:spacing w:val="5"/>
-                <w:sz w:val="16"/>
-                <w:szCs w:val="16"/>
-                <w:lang w:eastAsia="en-GB"/>
-              </w:rPr>
-            </w:pPr>
-            <w:r>
-              <w:rPr>
-                <w:rFonts w:asciiTheme="minorBidi" w:eastAsia="Times New Roman" w:hAnsiTheme="minorBidi" w:cstheme="minorBidi"/>
-                <w:spacing w:val="5"/>
-                <w:sz w:val="16"/>
-                <w:szCs w:val="16"/>
-                <w:lang w:eastAsia="en-GB"/>
-              </w:rPr>
-              <w:t>READ_COMMITTED is the default isolation level.</w:t>
-            </w:r>
-          </w:p>
-          <w:p>
-            <w:pPr>
-              <w:numPr>
-                <w:ilvl w:val="0"/>
-                <w:numId w:val="5"/>
-              </w:numPr>
-              <w:shd w:val="clear" w:color="auto" w:fill="FFFFFF"/>
-              <w:tabs>
-                <w:tab w:val="left" w:pos="720"/>
-              </w:tabs>
-              <w:suppressAutoHyphens/>
-              <w:ind w:left="0"/>
-              <w:rPr>
-                <w:rFonts w:asciiTheme="minorBidi" w:eastAsia="Times New Roman" w:hAnsiTheme="minorBidi" w:cstheme="minorBidi"/>
-                <w:spacing w:val="5"/>
-                <w:sz w:val="16"/>
-                <w:szCs w:val="16"/>
-                <w:lang w:eastAsia="en-GB"/>
-              </w:rPr>
-            </w:pPr>
-          </w:p>
-          <w:p>
-            <w:pPr>
-              <w:numPr>
-                <w:ilvl w:val="0"/>
-                <w:numId w:val="5"/>
-              </w:numPr>
-              <w:shd w:val="clear" w:color="auto" w:fill="FFFFFF"/>
-              <w:tabs>
-                <w:tab w:val="left" w:pos="720"/>
-              </w:tabs>
-              <w:suppressAutoHyphens/>
-              <w:ind w:left="0"/>
-              <w:rPr>
-                <w:rFonts w:asciiTheme="minorBidi" w:eastAsia="Times New Roman" w:hAnsiTheme="minorBidi" w:cstheme="minorBidi"/>
-                <w:spacing w:val="5"/>
-                <w:sz w:val="16"/>
-                <w:szCs w:val="16"/>
-                <w:lang w:eastAsia="en-GB"/>
-              </w:rPr>
-            </w:pPr>
-            <w:r>
-              <w:rPr>
-                <w:rFonts w:asciiTheme="minorBidi" w:eastAsia="Times New Roman" w:hAnsiTheme="minorBidi" w:cstheme="minorBidi"/>
-                <w:spacing w:val="5"/>
-                <w:sz w:val="16"/>
-                <w:szCs w:val="16"/>
-                <w:lang w:eastAsia="en-GB"/>
-              </w:rPr>
-              <w:t>Non-repeated reads could happen (example: write locks are only acquired and held until the end point of a transaction).</w:t>
-            </w:r>
-          </w:p>
-          <w:p>
-            <w:pPr>
-              <w:numPr>
-                <w:ilvl w:val="0"/>
-                <w:numId w:val="5"/>
-              </w:numPr>
-              <w:shd w:val="clear" w:color="auto" w:fill="FFFFFF"/>
-              <w:tabs>
-                <w:tab w:val="left" w:pos="720"/>
-              </w:tabs>
-              <w:suppressAutoHyphens/>
-              <w:ind w:left="0"/>
-              <w:rPr>
-                <w:rFonts w:asciiTheme="minorBidi" w:eastAsia="Times New Roman" w:hAnsiTheme="minorBidi" w:cstheme="minorBidi"/>
-                <w:spacing w:val="5"/>
-                <w:sz w:val="16"/>
-                <w:szCs w:val="16"/>
-                <w:lang w:eastAsia="en-GB"/>
-              </w:rPr>
-            </w:pPr>
-          </w:p>
-          <w:p>
-            <w:pPr>
-              <w:numPr>
-                <w:ilvl w:val="0"/>
-                <w:numId w:val="5"/>
-              </w:numPr>
-              <w:shd w:val="clear" w:color="auto" w:fill="FFFFFF"/>
-              <w:tabs>
-                <w:tab w:val="left" w:pos="720"/>
-              </w:tabs>
-              <w:suppressAutoHyphens/>
-              <w:ind w:left="0"/>
-              <w:rPr>
-                <w:rFonts w:asciiTheme="minorBidi" w:eastAsia="Times New Roman" w:hAnsiTheme="minorBidi" w:cstheme="minorBidi"/>
-                <w:spacing w:val="5"/>
-                <w:sz w:val="16"/>
-                <w:szCs w:val="16"/>
-                <w:lang w:eastAsia="en-GB"/>
-              </w:rPr>
-            </w:pPr>
-            <w:r>
-              <w:rPr>
-                <w:rFonts w:asciiTheme="minorBidi" w:eastAsia="Times New Roman" w:hAnsiTheme="minorBidi" w:cstheme="minorBidi"/>
-                <w:spacing w:val="5"/>
-                <w:sz w:val="16"/>
-                <w:szCs w:val="16"/>
-                <w:lang w:eastAsia="en-GB"/>
-              </w:rPr>
-              <w:t>Write locks can be acquired manually on relationships and nodes to acquire higher isolation level.</w:t>
-            </w:r>
-          </w:p>
-          <w:p>
-            <w:pPr>
-              <w:numPr>
-                <w:ilvl w:val="0"/>
-                <w:numId w:val="5"/>
-              </w:numPr>
-              <w:shd w:val="clear" w:color="auto" w:fill="FFFFFF"/>
-              <w:tabs>
-                <w:tab w:val="left" w:pos="720"/>
-              </w:tabs>
-              <w:suppressAutoHyphens/>
-              <w:ind w:left="0"/>
-              <w:rPr>
-                <w:rFonts w:asciiTheme="minorBidi" w:eastAsia="Times New Roman" w:hAnsiTheme="minorBidi" w:cstheme="minorBidi"/>
-                <w:spacing w:val="5"/>
-                <w:sz w:val="16"/>
-                <w:szCs w:val="16"/>
-                <w:lang w:eastAsia="en-GB"/>
-              </w:rPr>
-            </w:pPr>
-          </w:p>
-          <w:p>
-            <w:pPr>
-              <w:numPr>
-                <w:ilvl w:val="0"/>
-                <w:numId w:val="5"/>
-              </w:numPr>
-              <w:shd w:val="clear" w:color="auto" w:fill="FFFFFF"/>
-              <w:tabs>
-                <w:tab w:val="left" w:pos="720"/>
-              </w:tabs>
-              <w:suppressAutoHyphens/>
-              <w:ind w:left="0"/>
-              <w:rPr>
-                <w:rFonts w:asciiTheme="minorBidi" w:eastAsia="Times New Roman" w:hAnsiTheme="minorBidi" w:cstheme="minorBidi"/>
-                <w:spacing w:val="5"/>
-                <w:sz w:val="16"/>
-                <w:szCs w:val="16"/>
-                <w:lang w:eastAsia="en-GB"/>
-              </w:rPr>
-            </w:pPr>
-            <w:r>
-              <w:rPr>
-                <w:rFonts w:asciiTheme="minorBidi" w:eastAsia="Times New Roman" w:hAnsiTheme="minorBidi" w:cstheme="minorBidi"/>
-                <w:spacing w:val="5"/>
-                <w:sz w:val="16"/>
-                <w:szCs w:val="16"/>
-                <w:lang w:eastAsia="en-GB"/>
-              </w:rPr>
-              <w:t>Locks can be acquired only at the node and relationship level.</w:t>
-            </w:r>
-          </w:p>
-          <w:p>
-            <w:pPr>
-              <w:pStyle w:val="Heading2"/>
-              <w:spacing w:before="0" w:after="0"/>
-              <w:outlineLvl w:val="1"/>
-              <w:rPr>
-                <w:rFonts w:asciiTheme="minorBidi" w:hAnsiTheme="minorBidi" w:cstheme="minorBidi"/>
-                <w:b w:val="0"/>
-                <w:bCs w:val="0"/>
-                <w:spacing w:val="5"/>
-                <w:sz w:val="16"/>
-                <w:szCs w:val="16"/>
-              </w:rPr>
-            </w:pPr>
-          </w:p>
-          <w:p>
-            <w:pPr>
-              <w:pStyle w:val="Heading2"/>
-              <w:spacing w:before="0" w:after="0"/>
-              <w:outlineLvl w:val="1"/>
-              <w:rPr>
-                <w:rFonts w:asciiTheme="minorBidi" w:hAnsiTheme="minorBidi" w:cstheme="minorBidi"/>
-                <w:b w:val="0"/>
-                <w:bCs w:val="0"/>
-                <w:spacing w:val="5"/>
-                <w:sz w:val="16"/>
-                <w:szCs w:val="16"/>
-              </w:rPr>
-            </w:pPr>
-          </w:p>
-        </w:tc>
-      </w:tr>
-      <w:tr>
-        <w:tc>
-          <w:tcPr>
-            <w:tcW w:w="2300" w:type="dxa"/>
-          </w:tcPr>
-          <w:p>
-            <w:pPr>
-              <w:pStyle w:val="Heading2"/>
-              <w:spacing w:before="0" w:after="300" w:line="600" w:lineRule="atLeast"/>
-              <w:outlineLvl w:val="1"/>
-              <w:rPr>
-                <w:rFonts w:ascii="Calibri" w:hAnsi="Calibri" w:cs="Calibri"/>
-                <w:color w:val="000000"/>
-                <w:sz w:val="24"/>
-                <w:szCs w:val="24"/>
-              </w:rPr>
-            </w:pPr>
-            <w:r>
-              <w:rPr>
-                <w:rFonts w:ascii="Calibri" w:hAnsi="Calibri" w:cs="Calibri"/>
-                <w:color w:val="000000"/>
-                <w:sz w:val="24"/>
-                <w:szCs w:val="24"/>
-              </w:rPr>
-              <w:t xml:space="preserve">CAP Theron </w:t>
-            </w:r>
-          </w:p>
-          <w:p>
-            <w:pPr>
-              <w:pStyle w:val="Heading2"/>
-              <w:spacing w:before="0" w:after="300" w:line="600" w:lineRule="atLeast"/>
-              <w:outlineLvl w:val="1"/>
-              <w:rPr>
-                <w:rFonts w:ascii="Calibri" w:hAnsi="Calibri" w:cs="Calibri"/>
-                <w:color w:val="000000"/>
-                <w:sz w:val="24"/>
-                <w:szCs w:val="24"/>
-              </w:rPr>
-            </w:pPr>
-            <w:r>
-              <w:rPr>
-                <w:rFonts w:ascii="Calibri" w:hAnsi="Calibri" w:cs="Calibri"/>
-                <w:noProof/>
-                <w:color w:val="000000"/>
-                <w:sz w:val="24"/>
-                <w:szCs w:val="24"/>
-              </w:rPr>
-              <w:drawing>
-                <wp:inline distT="0" distB="0" distL="0" distR="0" wp14:anchorId="39391F8D" wp14:editId="78C10CD9">
-                  <wp:extent cx="1516241" cy="1263535"/>
-                  <wp:effectExtent l="0" t="0" r="8255" b="0"/>
-                  <wp:docPr id="9" name="Picture 9" descr="A picture containing text, map&#10;&#10;Description automatically generated"/>
-                  <wp:cNvGraphicFramePr>
-                    <a:graphicFrameLocks xmlns:a="http://schemas.openxmlformats.org/drawingml/2006/main" noChangeAspect="1"/>
-                  </wp:cNvGraphicFramePr>
-                  <a:graphic xmlns:a="http://schemas.openxmlformats.org/drawingml/2006/main">
-                    <a:graphicData uri="http://schemas.openxmlformats.org/drawingml/2006/picture">
-                      <pic:pic xmlns:pic="http://schemas.openxmlformats.org/drawingml/2006/picture">
-                        <pic:nvPicPr>
-                          <pic:cNvPr id="9" name="Capture.PNG"/>
-                          <pic:cNvPicPr/>
-                        </pic:nvPicPr>
-                        <pic:blipFill>
-                          <a:blip r:embed="rId14" cstate="print">
-                            <a:extLst>
-                              <a:ext uri="{28A0092B-C50C-407E-A947-70E740481C1C}">
-                                <a14:useLocalDpi xmlns:a14="http://schemas.microsoft.com/office/drawing/2010/main" val="0"/>
-                              </a:ext>
-                            </a:extLst>
-                          </a:blip>
-                          <a:stretch>
-                            <a:fillRect/>
-                          </a:stretch>
-                        </pic:blipFill>
-                        <pic:spPr>
-                          <a:xfrm>
-                            <a:off x="0" y="0"/>
-                            <a:ext cx="1532101" cy="1276751"/>
-                          </a:xfrm>
-                          <a:prstGeom prst="rect">
-                            <a:avLst/>
-                          </a:prstGeom>
-                        </pic:spPr>
-                      </pic:pic>
-                    </a:graphicData>
-                  </a:graphic>
-                </wp:inline>
-              </w:drawing>
-            </w:r>
-          </w:p>
-        </w:tc>
-        <w:tc>
-          <w:tcPr>
-            <w:tcW w:w="2060" w:type="dxa"/>
-          </w:tcPr>
-          <w:p>
-            <w:pPr>
-              <w:pStyle w:val="NormalWeb"/>
-              <w:shd w:val="clear" w:color="auto" w:fill="FFFFFF"/>
-              <w:spacing w:before="0" w:after="0"/>
-              <w:rPr>
-                <w:rFonts w:asciiTheme="minorBidi" w:hAnsiTheme="minorBidi" w:cstheme="minorBidi"/>
-                <w:color w:val="000000"/>
-                <w:sz w:val="16"/>
-                <w:szCs w:val="16"/>
-              </w:rPr>
-            </w:pPr>
-          </w:p>
-          <w:p>
-            <w:pPr>
-              <w:pStyle w:val="NormalWeb"/>
-              <w:shd w:val="clear" w:color="auto" w:fill="FFFFFF"/>
-              <w:spacing w:before="0" w:after="0"/>
-              <w:rPr>
-                <w:rFonts w:asciiTheme="minorBidi" w:hAnsiTheme="minorBidi" w:cstheme="minorBidi"/>
-                <w:sz w:val="16"/>
-                <w:szCs w:val="16"/>
-              </w:rPr>
-            </w:pPr>
-            <w:r>
-              <w:rPr>
-                <w:rFonts w:asciiTheme="minorBidi" w:hAnsiTheme="minorBidi" w:cstheme="minorBidi"/>
-                <w:color w:val="000000"/>
-                <w:sz w:val="16"/>
-                <w:szCs w:val="16"/>
-              </w:rPr>
-              <w:t xml:space="preserve">It </w:t>
-            </w:r>
-            <w:r>
-              <w:rPr>
-                <w:rFonts w:asciiTheme="minorBidi" w:hAnsiTheme="minorBidi" w:cstheme="minorBidi"/>
-                <w:color w:val="000000"/>
-                <w:sz w:val="16"/>
-                <w:szCs w:val="16"/>
-              </w:rPr>
-              <w:t>opts for </w:t>
-            </w:r>
-            <w:r>
-              <w:rPr>
-                <w:rStyle w:val="Strong"/>
-                <w:rFonts w:asciiTheme="minorBidi" w:hAnsiTheme="minorBidi" w:cstheme="minorBidi"/>
-                <w:color w:val="000000"/>
-                <w:sz w:val="16"/>
-                <w:szCs w:val="16"/>
-              </w:rPr>
-              <w:t>C</w:t>
-            </w:r>
-            <w:r>
-              <w:rPr>
-                <w:rFonts w:asciiTheme="minorBidi" w:hAnsiTheme="minorBidi" w:cstheme="minorBidi"/>
-                <w:color w:val="000000"/>
-                <w:sz w:val="16"/>
-                <w:szCs w:val="16"/>
-              </w:rPr>
-              <w:t xml:space="preserve">onsistency </w:t>
-            </w:r>
-            <w:r>
-              <w:rPr>
-                <w:rFonts w:asciiTheme="minorBidi" w:hAnsiTheme="minorBidi" w:cstheme="minorBidi"/>
-                <w:color w:val="000000"/>
-                <w:sz w:val="16"/>
-                <w:szCs w:val="16"/>
-              </w:rPr>
-              <w:t>and</w:t>
-            </w:r>
-            <w:r>
-              <w:rPr>
-                <w:rFonts w:asciiTheme="minorBidi" w:hAnsiTheme="minorBidi" w:cstheme="minorBidi"/>
-                <w:color w:val="000000"/>
-                <w:sz w:val="16"/>
-                <w:szCs w:val="16"/>
-              </w:rPr>
-              <w:t> </w:t>
-            </w:r>
-            <w:r>
-              <w:rPr>
-                <w:rStyle w:val="Strong"/>
-                <w:rFonts w:asciiTheme="minorBidi" w:hAnsiTheme="minorBidi" w:cstheme="minorBidi"/>
-                <w:color w:val="000000"/>
-                <w:sz w:val="16"/>
-                <w:szCs w:val="16"/>
-              </w:rPr>
-              <w:t>A</w:t>
-            </w:r>
-            <w:r>
-              <w:rPr>
-                <w:rFonts w:asciiTheme="minorBidi" w:hAnsiTheme="minorBidi" w:cstheme="minorBidi"/>
-                <w:color w:val="000000"/>
-                <w:sz w:val="16"/>
-                <w:szCs w:val="16"/>
-              </w:rPr>
-              <w:t>vailability (</w:t>
-            </w:r>
-            <w:r>
-              <w:rPr>
-                <w:rStyle w:val="Strong"/>
-                <w:rFonts w:asciiTheme="minorBidi" w:hAnsiTheme="minorBidi" w:cstheme="minorBidi"/>
-                <w:color w:val="000000"/>
-                <w:sz w:val="16"/>
-                <w:szCs w:val="16"/>
-              </w:rPr>
-              <w:t>CA</w:t>
-            </w:r>
-            <w:r>
-              <w:rPr>
-                <w:rFonts w:asciiTheme="minorBidi" w:hAnsiTheme="minorBidi" w:cstheme="minorBidi"/>
-                <w:color w:val="000000"/>
-                <w:sz w:val="16"/>
-                <w:szCs w:val="16"/>
-              </w:rPr>
-              <w:t xml:space="preserve">). This means that data will be consistent between all nodes </w:t>
-            </w:r>
-            <w:proofErr w:type="gramStart"/>
-            <w:r>
-              <w:rPr>
-                <w:rFonts w:asciiTheme="minorBidi" w:hAnsiTheme="minorBidi" w:cstheme="minorBidi"/>
-                <w:color w:val="000000"/>
-                <w:sz w:val="16"/>
-                <w:szCs w:val="16"/>
-              </w:rPr>
-              <w:t>as long as</w:t>
-            </w:r>
-            <w:proofErr w:type="gramEnd"/>
-            <w:r>
-              <w:rPr>
-                <w:rFonts w:asciiTheme="minorBidi" w:hAnsiTheme="minorBidi" w:cstheme="minorBidi"/>
-                <w:color w:val="000000"/>
-                <w:sz w:val="16"/>
-                <w:szCs w:val="16"/>
-              </w:rPr>
-              <w:t xml:space="preserve"> nodes are online.</w:t>
-            </w:r>
-          </w:p>
-          <w:p>
-            <w:pPr>
-              <w:pStyle w:val="NormalWeb"/>
-              <w:shd w:val="clear" w:color="auto" w:fill="FFFFFF"/>
-              <w:spacing w:before="0" w:after="0"/>
-              <w:rPr>
-                <w:rFonts w:asciiTheme="minorBidi" w:hAnsiTheme="minorBidi" w:cstheme="minorBidi"/>
-                <w:color w:val="000000"/>
-                <w:sz w:val="16"/>
-                <w:szCs w:val="16"/>
-              </w:rPr>
-            </w:pPr>
-            <w:r>
-              <w:rPr>
-                <w:rFonts w:asciiTheme="minorBidi" w:hAnsiTheme="minorBidi" w:cstheme="minorBidi"/>
-                <w:color w:val="000000"/>
-                <w:sz w:val="16"/>
-                <w:szCs w:val="16"/>
-              </w:rPr>
-              <w:t xml:space="preserve">This will also allow </w:t>
-            </w:r>
-            <w:r>
-              <w:rPr>
-                <w:rFonts w:asciiTheme="minorBidi" w:hAnsiTheme="minorBidi" w:cstheme="minorBidi"/>
-                <w:color w:val="000000"/>
-                <w:sz w:val="16"/>
-                <w:szCs w:val="16"/>
-              </w:rPr>
-              <w:t>developer</w:t>
-            </w:r>
-            <w:r>
-              <w:rPr>
-                <w:rFonts w:asciiTheme="minorBidi" w:hAnsiTheme="minorBidi" w:cstheme="minorBidi"/>
-                <w:color w:val="000000"/>
-                <w:sz w:val="16"/>
-                <w:szCs w:val="16"/>
-              </w:rPr>
-              <w:t xml:space="preserve"> to read/write from any node and be sure that the data is consistent. If ever a partition between node is developed, the data will be out of sync and won’t resolve until the partition is resolved.</w:t>
-            </w:r>
-          </w:p>
-          <w:p>
-            <w:pPr>
-              <w:pStyle w:val="NormalWeb"/>
-              <w:shd w:val="clear" w:color="auto" w:fill="FFFFFF"/>
-              <w:spacing w:before="0" w:after="0"/>
-              <w:rPr>
-                <w:rFonts w:asciiTheme="minorBidi" w:hAnsiTheme="minorBidi" w:cstheme="minorBidi"/>
-                <w:color w:val="000000"/>
-                <w:sz w:val="16"/>
-                <w:szCs w:val="16"/>
-              </w:rPr>
-            </w:pPr>
-          </w:p>
-        </w:tc>
-        <w:tc>
-          <w:tcPr>
-            <w:tcW w:w="2397" w:type="dxa"/>
-          </w:tcPr>
-          <w:p>
-            <w:pPr>
-              <w:pStyle w:val="p1"/>
-              <w:shd w:val="clear" w:color="auto" w:fill="FFFFFF"/>
-              <w:spacing w:before="0" w:after="0"/>
-              <w:rPr>
-                <w:rFonts w:asciiTheme="minorBidi" w:hAnsiTheme="minorBidi" w:cstheme="minorBidi"/>
-                <w:color w:val="000000"/>
-                <w:sz w:val="16"/>
-                <w:szCs w:val="16"/>
-              </w:rPr>
-            </w:pPr>
-          </w:p>
-          <w:p>
-            <w:pPr>
-              <w:pStyle w:val="p1"/>
-              <w:shd w:val="clear" w:color="auto" w:fill="FFFFFF"/>
-              <w:spacing w:before="0" w:after="0"/>
-              <w:rPr>
-                <w:rFonts w:asciiTheme="minorBidi" w:hAnsiTheme="minorBidi" w:cstheme="minorBidi"/>
-                <w:color w:val="000000"/>
-                <w:sz w:val="16"/>
-                <w:szCs w:val="16"/>
-              </w:rPr>
-            </w:pPr>
-            <w:r>
-              <w:rPr>
-                <w:rFonts w:asciiTheme="minorBidi" w:hAnsiTheme="minorBidi" w:cstheme="minorBidi"/>
-                <w:color w:val="000000"/>
-                <w:sz w:val="16"/>
-                <w:szCs w:val="16"/>
-              </w:rPr>
-              <w:t>opts for </w:t>
-            </w:r>
-            <w:r>
-              <w:rPr>
-                <w:rStyle w:val="Strong"/>
-                <w:rFonts w:asciiTheme="minorBidi" w:hAnsiTheme="minorBidi" w:cstheme="minorBidi"/>
-                <w:color w:val="000000"/>
-                <w:sz w:val="16"/>
-                <w:szCs w:val="16"/>
-              </w:rPr>
-              <w:t>C</w:t>
-            </w:r>
-            <w:r>
-              <w:rPr>
-                <w:rFonts w:asciiTheme="minorBidi" w:hAnsiTheme="minorBidi" w:cstheme="minorBidi"/>
-                <w:color w:val="000000"/>
-                <w:sz w:val="16"/>
-                <w:szCs w:val="16"/>
-              </w:rPr>
-              <w:t xml:space="preserve">onsistency </w:t>
-            </w:r>
-            <w:r>
-              <w:rPr>
-                <w:rFonts w:asciiTheme="minorBidi" w:hAnsiTheme="minorBidi" w:cstheme="minorBidi"/>
-                <w:color w:val="000000"/>
-                <w:sz w:val="16"/>
-                <w:szCs w:val="16"/>
-              </w:rPr>
-              <w:t>and</w:t>
-            </w:r>
-            <w:r>
-              <w:rPr>
-                <w:rFonts w:asciiTheme="minorBidi" w:hAnsiTheme="minorBidi" w:cstheme="minorBidi"/>
-                <w:color w:val="000000"/>
-                <w:sz w:val="16"/>
-                <w:szCs w:val="16"/>
-              </w:rPr>
-              <w:t> </w:t>
-            </w:r>
-            <w:r>
-              <w:rPr>
-                <w:rStyle w:val="Strong"/>
-                <w:rFonts w:asciiTheme="minorBidi" w:hAnsiTheme="minorBidi" w:cstheme="minorBidi"/>
-                <w:color w:val="000000"/>
-                <w:sz w:val="16"/>
-                <w:szCs w:val="16"/>
-              </w:rPr>
-              <w:t>P</w:t>
-            </w:r>
-            <w:r>
-              <w:rPr>
-                <w:rFonts w:asciiTheme="minorBidi" w:hAnsiTheme="minorBidi" w:cstheme="minorBidi"/>
-                <w:color w:val="000000"/>
-                <w:sz w:val="16"/>
-                <w:szCs w:val="16"/>
-              </w:rPr>
-              <w:t>artition tolerance (</w:t>
-            </w:r>
-            <w:r>
-              <w:rPr>
-                <w:rStyle w:val="Strong"/>
-                <w:rFonts w:asciiTheme="minorBidi" w:hAnsiTheme="minorBidi" w:cstheme="minorBidi"/>
-                <w:color w:val="000000"/>
-                <w:sz w:val="16"/>
-                <w:szCs w:val="16"/>
-              </w:rPr>
-              <w:t>CP</w:t>
-            </w:r>
-            <w:r>
-              <w:rPr>
-                <w:rFonts w:asciiTheme="minorBidi" w:hAnsiTheme="minorBidi" w:cstheme="minorBidi"/>
-                <w:color w:val="000000"/>
-                <w:sz w:val="16"/>
-                <w:szCs w:val="16"/>
-              </w:rPr>
-              <w:t xml:space="preserve">). This means that the consistent view of the database will be available for all the clients to </w:t>
-            </w:r>
-            <w:r>
-              <w:rPr>
-                <w:rFonts w:asciiTheme="minorBidi" w:hAnsiTheme="minorBidi" w:cstheme="minorBidi"/>
-                <w:color w:val="000000"/>
-                <w:sz w:val="16"/>
-                <w:szCs w:val="16"/>
-              </w:rPr>
-              <w:t>see. Though</w:t>
-            </w:r>
-            <w:bookmarkStart w:id="0" w:name="_GoBack"/>
-            <w:bookmarkEnd w:id="0"/>
-            <w:r>
-              <w:rPr>
-                <w:rFonts w:asciiTheme="minorBidi" w:hAnsiTheme="minorBidi" w:cstheme="minorBidi"/>
-                <w:color w:val="000000"/>
-                <w:sz w:val="16"/>
-                <w:szCs w:val="16"/>
-              </w:rPr>
-              <w:t xml:space="preserve"> the users of one node will have to wait for any other nodes to come to an agreement before being able to read or write to the database. In this case, </w:t>
-            </w:r>
-            <w:r>
-              <w:rPr>
-                <w:rStyle w:val="Strong"/>
-                <w:rFonts w:asciiTheme="minorBidi" w:hAnsiTheme="minorBidi" w:cstheme="minorBidi"/>
-                <w:b w:val="0"/>
-                <w:bCs w:val="0"/>
-                <w:color w:val="000000"/>
-                <w:sz w:val="16"/>
-                <w:szCs w:val="16"/>
-              </w:rPr>
-              <w:t>the availability takes a backseat to consistency.</w:t>
-            </w:r>
-          </w:p>
-        </w:tc>
-        <w:tc>
-          <w:tcPr>
-            <w:tcW w:w="2259" w:type="dxa"/>
-          </w:tcPr>
-          <w:p>
-            <w:pPr>
-              <w:pStyle w:val="Heading2"/>
-              <w:spacing w:after="300"/>
-              <w:outlineLvl w:val="1"/>
-              <w:rPr>
-                <w:rFonts w:asciiTheme="minorBidi" w:hAnsiTheme="minorBidi" w:cstheme="minorBidi"/>
-                <w:b w:val="0"/>
-                <w:bCs w:val="0"/>
-                <w:color w:val="000000"/>
-                <w:sz w:val="16"/>
-                <w:szCs w:val="16"/>
-              </w:rPr>
-            </w:pPr>
-            <w:r>
-              <w:rPr>
-                <w:rFonts w:ascii="Segoe UI" w:hAnsi="Segoe UI" w:cs="Segoe UI"/>
-                <w:color w:val="282829"/>
-                <w:sz w:val="23"/>
-                <w:szCs w:val="23"/>
-                <w:shd w:val="clear" w:color="auto" w:fill="FFFFFF"/>
-              </w:rPr>
-              <w:t> </w:t>
-            </w:r>
-            <w:r>
-              <w:rPr>
-                <w:rFonts w:asciiTheme="minorBidi" w:hAnsiTheme="minorBidi" w:cstheme="minorBidi"/>
-                <w:b w:val="0"/>
-                <w:bCs w:val="0"/>
-                <w:color w:val="282829"/>
-                <w:sz w:val="16"/>
-                <w:szCs w:val="16"/>
-                <w:shd w:val="clear" w:color="auto" w:fill="FFFFFF"/>
-              </w:rPr>
-              <w:t xml:space="preserve">Neo4j has no facility for partitioning or </w:t>
-            </w:r>
-            <w:proofErr w:type="spellStart"/>
-            <w:r>
-              <w:rPr>
-                <w:rFonts w:asciiTheme="minorBidi" w:hAnsiTheme="minorBidi" w:cstheme="minorBidi"/>
-                <w:b w:val="0"/>
-                <w:bCs w:val="0"/>
-                <w:color w:val="282829"/>
-                <w:sz w:val="16"/>
-                <w:szCs w:val="16"/>
-                <w:shd w:val="clear" w:color="auto" w:fill="FFFFFF"/>
-              </w:rPr>
-              <w:t>sharding</w:t>
-            </w:r>
-            <w:proofErr w:type="spellEnd"/>
-            <w:r>
-              <w:rPr>
-                <w:rFonts w:asciiTheme="minorBidi" w:hAnsiTheme="minorBidi" w:cstheme="minorBidi"/>
-                <w:b w:val="0"/>
-                <w:bCs w:val="0"/>
-                <w:color w:val="282829"/>
-                <w:sz w:val="16"/>
-                <w:szCs w:val="16"/>
-                <w:shd w:val="clear" w:color="auto" w:fill="FFFFFF"/>
-              </w:rPr>
-              <w:t xml:space="preserve"> and so is not a distributed database.</w:t>
-            </w:r>
-          </w:p>
-        </w:tc>
-      </w:tr>
-    </w:tbl>
-    <w:p>
-      <w:pPr>
-        <w:pStyle w:val="Heading2"/>
-        <w:shd w:val="clear" w:color="auto" w:fill="FFFFFF"/>
-        <w:spacing w:before="0" w:after="300" w:line="600" w:lineRule="atLeast"/>
-        <w:jc w:val="center"/>
-        <w:rPr>
-          <w:rFonts w:ascii="Calibri" w:hAnsi="Calibri" w:cs="Calibri"/>
-          <w:color w:val="000000"/>
-          <w:sz w:val="24"/>
-          <w:szCs w:val="24"/>
-        </w:rPr>
-      </w:pPr>
-      <w:r>
-        <w:rPr>
-          <w:rFonts w:ascii="Calibri" w:hAnsi="Calibri" w:cs="Calibri"/>
-          <w:color w:val="000000"/>
-          <w:sz w:val="24"/>
-          <w:szCs w:val="24"/>
-        </w:rPr>
-        <w:t>SQL /NoSQL Comparison</w:t>
-      </w:r>
-    </w:p>
-    <w:p>
-      <w:pPr>
-        <w:pStyle w:val="Heading2"/>
-        <w:shd w:val="clear" w:color="auto" w:fill="FFFFFF"/>
-        <w:spacing w:before="0" w:after="300" w:line="600" w:lineRule="atLeast"/>
-        <w:rPr>
-          <w:rFonts w:ascii="Calibri" w:hAnsi="Calibri" w:cs="Calibri"/>
-          <w:color w:val="000000"/>
-        </w:rPr>
-      </w:pPr>
-    </w:p>
-    <w:p>
-      <w:pPr>
-        <w:spacing w:before="240" w:after="240" w:line="240" w:lineRule="auto"/>
-        <w:rPr>
-          <w:rFonts w:asciiTheme="minorBidi" w:eastAsia="Times New Roman" w:hAnsiTheme="minorBidi"/>
-          <w:lang w:eastAsia="en-GB"/>
-        </w:rPr>
-      </w:pPr>
-    </w:p>
-    <w:p>
-      <w:pPr>
-        <w:spacing w:before="240" w:after="240" w:line="240" w:lineRule="auto"/>
-        <w:rPr>
-          <w:rFonts w:asciiTheme="minorBidi" w:eastAsia="Times New Roman" w:hAnsiTheme="minorBidi"/>
-          <w:lang w:eastAsia="en-GB"/>
-        </w:rPr>
-      </w:pPr>
-    </w:p>
-    <w:p>
-      <w:pPr>
-        <w:spacing w:before="240" w:after="240" w:line="240" w:lineRule="auto"/>
-        <w:rPr>
-          <w:rFonts w:asciiTheme="minorBidi" w:eastAsia="Times New Roman" w:hAnsiTheme="minorBidi"/>
-          <w:lang w:eastAsia="en-GB"/>
-        </w:rPr>
-      </w:pPr>
-    </w:p>
-    <w:p>
-      <w:pPr>
-        <w:spacing w:before="240" w:after="240" w:line="240" w:lineRule="auto"/>
-        <w:rPr>
-          <w:rFonts w:asciiTheme="minorBidi" w:eastAsia="Times New Roman" w:hAnsiTheme="minorBidi"/>
-          <w:lang w:eastAsia="en-GB"/>
-        </w:rPr>
-      </w:pPr>
-    </w:p>
-    <w:p>
-      <w:pPr>
-        <w:spacing w:before="240" w:after="240" w:line="240" w:lineRule="auto"/>
-        <w:rPr>
-          <w:rFonts w:asciiTheme="minorBidi" w:eastAsia="Times New Roman" w:hAnsiTheme="minorBidi"/>
-          <w:lang w:eastAsia="en-GB"/>
-        </w:rPr>
-      </w:pPr>
     </w:p>
     <w:p>
       <w:pPr>
@@ -5499,6 +4080,8 @@
           <w:color w:val="000000"/>
         </w:rPr>
       </w:pPr>
+      <w:bookmarkStart w:id="0" w:name="_GoBack"/>
+      <w:bookmarkEnd w:id="0"/>
     </w:p>
     <w:p>
       <w:pPr>
@@ -5568,7 +4151,6 @@
           <w:rFonts w:cs="Calibri"/>
           <w:color w:val="000000"/>
         </w:rPr>
-        <w:lastRenderedPageBreak/>
         <w:t xml:space="preserve"> </w:t>
       </w:r>
     </w:p>
@@ -5933,6 +4515,7 @@
           <w:shd w:val="clear" w:color="auto" w:fill="FEFEFE"/>
           <w:lang w:eastAsia="en-GB"/>
         </w:rPr>
+        <w:lastRenderedPageBreak/>
         <w:t> </w:t>
       </w:r>
     </w:p>
@@ -6023,7 +4606,6 @@
           <w:shd w:val="clear" w:color="auto" w:fill="FEFEFE"/>
           <w:lang w:eastAsia="en-GB"/>
         </w:rPr>
-        <w:lastRenderedPageBreak/>
         <w:t> </w:t>
       </w:r>
     </w:p>
@@ -6238,119 +4820,6 @@
     </w:lvl>
   </w:abstractNum>
   <w:abstractNum w:abstractNumId="1" w15:restartNumberingAfterBreak="0">
-    <w:nsid w:val="1EE0209E"/>
-    <w:multiLevelType w:val="multilevel"/>
-    <w:tmpl w:val="E93EA424"/>
-    <w:lvl w:ilvl="0">
-      <w:numFmt w:val="bullet"/>
-      <w:lvlText w:val=""/>
-      <w:lvlJc w:val="left"/>
-      <w:pPr>
-        <w:ind w:left="720" w:hanging="360"/>
-      </w:pPr>
-      <w:rPr>
-        <w:rFonts w:ascii="Wingdings" w:hAnsi="Wingdings"/>
-        <w:sz w:val="20"/>
-      </w:rPr>
-    </w:lvl>
-    <w:lvl w:ilvl="1">
-      <w:numFmt w:val="bullet"/>
-      <w:lvlText w:val=""/>
-      <w:lvlJc w:val="left"/>
-      <w:pPr>
-        <w:ind w:left="1440" w:hanging="360"/>
-      </w:pPr>
-      <w:rPr>
-        <w:rFonts w:ascii="Wingdings" w:hAnsi="Wingdings"/>
-        <w:sz w:val="20"/>
-      </w:rPr>
-    </w:lvl>
-    <w:lvl w:ilvl="2">
-      <w:numFmt w:val="bullet"/>
-      <w:lvlText w:val=""/>
-      <w:lvlJc w:val="left"/>
-      <w:pPr>
-        <w:ind w:left="2160" w:hanging="360"/>
-      </w:pPr>
-      <w:rPr>
-        <w:rFonts w:ascii="Wingdings" w:hAnsi="Wingdings"/>
-        <w:sz w:val="20"/>
-      </w:rPr>
-    </w:lvl>
-    <w:lvl w:ilvl="3">
-      <w:numFmt w:val="bullet"/>
-      <w:lvlText w:val=""/>
-      <w:lvlJc w:val="left"/>
-      <w:pPr>
-        <w:ind w:left="2880" w:hanging="360"/>
-      </w:pPr>
-      <w:rPr>
-        <w:rFonts w:ascii="Wingdings" w:hAnsi="Wingdings"/>
-        <w:sz w:val="20"/>
-      </w:rPr>
-    </w:lvl>
-    <w:lvl w:ilvl="4">
-      <w:numFmt w:val="bullet"/>
-      <w:lvlText w:val=""/>
-      <w:lvlJc w:val="left"/>
-      <w:pPr>
-        <w:ind w:left="3600" w:hanging="360"/>
-      </w:pPr>
-      <w:rPr>
-        <w:rFonts w:ascii="Wingdings" w:hAnsi="Wingdings"/>
-        <w:sz w:val="20"/>
-      </w:rPr>
-    </w:lvl>
-    <w:lvl w:ilvl="5">
-      <w:numFmt w:val="bullet"/>
-      <w:lvlText w:val=""/>
-      <w:lvlJc w:val="left"/>
-      <w:pPr>
-        <w:ind w:left="4320" w:hanging="360"/>
-      </w:pPr>
-      <w:rPr>
-        <w:rFonts w:ascii="Wingdings" w:hAnsi="Wingdings"/>
-        <w:sz w:val="20"/>
-      </w:rPr>
-    </w:lvl>
-    <w:lvl w:ilvl="6">
-      <w:numFmt w:val="bullet"/>
-      <w:lvlText w:val=""/>
-      <w:lvlJc w:val="left"/>
-      <w:pPr>
-        <w:ind w:left="5040" w:hanging="360"/>
-      </w:pPr>
-      <w:rPr>
-        <w:rFonts w:ascii="Wingdings" w:hAnsi="Wingdings"/>
-        <w:sz w:val="20"/>
-      </w:rPr>
-    </w:lvl>
-    <w:lvl w:ilvl="7">
-      <w:numFmt w:val="bullet"/>
-      <w:lvlText w:val=""/>
-      <w:lvlJc w:val="left"/>
-      <w:pPr>
-        <w:ind w:left="5760" w:hanging="360"/>
-      </w:pPr>
-      <w:rPr>
-        <w:rFonts w:ascii="Wingdings" w:hAnsi="Wingdings"/>
-        <w:sz w:val="20"/>
-      </w:rPr>
-    </w:lvl>
-    <w:lvl w:ilvl="8">
-      <w:numFmt w:val="bullet"/>
-      <w:lvlText w:val=""/>
-      <w:lvlJc w:val="left"/>
-      <w:pPr>
-        <w:ind w:left="6480" w:hanging="360"/>
-      </w:pPr>
-      <w:rPr>
-        <w:rFonts w:ascii="Wingdings" w:hAnsi="Wingdings"/>
-        <w:sz w:val="20"/>
-      </w:rPr>
-    </w:lvl>
-  </w:abstractNum>
-  <w:abstractNum w:abstractNumId="2" w15:restartNumberingAfterBreak="0">
     <w:nsid w:val="2D9E49E7"/>
     <w:multiLevelType w:val="multilevel"/>
     <w:tmpl w:val="B226FA4C"/>
@@ -6454,7 +4923,7 @@
       </w:rPr>
     </w:lvl>
   </w:abstractNum>
-  <w:abstractNum w:abstractNumId="3" w15:restartNumberingAfterBreak="0">
+  <w:abstractNum w:abstractNumId="2" w15:restartNumberingAfterBreak="0">
     <w:nsid w:val="307F448C"/>
     <w:multiLevelType w:val="multilevel"/>
     <w:tmpl w:val="EFA092BE"/>
@@ -6558,7 +5027,7 @@
       </w:rPr>
     </w:lvl>
   </w:abstractNum>
-  <w:abstractNum w:abstractNumId="4" w15:restartNumberingAfterBreak="0">
+  <w:abstractNum w:abstractNumId="3" w15:restartNumberingAfterBreak="0">
     <w:nsid w:val="6C4843CA"/>
     <w:multiLevelType w:val="hybridMultilevel"/>
     <w:tmpl w:val="34DEA12E"/>
@@ -6648,19 +5117,16 @@
     </w:lvl>
   </w:abstractNum>
   <w:num w:numId="1">
-    <w:abstractNumId w:val="4"/>
+    <w:abstractNumId w:val="3"/>
   </w:num>
   <w:num w:numId="2">
     <w:abstractNumId w:val="0"/>
   </w:num>
   <w:num w:numId="3">
-    <w:abstractNumId w:val="2"/>
+    <w:abstractNumId w:val="1"/>
   </w:num>
   <w:num w:numId="4">
-    <w:abstractNumId w:val="3"/>
-  </w:num>
-  <w:num w:numId="5">
-    <w:abstractNumId w:val="1"/>
+    <w:abstractNumId w:val="2"/>
   </w:num>
 </w:numbering>
 </file>
@@ -6770,14 +5236,14 @@
     <w:lsdException w:name="Block Text" w:semiHidden="1" w:unhideWhenUsed="1"/>
     <w:lsdException w:name="Hyperlink" w:semiHidden="1" w:unhideWhenUsed="1"/>
     <w:lsdException w:name="FollowedHyperlink" w:semiHidden="1" w:unhideWhenUsed="1"/>
-    <w:lsdException w:name="Strong" w:uiPriority="0" w:qFormat="1"/>
+    <w:lsdException w:name="Strong" w:uiPriority="22" w:qFormat="1"/>
     <w:lsdException w:name="Emphasis" w:uiPriority="20" w:qFormat="1"/>
     <w:lsdException w:name="Document Map" w:semiHidden="1" w:unhideWhenUsed="1"/>
     <w:lsdException w:name="Plain Text" w:semiHidden="1" w:unhideWhenUsed="1"/>
     <w:lsdException w:name="E-mail Signature" w:semiHidden="1" w:unhideWhenUsed="1"/>
     <w:lsdException w:name="HTML Top of Form" w:semiHidden="1" w:unhideWhenUsed="1"/>
     <w:lsdException w:name="HTML Bottom of Form" w:semiHidden="1" w:unhideWhenUsed="1"/>
-    <w:lsdException w:name="Normal (Web)" w:semiHidden="1" w:uiPriority="0" w:unhideWhenUsed="1"/>
+    <w:lsdException w:name="Normal (Web)" w:semiHidden="1" w:unhideWhenUsed="1"/>
     <w:lsdException w:name="HTML Acronym" w:semiHidden="1" w:unhideWhenUsed="1"/>
     <w:lsdException w:name="HTML Address" w:semiHidden="1" w:unhideWhenUsed="1"/>
     <w:lsdException w:name="HTML Cite" w:semiHidden="1" w:unhideWhenUsed="1"/>
@@ -6788,7 +5254,6 @@
     <w:lsdException w:name="HTML Sample" w:semiHidden="1" w:unhideWhenUsed="1"/>
     <w:lsdException w:name="HTML Typewriter" w:semiHidden="1" w:unhideWhenUsed="1"/>
     <w:lsdException w:name="HTML Variable" w:semiHidden="1" w:unhideWhenUsed="1"/>
-    <w:lsdException w:name="Normal Table" w:semiHidden="1" w:unhideWhenUsed="1"/>
     <w:lsdException w:name="annotation subject" w:semiHidden="1" w:unhideWhenUsed="1"/>
     <w:lsdException w:name="No List" w:semiHidden="1" w:unhideWhenUsed="1"/>
     <w:lsdException w:name="Outline List 1" w:semiHidden="1" w:unhideWhenUsed="1"/>
@@ -6835,10 +5300,8 @@
     <w:lsdException w:name="Table Subtle 2" w:semiHidden="1" w:unhideWhenUsed="1"/>
     <w:lsdException w:name="Table Web 1" w:semiHidden="1" w:unhideWhenUsed="1"/>
     <w:lsdException w:name="Table Web 2" w:semiHidden="1" w:unhideWhenUsed="1"/>
-    <w:lsdException w:name="Table Web 3" w:semiHidden="1" w:unhideWhenUsed="1"/>
     <w:lsdException w:name="Balloon Text" w:semiHidden="1" w:unhideWhenUsed="1"/>
     <w:lsdException w:name="Table Grid" w:uiPriority="39"/>
-    <w:lsdException w:name="Table Theme" w:semiHidden="1" w:unhideWhenUsed="1"/>
     <w:lsdException w:name="Placeholder Text" w:semiHidden="1"/>
     <w:lsdException w:name="No Spacing" w:uiPriority="1" w:qFormat="1"/>
     <w:lsdException w:name="Light Shading" w:uiPriority="60"/>
@@ -7065,30 +5528,6 @@
     <w:name w:val="Normal"/>
     <w:qFormat/>
   </w:style>
-  <w:style w:type="paragraph" w:styleId="Heading2">
-    <w:name w:val="heading 2"/>
-    <w:basedOn w:val="Normal"/>
-    <w:link w:val="Heading2Char"/>
-    <w:uiPriority w:val="9"/>
-    <w:unhideWhenUsed/>
-    <w:qFormat/>
-    <w:rsid w:val="00032AB9"/>
-    <w:pPr>
-      <w:suppressAutoHyphens/>
-      <w:autoSpaceDN w:val="0"/>
-      <w:spacing w:before="100" w:after="100" w:line="240" w:lineRule="auto"/>
-      <w:textAlignment w:val="baseline"/>
-      <w:outlineLvl w:val="1"/>
-    </w:pPr>
-    <w:rPr>
-      <w:rFonts w:ascii="Times New Roman" w:eastAsia="Times New Roman" w:hAnsi="Times New Roman" w:cs="Times New Roman"/>
-      <w:b/>
-      <w:bCs/>
-      <w:sz w:val="36"/>
-      <w:szCs w:val="36"/>
-      <w:lang w:eastAsia="en-GB"/>
-    </w:rPr>
-  </w:style>
   <w:style w:type="character" w:default="1" w:styleId="DefaultParagraphFont">
     <w:name w:val="Default Paragraph Font"/>
     <w:uiPriority w:val="1"/>
@@ -7227,6 +5666,8 @@
   <w:style w:type="paragraph" w:styleId="NormalWeb">
     <w:name w:val="Normal (Web)"/>
     <w:basedOn w:val="Normal"/>
+    <w:uiPriority w:val="99"/>
+    <w:semiHidden/>
     <w:unhideWhenUsed/>
     <w:rsid w:val="00F84F8D"/>
     <w:pPr>
@@ -7242,6 +5683,7 @@
   <w:style w:type="character" w:styleId="Strong">
     <w:name w:val="Strong"/>
     <w:basedOn w:val="DefaultParagraphFont"/>
+    <w:uiPriority w:val="22"/>
     <w:qFormat/>
     <w:rsid w:val="00F84F8D"/>
     <w:rPr>
@@ -7270,62 +5712,6 @@
       <w:color w:val="0000FF"/>
       <w:u w:val="single"/>
     </w:rPr>
-  </w:style>
-  <w:style w:type="character" w:customStyle="1" w:styleId="Heading2Char">
-    <w:name w:val="Heading 2 Char"/>
-    <w:basedOn w:val="DefaultParagraphFont"/>
-    <w:link w:val="Heading2"/>
-    <w:uiPriority w:val="9"/>
-    <w:rsid w:val="00032AB9"/>
-    <w:rPr>
-      <w:rFonts w:ascii="Times New Roman" w:eastAsia="Times New Roman" w:hAnsi="Times New Roman" w:cs="Times New Roman"/>
-      <w:b/>
-      <w:bCs/>
-      <w:sz w:val="36"/>
-      <w:szCs w:val="36"/>
-      <w:lang w:eastAsia="en-GB"/>
-    </w:rPr>
-  </w:style>
-  <w:style w:type="paragraph" w:customStyle="1" w:styleId="p1">
-    <w:name w:val="p1"/>
-    <w:basedOn w:val="Normal"/>
-    <w:rsid w:val="00032AB9"/>
-    <w:pPr>
-      <w:suppressAutoHyphens/>
-      <w:autoSpaceDN w:val="0"/>
-      <w:spacing w:before="100" w:after="100" w:line="240" w:lineRule="auto"/>
-      <w:textAlignment w:val="baseline"/>
-    </w:pPr>
-    <w:rPr>
-      <w:rFonts w:ascii="Times New Roman" w:eastAsia="Times New Roman" w:hAnsi="Times New Roman" w:cs="Times New Roman"/>
-      <w:sz w:val="24"/>
-      <w:szCs w:val="24"/>
-      <w:lang w:eastAsia="en-GB"/>
-    </w:rPr>
-  </w:style>
-  <w:style w:type="table" w:styleId="TableGrid">
-    <w:name w:val="Table Grid"/>
-    <w:basedOn w:val="TableNormal"/>
-    <w:uiPriority w:val="39"/>
-    <w:rsid w:val="00032AB9"/>
-    <w:pPr>
-      <w:autoSpaceDN w:val="0"/>
-      <w:spacing w:after="0" w:line="240" w:lineRule="auto"/>
-      <w:textAlignment w:val="baseline"/>
-    </w:pPr>
-    <w:rPr>
-      <w:rFonts w:ascii="Calibri" w:eastAsia="Calibri" w:hAnsi="Calibri" w:cs="Arial"/>
-    </w:rPr>
-    <w:tblPr>
-      <w:tblBorders>
-        <w:top w:val="single" w:sz="4" w:space="0" w:color="auto"/>
-        <w:left w:val="single" w:sz="4" w:space="0" w:color="auto"/>
-        <w:bottom w:val="single" w:sz="4" w:space="0" w:color="auto"/>
-        <w:right w:val="single" w:sz="4" w:space="0" w:color="auto"/>
-        <w:insideH w:val="single" w:sz="4" w:space="0" w:color="auto"/>
-        <w:insideV w:val="single" w:sz="4" w:space="0" w:color="auto"/>
-      </w:tblBorders>
-    </w:tblPr>
   </w:style>
 </w:styles>
 </file>

</xml_diff>